<commit_message>
endret litt i dokumentasjonen
</commit_message>
<xml_diff>
--- a/dokumentasjon/Dokumentasjon/Gruppe21.docx
+++ b/dokumentasjon/Dokumentasjon/Gruppe21.docx
@@ -17,23 +17,13 @@
       <w:pPr>
         <w:jc w:val="center"/>
       </w:pPr>
-      <w:proofErr w:type="spellStart"/>
       <w:r>
         <w:rPr>
           <w:rFonts w:ascii="Times New Roman" w:hAnsi="Times New Roman" w:cs="Times New Roman"/>
           <w:b/>
           <w:sz w:val="24"/>
         </w:rPr>
-        <w:t>Webprosjekt</w:t>
-      </w:r>
-      <w:proofErr w:type="spellEnd"/>
-      <w:r>
-        <w:rPr>
-          <w:rFonts w:ascii="Times New Roman" w:hAnsi="Times New Roman" w:cs="Times New Roman"/>
-          <w:b/>
-          <w:sz w:val="24"/>
-        </w:rPr>
-        <w:t xml:space="preserve"> – Våren 2017</w:t>
+        <w:t>Webprosjekt – Våren 2017</w:t>
       </w:r>
     </w:p>
     <w:p>
@@ -88,9 +78,10 @@
           <w:color w:val="262626"/>
           <w:sz w:val="24"/>
         </w:rPr>
-        <w:t xml:space="preserve">PRO101 </w:t>
-      </w:r>
-      <w:proofErr w:type="spellStart"/>
+        <w:t>PRO101 Webprosjekt</w:t>
+      </w:r>
+    </w:p>
+    <w:p>
       <w:r>
         <w:rPr>
           <w:rFonts w:ascii="Times New Roman" w:hAnsi="Times New Roman" w:cs="Times New Roman"/>
@@ -98,9 +89,8 @@
           <w:color w:val="262626"/>
           <w:sz w:val="24"/>
         </w:rPr>
-        <w:t>Webprosjekt</w:t>
-      </w:r>
-      <w:proofErr w:type="spellEnd"/>
+        <w:t>Innleveringsdato:</w:t>
+      </w:r>
     </w:p>
     <w:p>
       <w:r>
@@ -110,7 +100,7 @@
           <w:color w:val="262626"/>
           <w:sz w:val="24"/>
         </w:rPr>
-        <w:t>Innleveringsdato:</w:t>
+        <w:t>27.05.17</w:t>
       </w:r>
     </w:p>
     <w:p>
@@ -121,7 +111,7 @@
           <w:color w:val="262626"/>
           <w:sz w:val="24"/>
         </w:rPr>
-        <w:t>27.05.17</w:t>
+        <w:t>Antall sider:</w:t>
       </w:r>
     </w:p>
     <w:p>
@@ -132,7 +122,7 @@
           <w:color w:val="262626"/>
           <w:sz w:val="24"/>
         </w:rPr>
-        <w:t>Antall sider:</w:t>
+        <w:t xml:space="preserve">    </w:t>
       </w:r>
     </w:p>
     <w:p>
@@ -143,7 +133,7 @@
           <w:color w:val="262626"/>
           <w:sz w:val="24"/>
         </w:rPr>
-        <w:t xml:space="preserve">    </w:t>
+        <w:t>Antall ord:</w:t>
       </w:r>
     </w:p>
     <w:p>
@@ -154,7 +144,7 @@
           <w:color w:val="262626"/>
           <w:sz w:val="24"/>
         </w:rPr>
-        <w:t>Antall ord:</w:t>
+        <w:t xml:space="preserve"> </w:t>
       </w:r>
     </w:p>
     <w:p>
@@ -165,7 +155,7 @@
           <w:color w:val="262626"/>
           <w:sz w:val="24"/>
         </w:rPr>
-        <w:t xml:space="preserve"> </w:t>
+        <w:t>Gruppenummer:</w:t>
       </w:r>
     </w:p>
     <w:p>
@@ -176,7 +166,7 @@
           <w:color w:val="262626"/>
           <w:sz w:val="24"/>
         </w:rPr>
-        <w:t>Gruppenummer:</w:t>
+        <w:t>21</w:t>
       </w:r>
     </w:p>
     <w:p>
@@ -187,7 +177,7 @@
           <w:color w:val="262626"/>
           <w:sz w:val="24"/>
         </w:rPr>
-        <w:t>21</w:t>
+        <w:t>Studentnavn:</w:t>
       </w:r>
     </w:p>
     <w:p>
@@ -198,7 +188,7 @@
           <w:color w:val="262626"/>
           <w:sz w:val="24"/>
         </w:rPr>
-        <w:t>Studentnavn:</w:t>
+        <w:t>Studentnummer:</w:t>
       </w:r>
     </w:p>
     <w:p>
@@ -209,7 +199,7 @@
           <w:color w:val="262626"/>
           <w:sz w:val="24"/>
         </w:rPr>
-        <w:t>Studentnummer:</w:t>
+        <w:t>Benjamin Borgen Ha</w:t>
       </w:r>
     </w:p>
     <w:p>
@@ -220,7 +210,7 @@
           <w:color w:val="262626"/>
           <w:sz w:val="24"/>
         </w:rPr>
-        <w:t>Benjamin Borgen Ha</w:t>
+        <w:t xml:space="preserve"> </w:t>
       </w:r>
     </w:p>
     <w:p>
@@ -231,7 +221,7 @@
           <w:color w:val="262626"/>
           <w:sz w:val="24"/>
         </w:rPr>
-        <w:t xml:space="preserve"> </w:t>
+        <w:t>Glenn Kenneth Linden</w:t>
       </w:r>
     </w:p>
     <w:p>
@@ -242,7 +232,7 @@
           <w:color w:val="262626"/>
           <w:sz w:val="24"/>
         </w:rPr>
-        <w:t>Glenn Kenneth Linden</w:t>
+        <w:t xml:space="preserve"> </w:t>
       </w:r>
     </w:p>
     <w:p>
@@ -253,7 +243,7 @@
           <w:color w:val="262626"/>
           <w:sz w:val="24"/>
         </w:rPr>
-        <w:t xml:space="preserve"> </w:t>
+        <w:t>Simen Johansen</w:t>
       </w:r>
     </w:p>
     <w:p>
@@ -264,7 +254,7 @@
           <w:color w:val="262626"/>
           <w:sz w:val="24"/>
         </w:rPr>
-        <w:t>Simen Johansen</w:t>
+        <w:t>703976</w:t>
       </w:r>
     </w:p>
     <w:p>
@@ -275,7 +265,7 @@
           <w:color w:val="262626"/>
           <w:sz w:val="24"/>
         </w:rPr>
-        <w:t>703976</w:t>
+        <w:t>Tomas Rekstad</w:t>
       </w:r>
     </w:p>
     <w:p>
@@ -286,7 +276,7 @@
           <w:color w:val="262626"/>
           <w:sz w:val="24"/>
         </w:rPr>
-        <w:t>Tomas Rekstad</w:t>
+        <w:t xml:space="preserve"> </w:t>
       </w:r>
     </w:p>
     <w:p>
@@ -297,7 +287,7 @@
           <w:color w:val="262626"/>
           <w:sz w:val="24"/>
         </w:rPr>
-        <w:t xml:space="preserve"> </w:t>
+        <w:t>Studentene bekrefter at de har gjort seg kjent med, og fulgt, retningslinjer for intellektuell redelighet.</w:t>
       </w:r>
     </w:p>
     <w:p>
@@ -308,8 +298,10 @@
           <w:color w:val="262626"/>
           <w:sz w:val="24"/>
         </w:rPr>
-        <w:t>Studentene bekrefter at de har gjort seg kjent med, og fulgt, retningslinjer for intellektuell</w:t>
-      </w:r>
+        <w:t xml:space="preserve"> </w:t>
+      </w:r>
+    </w:p>
+    <w:p>
       <w:r>
         <w:rPr>
           <w:rFonts w:ascii="Times New Roman" w:hAnsi="Times New Roman" w:cs="Times New Roman"/>
@@ -317,7 +309,7 @@
           <w:color w:val="262626"/>
           <w:sz w:val="24"/>
         </w:rPr>
-        <w:t xml:space="preserve"> redelighet.</w:t>
+        <w:t xml:space="preserve"> </w:t>
       </w:r>
     </w:p>
     <w:p>
@@ -361,6 +353,7 @@
           <w:color w:val="262626"/>
           <w:sz w:val="24"/>
         </w:rPr>
+        <w:lastRenderedPageBreak/>
         <w:t xml:space="preserve"> </w:t>
       </w:r>
     </w:p>
@@ -383,7 +376,6 @@
           <w:color w:val="262626"/>
           <w:sz w:val="24"/>
         </w:rPr>
-        <w:lastRenderedPageBreak/>
         <w:t xml:space="preserve"> </w:t>
       </w:r>
     </w:p>
@@ -410,25 +402,34 @@
       </w:r>
     </w:p>
     <w:p>
+      <w:pPr>
+        <w:jc w:val="both"/>
+      </w:pPr>
       <w:r>
         <w:rPr>
           <w:rFonts w:ascii="Times New Roman" w:hAnsi="Times New Roman" w:cs="Times New Roman"/>
           <w:b/>
-          <w:color w:val="262626"/>
-          <w:sz w:val="24"/>
-        </w:rPr>
-        <w:t xml:space="preserve"> </w:t>
-      </w:r>
-    </w:p>
-    <w:p>
+          <w:sz w:val="24"/>
+        </w:rPr>
+        <w:t>Innholdsfortegnelse:</w:t>
+      </w:r>
+    </w:p>
+    <w:p>
+      <w:pPr>
+        <w:jc w:val="both"/>
+      </w:pPr>
+    </w:p>
+    <w:p>
+      <w:pPr>
+        <w:jc w:val="both"/>
+      </w:pPr>
       <w:r>
         <w:rPr>
           <w:rFonts w:ascii="Times New Roman" w:hAnsi="Times New Roman" w:cs="Times New Roman"/>
           <w:b/>
-          <w:color w:val="262626"/>
-          <w:sz w:val="24"/>
-        </w:rPr>
-        <w:t xml:space="preserve"> </w:t>
+          <w:sz w:val="24"/>
+        </w:rPr>
+        <w:t>Innledning</w:t>
       </w:r>
     </w:p>
     <w:p>
@@ -438,29 +439,69 @@
       <w:r>
         <w:rPr>
           <w:rFonts w:ascii="Times New Roman" w:hAnsi="Times New Roman" w:cs="Times New Roman"/>
+          <w:sz w:val="24"/>
+        </w:rPr>
+        <w:t xml:space="preserve">Vi har tatt utgangspunkt i å lage en interaktiv løsning med tema Westerdals, og hva slags tilbud det er rundt de ulike campusene Brenneriveien, Fjerdingen og Vulkan. Vi har valgt å kalle løsningen vår for WesterLife. Vi ønsker å sette et større fokus på nærområdet og mulighetene rundt campusene, for ikke å glemme studiene. Det skal bli mer sosialt rundt skolen hvor man kan følge ulike arrangementer, ta en del i samfunnet og bli bedre kjent med studenter og området. </w:t>
+      </w:r>
+      <w:r>
+        <w:rPr>
+          <w:rFonts w:ascii="Times New Roman" w:hAnsi="Times New Roman" w:cs="Times New Roman"/>
+          <w:sz w:val="24"/>
+        </w:rPr>
+        <w:tab/>
+      </w:r>
+    </w:p>
+    <w:p>
+      <w:pPr>
+        <w:jc w:val="both"/>
+      </w:pPr>
+    </w:p>
+    <w:p>
+      <w:pPr>
+        <w:jc w:val="both"/>
+      </w:pPr>
+      <w:r>
+        <w:rPr>
+          <w:rFonts w:ascii="Times New Roman" w:hAnsi="Times New Roman" w:cs="Times New Roman"/>
+          <w:sz w:val="24"/>
+        </w:rPr>
+        <w:t xml:space="preserve">WesterLife tilbyr en søkemotor, kart og være en informativ plattform for området rundt de forskjellige campusene. Du skal kunne melde deg på arrangementer i nærheten av skolene og søke etter diverse spisesteder, butikker, kafeer, utesteder, parkliv og trening. WesterLife skal gi unike opplevelser for unge og gamle, og tilrettelegge for en enklere hverdag. Du skal oppleve noe særegent gjennom WesterLife, ved  å finne noe som er av relevans for deg som bruker og dine interesser, om det er å spille kort spill på Outland ved Gunerius, en øl på Café Sara eller en joggetur langs Akerselva. </w:t>
+      </w:r>
+    </w:p>
+    <w:p>
+      <w:pPr>
+        <w:jc w:val="both"/>
+      </w:pPr>
+    </w:p>
+    <w:p>
+      <w:pPr>
+        <w:jc w:val="both"/>
+      </w:pPr>
+      <w:r>
+        <w:rPr>
+          <w:rFonts w:ascii="Times New Roman" w:hAnsi="Times New Roman" w:cs="Times New Roman"/>
           <w:b/>
           <w:sz w:val="24"/>
         </w:rPr>
-        <w:t>Innholdsfortegnelse:</w:t>
+        <w:t>Idé- og konsept</w:t>
       </w:r>
     </w:p>
     <w:p>
       <w:pPr>
         <w:jc w:val="both"/>
       </w:pPr>
+      <w:r>
+        <w:rPr>
+          <w:rFonts w:ascii="Times New Roman" w:hAnsi="Times New Roman" w:cs="Times New Roman"/>
+          <w:sz w:val="24"/>
+        </w:rPr>
+        <w:t xml:space="preserve">Det første vi valgte å gjøre da vi skulle utarbeide idé- og konsept, var å bli kjent med gruppen og oppgaven. Deretter valgte vi å bli kjent med nærområdet, søke fakta rundt campusene, og få en mer generell forståelse for omfanget. Vi valgte å gå en tur, tok bilder og fikk snakket litt om oppgaven, hva vi ønsker at siden skal inneholde, hvor mange skoler og eventuelle hindringer de forskjellige forslagene kunne møte på. For at vår løsning skulle bli så kreativ som overhodet mulig, ble vi fort enige i at den kreative prosessen var essensiell. Samarbeid i en gruppe er svært viktig og en skreddersydd slagplan om hvordan ideen og konseptet skal utvikles, kom godt i bruk. Da vi fikk definert dette rammeverket kom vi til den kreative fasen, altså idéutviklingen, og hvordan vi skulle løse ulike problemstillinger. Vi løste dette med brainstorming, idémyldring, tankekart og lignende. (vedlegg tankekart) Ved definering av forskjellige problemer kom vi frem til en prosess som passet gruppen vår på en veldig god måte. </w:t>
+      </w:r>
     </w:p>
     <w:p>
       <w:pPr>
         <w:jc w:val="both"/>
       </w:pPr>
-      <w:r>
-        <w:rPr>
-          <w:rFonts w:ascii="Times New Roman" w:hAnsi="Times New Roman" w:cs="Times New Roman"/>
-          <w:b/>
-          <w:sz w:val="24"/>
-        </w:rPr>
-        <w:t>Innledning</w:t>
-      </w:r>
     </w:p>
     <w:p>
       <w:pPr>
@@ -471,215 +512,6 @@
           <w:rFonts w:ascii="Times New Roman" w:hAnsi="Times New Roman" w:cs="Times New Roman"/>
           <w:sz w:val="24"/>
         </w:rPr>
-        <w:t xml:space="preserve">Vi har tatt utgangspunkt i å lage en interaktiv løsning med tema Westerdals, og hva slags tilbud det er rundt de ulike campusene Brenneriveien, Fjerdingen og Vulkan. Vi har valgt å kalle løsningen vår for </w:t>
-      </w:r>
-      <w:proofErr w:type="spellStart"/>
-      <w:r>
-        <w:rPr>
-          <w:rFonts w:ascii="Times New Roman" w:hAnsi="Times New Roman" w:cs="Times New Roman"/>
-          <w:sz w:val="24"/>
-        </w:rPr>
-        <w:t>WesterLife</w:t>
-      </w:r>
-      <w:proofErr w:type="spellEnd"/>
-      <w:r>
-        <w:rPr>
-          <w:rFonts w:ascii="Times New Roman" w:hAnsi="Times New Roman" w:cs="Times New Roman"/>
-          <w:sz w:val="24"/>
-        </w:rPr>
-        <w:t>. Vi ønsker å sette et større fokus på næ</w:t>
-      </w:r>
-      <w:r>
-        <w:rPr>
-          <w:rFonts w:ascii="Times New Roman" w:hAnsi="Times New Roman" w:cs="Times New Roman"/>
-          <w:sz w:val="24"/>
-        </w:rPr>
-        <w:t xml:space="preserve">rområdet og mulighetene rundt campusene, for ikke å glemme studiene. Det skal bli mer sosialt rundt skolen hvor man kan følge ulike arrangementer, ta en del i samfunnet og bli bedre kjent med studenter og området. </w:t>
-      </w:r>
-      <w:r>
-        <w:rPr>
-          <w:rFonts w:ascii="Times New Roman" w:hAnsi="Times New Roman" w:cs="Times New Roman"/>
-          <w:sz w:val="24"/>
-        </w:rPr>
-        <w:tab/>
-      </w:r>
-    </w:p>
-    <w:p>
-      <w:pPr>
-        <w:jc w:val="both"/>
-      </w:pPr>
-    </w:p>
-    <w:p>
-      <w:pPr>
-        <w:jc w:val="both"/>
-      </w:pPr>
-      <w:proofErr w:type="spellStart"/>
-      <w:r>
-        <w:rPr>
-          <w:rFonts w:ascii="Times New Roman" w:hAnsi="Times New Roman" w:cs="Times New Roman"/>
-          <w:sz w:val="24"/>
-        </w:rPr>
-        <w:t>WesterLife</w:t>
-      </w:r>
-      <w:proofErr w:type="spellEnd"/>
-      <w:r>
-        <w:rPr>
-          <w:rFonts w:ascii="Times New Roman" w:hAnsi="Times New Roman" w:cs="Times New Roman"/>
-          <w:sz w:val="24"/>
-        </w:rPr>
-        <w:t xml:space="preserve"> tilbyr en søkemotor, kart og</w:t>
-      </w:r>
-      <w:r>
-        <w:rPr>
-          <w:rFonts w:ascii="Times New Roman" w:hAnsi="Times New Roman" w:cs="Times New Roman"/>
-          <w:sz w:val="24"/>
-        </w:rPr>
-        <w:t xml:space="preserve"> være en informativ plattform for området rundt de forskjellige campusene. Du skal kunne melde deg på arrangementer i nærheten av skolene og søke etter diverse spisesteder, butikker, kafeer, utesteder, </w:t>
-      </w:r>
-      <w:proofErr w:type="spellStart"/>
-      <w:r>
-        <w:rPr>
-          <w:rFonts w:ascii="Times New Roman" w:hAnsi="Times New Roman" w:cs="Times New Roman"/>
-          <w:sz w:val="24"/>
-        </w:rPr>
-        <w:t>parkliv</w:t>
-      </w:r>
-      <w:proofErr w:type="spellEnd"/>
-      <w:r>
-        <w:rPr>
-          <w:rFonts w:ascii="Times New Roman" w:hAnsi="Times New Roman" w:cs="Times New Roman"/>
-          <w:sz w:val="24"/>
-        </w:rPr>
-        <w:t xml:space="preserve"> og trening. </w:t>
-      </w:r>
-      <w:proofErr w:type="spellStart"/>
-      <w:r>
-        <w:rPr>
-          <w:rFonts w:ascii="Times New Roman" w:hAnsi="Times New Roman" w:cs="Times New Roman"/>
-          <w:sz w:val="24"/>
-        </w:rPr>
-        <w:t>WesterLife</w:t>
-      </w:r>
-      <w:proofErr w:type="spellEnd"/>
-      <w:r>
-        <w:rPr>
-          <w:rFonts w:ascii="Times New Roman" w:hAnsi="Times New Roman" w:cs="Times New Roman"/>
-          <w:sz w:val="24"/>
-        </w:rPr>
-        <w:t xml:space="preserve"> skal gi unike opplevels</w:t>
-      </w:r>
-      <w:r>
-        <w:rPr>
-          <w:rFonts w:ascii="Times New Roman" w:hAnsi="Times New Roman" w:cs="Times New Roman"/>
-          <w:sz w:val="24"/>
-        </w:rPr>
-        <w:t xml:space="preserve">er for unge og gamle, og tilrettelegge for en enklere hverdag. Du skal oppleve noe særegent gjennom </w:t>
-      </w:r>
-      <w:proofErr w:type="spellStart"/>
-      <w:r>
-        <w:rPr>
-          <w:rFonts w:ascii="Times New Roman" w:hAnsi="Times New Roman" w:cs="Times New Roman"/>
-          <w:sz w:val="24"/>
-        </w:rPr>
-        <w:t>WesterLife</w:t>
-      </w:r>
-      <w:proofErr w:type="spellEnd"/>
-      <w:r>
-        <w:rPr>
-          <w:rFonts w:ascii="Times New Roman" w:hAnsi="Times New Roman" w:cs="Times New Roman"/>
-          <w:sz w:val="24"/>
-        </w:rPr>
-        <w:t xml:space="preserve">, ved  å finne noe som er av relevans for deg som bruker og dine interesser, om det er å spille kort spill på </w:t>
-      </w:r>
-      <w:proofErr w:type="spellStart"/>
-      <w:r>
-        <w:rPr>
-          <w:rFonts w:ascii="Times New Roman" w:hAnsi="Times New Roman" w:cs="Times New Roman"/>
-          <w:sz w:val="24"/>
-        </w:rPr>
-        <w:t>Outland</w:t>
-      </w:r>
-      <w:proofErr w:type="spellEnd"/>
-      <w:r>
-        <w:rPr>
-          <w:rFonts w:ascii="Times New Roman" w:hAnsi="Times New Roman" w:cs="Times New Roman"/>
-          <w:sz w:val="24"/>
-        </w:rPr>
-        <w:t xml:space="preserve"> ved Gunerius, en øl på Café </w:t>
-      </w:r>
-      <w:r>
-        <w:rPr>
-          <w:rFonts w:ascii="Times New Roman" w:hAnsi="Times New Roman" w:cs="Times New Roman"/>
-          <w:sz w:val="24"/>
-        </w:rPr>
-        <w:t xml:space="preserve">Sara eller en joggetur langs Akerselva. </w:t>
-      </w:r>
-    </w:p>
-    <w:p>
-      <w:pPr>
-        <w:jc w:val="both"/>
-      </w:pPr>
-    </w:p>
-    <w:p>
-      <w:pPr>
-        <w:jc w:val="both"/>
-      </w:pPr>
-      <w:r>
-        <w:rPr>
-          <w:rFonts w:ascii="Times New Roman" w:hAnsi="Times New Roman" w:cs="Times New Roman"/>
-          <w:b/>
-          <w:sz w:val="24"/>
-        </w:rPr>
-        <w:t>Idé- og konsept</w:t>
-      </w:r>
-    </w:p>
-    <w:p>
-      <w:pPr>
-        <w:jc w:val="both"/>
-      </w:pPr>
-      <w:r>
-        <w:rPr>
-          <w:rFonts w:ascii="Times New Roman" w:hAnsi="Times New Roman" w:cs="Times New Roman"/>
-          <w:sz w:val="24"/>
-        </w:rPr>
-        <w:t>Det første vi valgte å gjøre da vi skulle utarbeide idé- og konsept, var å bli kjent med gruppen og oppgaven. Deretter valgte vi å bli kjent med nærområdet, søke fakta rundt campusene, og få en mer generell forståelse for omfanget. Vi valgte å gå en tur, t</w:t>
-      </w:r>
-      <w:r>
-        <w:rPr>
-          <w:rFonts w:ascii="Times New Roman" w:hAnsi="Times New Roman" w:cs="Times New Roman"/>
-          <w:sz w:val="24"/>
-        </w:rPr>
-        <w:t>ok bilder og fikk snakket litt om oppgaven, hva vi ønsker at siden skal inneholde, hvor mange skoler og eventuelle hindringer de forskjellige forslagene kunne møte på. For at vår løsning skulle bli så kreativ som overhodet mulig, ble vi fort enige i at den</w:t>
-      </w:r>
-      <w:r>
-        <w:rPr>
-          <w:rFonts w:ascii="Times New Roman" w:hAnsi="Times New Roman" w:cs="Times New Roman"/>
-          <w:sz w:val="24"/>
-        </w:rPr>
-        <w:t xml:space="preserve"> kreative prosessen var essensiell. Samarbeid i en gruppe er svært viktig og en skreddersydd slagplan om hvordan ideen og konseptet skal utvikles, kom godt i bruk. Da vi fikk definert dette rammeverket kom vi til den kreative fasen, altså idéutviklingen, o</w:t>
-      </w:r>
-      <w:r>
-        <w:rPr>
-          <w:rFonts w:ascii="Times New Roman" w:hAnsi="Times New Roman" w:cs="Times New Roman"/>
-          <w:sz w:val="24"/>
-        </w:rPr>
-        <w:t xml:space="preserve">g hvordan vi skulle løse ulike problemstillinger. Vi løste dette med brainstorming, idémyldring, tankekart og lignende. (vedlegg tankekart) Ved definering av forskjellige problemer kom vi frem til en prosess som passet gruppen vår på en veldig god måte. </w:t>
-      </w:r>
-    </w:p>
-    <w:p>
-      <w:pPr>
-        <w:jc w:val="both"/>
-      </w:pPr>
-    </w:p>
-    <w:p>
-      <w:pPr>
-        <w:jc w:val="both"/>
-      </w:pPr>
-      <w:r>
-        <w:rPr>
-          <w:rFonts w:ascii="Times New Roman" w:hAnsi="Times New Roman" w:cs="Times New Roman"/>
-          <w:sz w:val="24"/>
-        </w:rPr>
         <w:t xml:space="preserve">Det som er viktig med en idéfase er at man har en konkret slutt med et resultat, et konsept. Konseptet skal fortelle hvordan vi ønsker at løsningen skal kommunisere vår idé til brukeren </w:t>
       </w:r>
       <w:r>
@@ -688,44 +520,7 @@
           <w:sz w:val="24"/>
         </w:rPr>
         <w:lastRenderedPageBreak/>
-        <w:t>og hvordan vi ønsker å gjennomføre det. Gruppen ble enige i at en hand</w:t>
-      </w:r>
-      <w:r>
-        <w:rPr>
-          <w:rFonts w:ascii="Times New Roman" w:hAnsi="Times New Roman" w:cs="Times New Roman"/>
-          <w:sz w:val="24"/>
-        </w:rPr>
-        <w:t>lingsplan for hvordan oppgaver skal bli utført, og Vi utarbeidet en handlingsplan som forteller hvordan vi løste det så effektivt som mulig. Dette bidro til å bygge en god grunnmur for alt gruppearbeidet. Etter mye om og men, kom vi frem til at gruppen vil</w:t>
-      </w:r>
-      <w:r>
-        <w:rPr>
-          <w:rFonts w:ascii="Times New Roman" w:hAnsi="Times New Roman" w:cs="Times New Roman"/>
-          <w:sz w:val="24"/>
-        </w:rPr>
-        <w:t>le lage en løsning som skal vise spisesteder, puber, treningsmuligheter og diverse tilbud for elever og lærere rundt campusene. Brukeren skal kunne basert på søk av nøkkelord finne ønsket områder, eller forslag til aktiviteter rundt campusene. Løsningen sk</w:t>
-      </w:r>
-      <w:r>
-        <w:rPr>
-          <w:rFonts w:ascii="Times New Roman" w:hAnsi="Times New Roman" w:cs="Times New Roman"/>
-          <w:sz w:val="24"/>
-        </w:rPr>
-        <w:t xml:space="preserve">al tilby et stilrent design med god </w:t>
-      </w:r>
-      <w:proofErr w:type="spellStart"/>
-      <w:r>
-        <w:rPr>
-          <w:rFonts w:ascii="Times New Roman" w:hAnsi="Times New Roman" w:cs="Times New Roman"/>
-          <w:sz w:val="24"/>
-        </w:rPr>
-        <w:t>usability</w:t>
-      </w:r>
-      <w:proofErr w:type="spellEnd"/>
-      <w:r>
-        <w:rPr>
-          <w:rFonts w:ascii="Times New Roman" w:hAnsi="Times New Roman" w:cs="Times New Roman"/>
-          <w:sz w:val="24"/>
-        </w:rPr>
-        <w:t xml:space="preserve"> og brukervennlighet.</w:t>
+        <w:t>og hvordan vi ønsker å gjennomføre det. Gruppen ble enige i at en handlingsplan for hvordan oppgaver skal bli utført, og Vi utarbeidet en handlingsplan som forteller hvordan vi løste det så effektivt som mulig. Dette bidro til å bygge en god grunnmur for alt gruppearbeidet. Etter mye om og men, kom vi frem til at gruppen ville lage en løsning som skal vise spisesteder, puber, treningsmuligheter og diverse tilbud for elever og lærere rundt campusene. Brukeren skal kunne basert på søk av nøkkelord finne ønsket områder, eller forslag til aktiviteter rundt campusene. Løsningen skal tilby et stilrent design med god usability og brukervennlighet.</w:t>
       </w:r>
     </w:p>
     <w:p>
@@ -769,37 +564,7 @@
           <w:rFonts w:ascii="Times New Roman" w:hAnsi="Times New Roman" w:cs="Times New Roman"/>
           <w:sz w:val="24"/>
         </w:rPr>
-        <w:t>Bygget er spesialtilpasset for undervisning på dagtid, og egner seg godt til prosjektarbeid i grupper på kveldstid. Vi vet at studentlivet dreier seg om</w:t>
-      </w:r>
-      <w:r>
-        <w:rPr>
-          <w:rFonts w:ascii="Times New Roman" w:hAnsi="Times New Roman" w:cs="Times New Roman"/>
-          <w:sz w:val="24"/>
-        </w:rPr>
-        <w:t xml:space="preserve"> mer enn bare studier, og har selvfølgelig sørget for at bygget også er rustet for studentfester, utstillinger, konserter og andre typer arrangementer. I første etasje ligger </w:t>
-      </w:r>
-      <w:proofErr w:type="spellStart"/>
-      <w:r>
-        <w:rPr>
-          <w:rFonts w:ascii="Times New Roman" w:hAnsi="Times New Roman" w:cs="Times New Roman"/>
-          <w:sz w:val="24"/>
-        </w:rPr>
-        <w:t>Sjenkestua</w:t>
-      </w:r>
-      <w:proofErr w:type="spellEnd"/>
-      <w:r>
-        <w:rPr>
-          <w:rFonts w:ascii="Times New Roman" w:hAnsi="Times New Roman" w:cs="Times New Roman"/>
-          <w:sz w:val="24"/>
-        </w:rPr>
-        <w:t>; en bar hvor studentene selv har styringen, og de tradisjonsrike feste</w:t>
-      </w:r>
-      <w:r>
-        <w:rPr>
-          <w:rFonts w:ascii="Times New Roman" w:hAnsi="Times New Roman" w:cs="Times New Roman"/>
-          <w:sz w:val="24"/>
-        </w:rPr>
-        <w:t>ne våre vil også bli holdt der. Både på campus Vulkan og campus Fjerdingen finner du en fabelaktig kantine med variert, sunn og fristende mat til studentvennlige priser. Vi har også vegetarianertilbud.</w:t>
+        <w:t>Bygget er spesialtilpasset for undervisning på dagtid, og egner seg godt til prosjektarbeid i grupper på kveldstid. Vi vet at studentlivet dreier seg om mer enn bare studier, og har selvfølgelig sørget for at bygget også er rustet for studentfester, utstillinger, konserter og andre typer arrangementer. I første etasje ligger Sjenkestua; en bar hvor studentene selv har styringen, og de tradisjonsrike festene våre vil også bli holdt der. Både på campus Vulkan og campus Fjerdingen finner du en fabelaktig kantine med variert, sunn og fristende mat til studentvennlige priser. Vi har også vegetarianertilbud.</w:t>
       </w:r>
     </w:p>
     <w:p>
@@ -812,28 +577,7 @@
           <w:rFonts w:ascii="Times New Roman" w:hAnsi="Times New Roman" w:cs="Times New Roman"/>
           <w:sz w:val="24"/>
         </w:rPr>
-        <w:t>Vårt nye campus ligger sentralt plassert ved Akerselva</w:t>
-      </w:r>
-      <w:r>
-        <w:rPr>
-          <w:rFonts w:ascii="Times New Roman" w:hAnsi="Times New Roman" w:cs="Times New Roman"/>
-          <w:sz w:val="24"/>
-        </w:rPr>
-        <w:t xml:space="preserve"> på nedre del av Grünerløkka, med gangavstand til oslofolkets nye favorittgate, Torggata. Langs elva er det parkområder og turstier, men også rester av Oslos industrihistorie. I nærheten av campus Fjerdingen vil du oppdage mange små kafeer, restauranter og</w:t>
-      </w:r>
-      <w:r>
-        <w:rPr>
-          <w:rFonts w:ascii="Times New Roman" w:hAnsi="Times New Roman" w:cs="Times New Roman"/>
-          <w:sz w:val="24"/>
-        </w:rPr>
-        <w:t xml:space="preserve"> barer. Bydelen er også et populært shoppingområde, med originale designbutikker og mange vintage og second-hand butikker. Like nord for Grünerløkka finner du Torshov, med kultursentrene Soria Moria og Trikkestallen. Et roligere område med store parker og </w:t>
-      </w:r>
-      <w:r>
-        <w:rPr>
-          <w:rFonts w:ascii="Times New Roman" w:hAnsi="Times New Roman" w:cs="Times New Roman"/>
-          <w:sz w:val="24"/>
-        </w:rPr>
-        <w:t>avslappende kafeer.</w:t>
+        <w:t>Vårt nye campus ligger sentralt plassert ved Akerselva på nedre del av Grünerløkka, med gangavstand til oslofolkets nye favorittgate, Torggata. Langs elva er det parkområder og turstier, men også rester av Oslos industrihistorie. I nærheten av campus Fjerdingen vil du oppdage mange små kafeer, restauranter og barer. Bydelen er også et populært shoppingområde, med originale designbutikker og mange vintage og second-hand butikker. Like nord for Grünerløkka finner du Torshov, med kultursentrene Soria Moria og Trikkestallen. Et roligere område med store parker og avslappende kafeer.</w:t>
       </w:r>
     </w:p>
     <w:p>
@@ -859,46 +603,7 @@
           <w:rFonts w:ascii="Times New Roman" w:hAnsi="Times New Roman" w:cs="Times New Roman"/>
           <w:sz w:val="24"/>
         </w:rPr>
-        <w:t xml:space="preserve">I likhet med de andre campusene har campus Vulkan gjennomgått en oppgradering. Auditoriet i underetasjen har blitt forbedret, og hele bygget har fått et flunkende nytt ventilasjonsanlegg. En rekke spesialrom har blitt bygget om </w:t>
-      </w:r>
-      <w:r>
-        <w:rPr>
-          <w:rFonts w:ascii="Times New Roman" w:hAnsi="Times New Roman" w:cs="Times New Roman"/>
-          <w:sz w:val="24"/>
-        </w:rPr>
-        <w:t xml:space="preserve">for våre studenter på Skuespill, og avdelingen for film, tv og spill: Fotostudio og workshop med grønn, hvit og svart bakgrunn for effektopptak, utstyrslager, og </w:t>
-      </w:r>
-      <w:proofErr w:type="spellStart"/>
-      <w:r>
-        <w:rPr>
-          <w:rFonts w:ascii="Times New Roman" w:hAnsi="Times New Roman" w:cs="Times New Roman"/>
-          <w:sz w:val="24"/>
-        </w:rPr>
-        <w:t>mingleområder</w:t>
-      </w:r>
-      <w:proofErr w:type="spellEnd"/>
-      <w:r>
-        <w:rPr>
-          <w:rFonts w:ascii="Times New Roman" w:hAnsi="Times New Roman" w:cs="Times New Roman"/>
-          <w:sz w:val="24"/>
-        </w:rPr>
-        <w:t xml:space="preserve">. I fjerde etasje har skuespillerutdanningen fått en egen fløy med </w:t>
-      </w:r>
-      <w:proofErr w:type="spellStart"/>
-      <w:r>
-        <w:rPr>
-          <w:rFonts w:ascii="Times New Roman" w:hAnsi="Times New Roman" w:cs="Times New Roman"/>
-          <w:sz w:val="24"/>
-        </w:rPr>
-        <w:t>blackbox</w:t>
-      </w:r>
-      <w:proofErr w:type="spellEnd"/>
-      <w:r>
-        <w:rPr>
-          <w:rFonts w:ascii="Times New Roman" w:hAnsi="Times New Roman" w:cs="Times New Roman"/>
-          <w:sz w:val="24"/>
-        </w:rPr>
-        <w:t>.</w:t>
+        <w:t>I likhet med de andre campusene har campus Vulkan gjennomgått en oppgradering. Auditoriet i underetasjen har blitt forbedret, og hele bygget har fått et flunkende nytt ventilasjonsanlegg. En rekke spesialrom har blitt bygget om for våre studenter på Skuespill, og avdelingen for film, tv og spill: Fotostudio og workshop med grønn, hvit og svart bakgrunn for effektopptak, utstyrslager, og mingleområder. I fjerde etasje har skuespillerutdanningen fått en egen fløy med blackbox.</w:t>
       </w:r>
     </w:p>
     <w:p>
@@ -911,21 +616,7 @@
           <w:rFonts w:ascii="Times New Roman" w:hAnsi="Times New Roman" w:cs="Times New Roman"/>
           <w:sz w:val="24"/>
         </w:rPr>
-        <w:t>Vulk</w:t>
-      </w:r>
-      <w:r>
-        <w:rPr>
-          <w:rFonts w:ascii="Times New Roman" w:hAnsi="Times New Roman" w:cs="Times New Roman"/>
-          <w:sz w:val="24"/>
-        </w:rPr>
-        <w:t>an ligger sentralt plassert ved Akerselva på nedre del av Grünerløkka, i samme område som Mathallen og konsertlokalet Vulkan Arena. Studentene våre benytter seg mye av Kubaparken om sommeren, som ligger rett utenfor høyskolebygget. På Grünerløkka er det ma</w:t>
-      </w:r>
-      <w:r>
-        <w:rPr>
-          <w:rFonts w:ascii="Times New Roman" w:hAnsi="Times New Roman" w:cs="Times New Roman"/>
-          <w:sz w:val="24"/>
-        </w:rPr>
-        <w:t>nge små kafeer, restauranter og barer. Bydelen er også et populært shoppingområde, med originale designbutikker og mange vintage og second-hand butikker. Like nord for Grünerløkka finner du Torshov, med kultursentrene Soria Moria og Trikkestallen.</w:t>
+        <w:t>Vulkan ligger sentralt plassert ved Akerselva på nedre del av Grünerløkka, i samme område som Mathallen og konsertlokalet Vulkan Arena. Studentene våre benytter seg mye av Kubaparken om sommeren, som ligger rett utenfor høyskolebygget. På Grünerløkka er det mange små kafeer, restauranter og barer. Bydelen er også et populært shoppingområde, med originale designbutikker og mange vintage og second-hand butikker. Like nord for Grünerløkka finner du Torshov, med kultursentrene Soria Moria og Trikkestallen.</w:t>
       </w:r>
     </w:p>
     <w:p>
@@ -938,15 +629,7 @@
           <w:b/>
           <w:sz w:val="28"/>
         </w:rPr>
-        <w:t>Brenneri</w:t>
-      </w:r>
-      <w:r>
-        <w:rPr>
-          <w:rFonts w:ascii="Times New Roman" w:hAnsi="Times New Roman" w:cs="Times New Roman"/>
-          <w:b/>
-          <w:sz w:val="28"/>
-        </w:rPr>
-        <w:t>veien:</w:t>
+        <w:t>Brenneriveien:</w:t>
       </w:r>
     </w:p>
     <w:p>
@@ -960,14 +643,7 @@
           <w:sz w:val="24"/>
         </w:rPr>
         <w:lastRenderedPageBreak/>
-        <w:t>Med nytt gulv, vegger og nymalte undervisningsrom er det kun bærebjelkene som står igjen. Området langs Akerselva har en industriarv som gjenspeiles i alle byggene. Det har vært viktig for oss å bevare, slik at bygget fornyes uten å forfines. På Cam</w:t>
-      </w:r>
-      <w:r>
-        <w:rPr>
-          <w:rFonts w:ascii="Times New Roman" w:hAnsi="Times New Roman" w:cs="Times New Roman"/>
-          <w:sz w:val="24"/>
-        </w:rPr>
-        <w:t xml:space="preserve">pus Brenneriveien er det blant annet green screen-rom, klipperom, grov – og finverksted. </w:t>
+        <w:t xml:space="preserve">Med nytt gulv, vegger og nymalte undervisningsrom er det kun bærebjelkene som står igjen. Området langs Akerselva har en industriarv som gjenspeiles i alle byggene. Det har vært viktig for oss å bevare, slik at bygget fornyes uten å forfines. På Campus Brenneriveien er det blant annet green screen-rom, klipperom, grov – og finverksted. </w:t>
       </w:r>
     </w:p>
     <w:p>
@@ -2092,23 +1768,7 @@
                 <w:rFonts w:ascii="Arial" w:eastAsia="Times New Roman" w:hAnsi="Arial" w:cs="Arial"/>
                 <w:color w:val="000000"/>
               </w:rPr>
-              <w:t xml:space="preserve">Vi bruker </w:t>
-            </w:r>
-            <w:proofErr w:type="spellStart"/>
-            <w:r>
-              <w:rPr>
-                <w:rFonts w:ascii="Arial" w:eastAsia="Times New Roman" w:hAnsi="Arial" w:cs="Arial"/>
-                <w:color w:val="000000"/>
-              </w:rPr>
-              <w:t>GitHub</w:t>
-            </w:r>
-            <w:proofErr w:type="spellEnd"/>
-            <w:r>
-              <w:rPr>
-                <w:rFonts w:ascii="Arial" w:eastAsia="Times New Roman" w:hAnsi="Arial" w:cs="Arial"/>
-                <w:color w:val="000000"/>
-              </w:rPr>
-              <w:t xml:space="preserve">. Der backer vi alt opp hver dag. Vi ønsker også å ta en sikkerhetskopi hver dag til Google drive. </w:t>
+              <w:t xml:space="preserve">Vi bruker GitHub. Der backer vi alt opp hver dag. Vi ønsker også å ta en sikkerhetskopi hver dag til Google drive. </w:t>
             </w:r>
           </w:p>
         </w:tc>
@@ -2143,39 +1803,7 @@
                 <w:rFonts w:ascii="Arial" w:eastAsia="Times New Roman" w:hAnsi="Arial" w:cs="Arial"/>
                 <w:color w:val="000000"/>
               </w:rPr>
-              <w:t xml:space="preserve">Kode på nytt fra sist fungerende </w:t>
-            </w:r>
-            <w:proofErr w:type="spellStart"/>
-            <w:r>
-              <w:rPr>
-                <w:rFonts w:ascii="Arial" w:eastAsia="Times New Roman" w:hAnsi="Arial" w:cs="Arial"/>
-                <w:color w:val="000000"/>
-              </w:rPr>
-              <w:t>backup</w:t>
-            </w:r>
-            <w:proofErr w:type="spellEnd"/>
-            <w:r>
-              <w:rPr>
-                <w:rFonts w:ascii="Arial" w:eastAsia="Times New Roman" w:hAnsi="Arial" w:cs="Arial"/>
-                <w:color w:val="000000"/>
-              </w:rPr>
-              <w:t xml:space="preserve">. Hvis ingen har en </w:t>
-            </w:r>
-            <w:proofErr w:type="spellStart"/>
-            <w:r>
-              <w:rPr>
-                <w:rFonts w:ascii="Arial" w:eastAsia="Times New Roman" w:hAnsi="Arial" w:cs="Arial"/>
-                <w:color w:val="000000"/>
-              </w:rPr>
-              <w:t>backup</w:t>
-            </w:r>
-            <w:proofErr w:type="spellEnd"/>
-            <w:r>
-              <w:rPr>
-                <w:rFonts w:ascii="Arial" w:eastAsia="Times New Roman" w:hAnsi="Arial" w:cs="Arial"/>
-                <w:color w:val="000000"/>
-              </w:rPr>
-              <w:t xml:space="preserve"> må alle sette i gang å kode på nytt fra hukommelsen.</w:t>
+              <w:t>Kode på nytt fra sist fungerende backup. Hvis ingen har en backup må alle sette i gang å kode på nytt fra hukommelsen.</w:t>
             </w:r>
           </w:p>
         </w:tc>
@@ -2402,21 +2030,12 @@
                 <w:color w:val="000000"/>
               </w:rPr>
             </w:pPr>
-            <w:proofErr w:type="spellStart"/>
-            <w:r>
-              <w:rPr>
-                <w:rFonts w:ascii="Arial" w:eastAsia="Times New Roman" w:hAnsi="Arial" w:cs="Arial"/>
-                <w:color w:val="000000"/>
-              </w:rPr>
-              <w:t>Forhåndstagge</w:t>
-            </w:r>
-            <w:proofErr w:type="spellEnd"/>
-            <w:r>
-              <w:rPr>
-                <w:rFonts w:ascii="Arial" w:eastAsia="Times New Roman" w:hAnsi="Arial" w:cs="Arial"/>
-                <w:color w:val="000000"/>
-              </w:rPr>
-              <w:t xml:space="preserve"> stedene så man kan se hvor de ligger i forhold til skolen.</w:t>
+            <w:r>
+              <w:rPr>
+                <w:rFonts w:ascii="Arial" w:eastAsia="Times New Roman" w:hAnsi="Arial" w:cs="Arial"/>
+                <w:color w:val="000000"/>
+              </w:rPr>
+              <w:t>Forhåndstagge stedene så man kan se hvor de ligger i forhold til skolen.</w:t>
             </w:r>
           </w:p>
         </w:tc>
@@ -2767,23 +2386,7 @@
           <w:rFonts w:ascii="Arial" w:eastAsia="Times New Roman" w:hAnsi="Arial" w:cs="Arial"/>
           <w:color w:val="000000"/>
         </w:rPr>
-        <w:t xml:space="preserve">Gruppe = oppgaver vi løser sammen som en gruppe (gjennom diskusjon og </w:t>
-      </w:r>
-      <w:proofErr w:type="spellStart"/>
-      <w:r>
-        <w:rPr>
-          <w:rFonts w:ascii="Arial" w:eastAsia="Times New Roman" w:hAnsi="Arial" w:cs="Arial"/>
-          <w:color w:val="000000"/>
-        </w:rPr>
-        <w:t>brainstorm</w:t>
-      </w:r>
-      <w:proofErr w:type="spellEnd"/>
-      <w:r>
-        <w:rPr>
-          <w:rFonts w:ascii="Arial" w:eastAsia="Times New Roman" w:hAnsi="Arial" w:cs="Arial"/>
-          <w:color w:val="000000"/>
-        </w:rPr>
-        <w:t xml:space="preserve">) </w:t>
+        <w:t xml:space="preserve">Gruppe = oppgaver vi løser sammen som en gruppe (gjennom diskusjon og brainstorm) </w:t>
       </w:r>
     </w:p>
     <w:p>
@@ -3348,46 +2951,16 @@
                 <w:rFonts w:ascii="Arial" w:eastAsia="Times New Roman" w:hAnsi="Arial" w:cs="Arial"/>
                 <w:sz w:val="24"/>
                 <w:szCs w:val="24"/>
-              </w:rPr>
-            </w:pPr>
-            <w:r>
-              <w:rPr>
-                <w:rFonts w:ascii="Arial" w:eastAsia="Times New Roman" w:hAnsi="Arial" w:cs="Arial"/>
-                <w:color w:val="000000"/>
-              </w:rPr>
-              <w:t xml:space="preserve">CSS, HTML, Word, </w:t>
-            </w:r>
-            <w:proofErr w:type="spellStart"/>
-            <w:r>
-              <w:rPr>
-                <w:rFonts w:ascii="Arial" w:eastAsia="Times New Roman" w:hAnsi="Arial" w:cs="Arial"/>
-                <w:color w:val="000000"/>
-              </w:rPr>
-              <w:t>Internet</w:t>
-            </w:r>
-            <w:proofErr w:type="spellEnd"/>
-            <w:r>
-              <w:rPr>
-                <w:rFonts w:ascii="Arial" w:eastAsia="Times New Roman" w:hAnsi="Arial" w:cs="Arial"/>
-                <w:color w:val="000000"/>
-              </w:rPr>
-              <w:t xml:space="preserve">, Photoshop, </w:t>
-            </w:r>
-            <w:proofErr w:type="spellStart"/>
-            <w:r>
-              <w:rPr>
-                <w:rFonts w:ascii="Arial" w:eastAsia="Times New Roman" w:hAnsi="Arial" w:cs="Arial"/>
-                <w:color w:val="000000"/>
-              </w:rPr>
-              <w:t>php</w:t>
-            </w:r>
-            <w:proofErr w:type="spellEnd"/>
-            <w:r>
-              <w:rPr>
-                <w:rFonts w:ascii="Arial" w:eastAsia="Times New Roman" w:hAnsi="Arial" w:cs="Arial"/>
-                <w:color w:val="000000"/>
-              </w:rPr>
-              <w:t>.</w:t>
+                <w:lang w:val="en-US"/>
+              </w:rPr>
+            </w:pPr>
+            <w:r>
+              <w:rPr>
+                <w:rFonts w:ascii="Arial" w:eastAsia="Times New Roman" w:hAnsi="Arial" w:cs="Arial"/>
+                <w:color w:val="000000"/>
+                <w:lang w:val="en-US"/>
+              </w:rPr>
+              <w:t>CSS, HTML, Word, Internet, Photoshop, php.</w:t>
             </w:r>
           </w:p>
         </w:tc>
@@ -3560,21 +3133,12 @@
                 <w:szCs w:val="24"/>
               </w:rPr>
             </w:pPr>
-            <w:proofErr w:type="spellStart"/>
-            <w:r>
-              <w:rPr>
-                <w:rFonts w:ascii="Arial" w:eastAsia="Times New Roman" w:hAnsi="Arial" w:cs="Arial"/>
-                <w:color w:val="000000"/>
-              </w:rPr>
-              <w:t>Powerpoint</w:t>
-            </w:r>
-            <w:proofErr w:type="spellEnd"/>
-            <w:r>
-              <w:rPr>
-                <w:rFonts w:ascii="Arial" w:eastAsia="Times New Roman" w:hAnsi="Arial" w:cs="Arial"/>
-                <w:color w:val="000000"/>
-              </w:rPr>
-              <w:t>, Internett, projektor</w:t>
+            <w:r>
+              <w:rPr>
+                <w:rFonts w:ascii="Arial" w:eastAsia="Times New Roman" w:hAnsi="Arial" w:cs="Arial"/>
+                <w:color w:val="000000"/>
+              </w:rPr>
+              <w:t>Powerpoint, Internett, projektor</w:t>
             </w:r>
           </w:p>
         </w:tc>
@@ -3759,29 +3323,50 @@
                 <w:rFonts w:ascii="Arial" w:eastAsia="Times New Roman" w:hAnsi="Arial" w:cs="Arial"/>
                 <w:sz w:val="24"/>
                 <w:szCs w:val="24"/>
-              </w:rPr>
-            </w:pPr>
-            <w:proofErr w:type="spellStart"/>
+                <w:lang w:val="en-US"/>
+              </w:rPr>
+            </w:pPr>
             <w:r>
               <w:rPr>
                 <w:rFonts w:ascii="Arial" w:eastAsia="Times New Roman" w:hAnsi="Arial" w:cs="Arial"/>
                 <w:b/>
                 <w:bCs/>
                 <w:color w:val="000000"/>
-              </w:rPr>
-              <w:t>Github</w:t>
-            </w:r>
-            <w:proofErr w:type="spellEnd"/>
-            <w:r>
+                <w:lang w:val="en-US"/>
+              </w:rPr>
+              <w:t>Github, Google drive, sublime text e.l.</w:t>
+            </w:r>
+          </w:p>
+        </w:tc>
+        <w:tc>
+          <w:tcPr>
+            <w:tcW w:w="0" w:type="auto"/>
+            <w:tcBorders>
+              <w:top w:val="single" w:sz="8" w:space="0" w:color="000000"/>
+              <w:left w:val="single" w:sz="8" w:space="0" w:color="000000"/>
+              <w:bottom w:val="single" w:sz="8" w:space="0" w:color="000000"/>
+              <w:right w:val="single" w:sz="8" w:space="0" w:color="000000"/>
+            </w:tcBorders>
+            <w:shd w:val="clear" w:color="auto" w:fill="FFFF00"/>
+            <w:tcMar>
+              <w:top w:w="100" w:type="dxa"/>
+              <w:left w:w="100" w:type="dxa"/>
+              <w:bottom w:w="100" w:type="dxa"/>
+              <w:right w:w="100" w:type="dxa"/>
+            </w:tcMar>
+            <w:hideMark/>
+          </w:tcPr>
+          <w:p>
+            <w:pPr>
+              <w:spacing w:after="0" w:line="240" w:lineRule="auto"/>
+              <w:jc w:val="center"/>
               <w:rPr>
                 <w:rFonts w:ascii="Arial" w:eastAsia="Times New Roman" w:hAnsi="Arial" w:cs="Arial"/>
                 <w:b/>
                 <w:bCs/>
                 <w:color w:val="000000"/>
               </w:rPr>
-              <w:t xml:space="preserve">, Google drive, sublime </w:t>
-            </w:r>
-            <w:proofErr w:type="spellStart"/>
+            </w:pPr>
             <w:r>
               <w:rPr>
                 <w:rFonts w:ascii="Arial" w:eastAsia="Times New Roman" w:hAnsi="Arial" w:cs="Arial"/>
@@ -3789,56 +3374,6 @@
                 <w:bCs/>
                 <w:color w:val="000000"/>
               </w:rPr>
-              <w:t>text</w:t>
-            </w:r>
-            <w:proofErr w:type="spellEnd"/>
-            <w:r>
-              <w:rPr>
-                <w:rFonts w:ascii="Arial" w:eastAsia="Times New Roman" w:hAnsi="Arial" w:cs="Arial"/>
-                <w:b/>
-                <w:bCs/>
-                <w:color w:val="000000"/>
-              </w:rPr>
-              <w:t xml:space="preserve"> e.l.</w:t>
-            </w:r>
-          </w:p>
-        </w:tc>
-        <w:tc>
-          <w:tcPr>
-            <w:tcW w:w="0" w:type="auto"/>
-            <w:tcBorders>
-              <w:top w:val="single" w:sz="8" w:space="0" w:color="000000"/>
-              <w:left w:val="single" w:sz="8" w:space="0" w:color="000000"/>
-              <w:bottom w:val="single" w:sz="8" w:space="0" w:color="000000"/>
-              <w:right w:val="single" w:sz="8" w:space="0" w:color="000000"/>
-            </w:tcBorders>
-            <w:shd w:val="clear" w:color="auto" w:fill="FFFF00"/>
-            <w:tcMar>
-              <w:top w:w="100" w:type="dxa"/>
-              <w:left w:w="100" w:type="dxa"/>
-              <w:bottom w:w="100" w:type="dxa"/>
-              <w:right w:w="100" w:type="dxa"/>
-            </w:tcMar>
-            <w:hideMark/>
-          </w:tcPr>
-          <w:p>
-            <w:pPr>
-              <w:spacing w:after="0" w:line="240" w:lineRule="auto"/>
-              <w:jc w:val="center"/>
-              <w:rPr>
-                <w:rFonts w:ascii="Arial" w:eastAsia="Times New Roman" w:hAnsi="Arial" w:cs="Arial"/>
-                <w:b/>
-                <w:bCs/>
-                <w:color w:val="000000"/>
-              </w:rPr>
-            </w:pPr>
-            <w:r>
-              <w:rPr>
-                <w:rFonts w:ascii="Arial" w:eastAsia="Times New Roman" w:hAnsi="Arial" w:cs="Arial"/>
-                <w:b/>
-                <w:bCs/>
-                <w:color w:val="000000"/>
-              </w:rPr>
               <w:t>25.05.17</w:t>
             </w:r>
           </w:p>
@@ -3888,23 +3423,7 @@
                 <w:rFonts w:ascii="Arial" w:eastAsia="Times New Roman" w:hAnsi="Arial" w:cs="Arial"/>
                 <w:color w:val="000000"/>
               </w:rPr>
-              <w:t xml:space="preserve">Plassere generell </w:t>
-            </w:r>
-            <w:proofErr w:type="spellStart"/>
-            <w:r>
-              <w:rPr>
-                <w:rFonts w:ascii="Arial" w:eastAsia="Times New Roman" w:hAnsi="Arial" w:cs="Arial"/>
-                <w:color w:val="000000"/>
-              </w:rPr>
-              <w:t>template</w:t>
-            </w:r>
-            <w:proofErr w:type="spellEnd"/>
-            <w:r>
-              <w:rPr>
-                <w:rFonts w:ascii="Arial" w:eastAsia="Times New Roman" w:hAnsi="Arial" w:cs="Arial"/>
-                <w:color w:val="000000"/>
-              </w:rPr>
-              <w:t xml:space="preserve"> for siden</w:t>
+              <w:t>Plassere generell template for siden</w:t>
             </w:r>
           </w:p>
         </w:tc>
@@ -4009,17 +3528,8 @@
                 <w:rFonts w:ascii="Arial" w:eastAsia="Times New Roman" w:hAnsi="Arial" w:cs="Arial"/>
                 <w:color w:val="000000"/>
               </w:rPr>
-              <w:t xml:space="preserve">Benytte seg av design </w:t>
-            </w:r>
-            <w:proofErr w:type="spellStart"/>
-            <w:r>
-              <w:rPr>
-                <w:rFonts w:ascii="Arial" w:eastAsia="Times New Roman" w:hAnsi="Arial" w:cs="Arial"/>
-                <w:color w:val="000000"/>
-              </w:rPr>
-              <w:t>template</w:t>
-            </w:r>
-            <w:proofErr w:type="spellEnd"/>
+              <w:t>Benytte seg av design template</w:t>
+            </w:r>
           </w:p>
         </w:tc>
         <w:tc>
@@ -4091,23 +3601,7 @@
                 <w:rFonts w:ascii="Arial" w:eastAsia="Times New Roman" w:hAnsi="Arial" w:cs="Arial"/>
                 <w:color w:val="000000"/>
               </w:rPr>
-              <w:t>Kode “</w:t>
-            </w:r>
-            <w:proofErr w:type="spellStart"/>
-            <w:r>
-              <w:rPr>
-                <w:rFonts w:ascii="Arial" w:eastAsia="Times New Roman" w:hAnsi="Arial" w:cs="Arial"/>
-                <w:color w:val="000000"/>
-              </w:rPr>
-              <w:t>home</w:t>
-            </w:r>
-            <w:proofErr w:type="spellEnd"/>
-            <w:r>
-              <w:rPr>
-                <w:rFonts w:ascii="Arial" w:eastAsia="Times New Roman" w:hAnsi="Arial" w:cs="Arial"/>
-                <w:color w:val="000000"/>
-              </w:rPr>
-              <w:t>” siden</w:t>
+              <w:t>Kode “home” siden</w:t>
             </w:r>
           </w:p>
         </w:tc>
@@ -5373,23 +4867,7 @@
                 <w:rFonts w:ascii="Arial" w:eastAsia="Times New Roman" w:hAnsi="Arial" w:cs="Arial"/>
                 <w:color w:val="000000"/>
               </w:rPr>
-              <w:t xml:space="preserve">Designe generell </w:t>
-            </w:r>
-            <w:proofErr w:type="spellStart"/>
-            <w:r>
-              <w:rPr>
-                <w:rFonts w:ascii="Arial" w:eastAsia="Times New Roman" w:hAnsi="Arial" w:cs="Arial"/>
-                <w:color w:val="000000"/>
-              </w:rPr>
-              <w:t>template</w:t>
-            </w:r>
-            <w:proofErr w:type="spellEnd"/>
-            <w:r>
-              <w:rPr>
-                <w:rFonts w:ascii="Arial" w:eastAsia="Times New Roman" w:hAnsi="Arial" w:cs="Arial"/>
-                <w:color w:val="000000"/>
-              </w:rPr>
-              <w:t xml:space="preserve"> for siden</w:t>
+              <w:t>Designe generell template for siden</w:t>
             </w:r>
           </w:p>
         </w:tc>
@@ -5568,23 +5046,7 @@
                 <w:rFonts w:ascii="Arial" w:eastAsia="Times New Roman" w:hAnsi="Arial" w:cs="Arial"/>
                 <w:color w:val="000000"/>
               </w:rPr>
-              <w:t xml:space="preserve">Utforme generell </w:t>
-            </w:r>
-            <w:proofErr w:type="spellStart"/>
-            <w:r>
-              <w:rPr>
-                <w:rFonts w:ascii="Arial" w:eastAsia="Times New Roman" w:hAnsi="Arial" w:cs="Arial"/>
-                <w:color w:val="000000"/>
-              </w:rPr>
-              <w:t>template</w:t>
-            </w:r>
-            <w:proofErr w:type="spellEnd"/>
-            <w:r>
-              <w:rPr>
-                <w:rFonts w:ascii="Arial" w:eastAsia="Times New Roman" w:hAnsi="Arial" w:cs="Arial"/>
-                <w:color w:val="000000"/>
-              </w:rPr>
-              <w:t xml:space="preserve"> for siden</w:t>
+              <w:t>Utforme generell template for siden</w:t>
             </w:r>
           </w:p>
         </w:tc>
@@ -5677,31 +5139,13 @@
                 <w:szCs w:val="24"/>
               </w:rPr>
             </w:pPr>
-            <w:proofErr w:type="spellStart"/>
-            <w:r>
-              <w:rPr>
-                <w:rFonts w:ascii="Arial" w:eastAsia="Times New Roman" w:hAnsi="Arial" w:cs="Arial"/>
-                <w:color w:val="000000"/>
-              </w:rPr>
-              <w:t>Brainstorm</w:t>
-            </w:r>
-            <w:proofErr w:type="spellEnd"/>
-            <w:r>
-              <w:rPr>
-                <w:rFonts w:ascii="Arial" w:eastAsia="Times New Roman" w:hAnsi="Arial" w:cs="Arial"/>
-                <w:color w:val="000000"/>
-              </w:rPr>
-              <w:t xml:space="preserve">, diskusjon, </w:t>
-            </w:r>
-            <w:proofErr w:type="spellStart"/>
-            <w:r>
-              <w:rPr>
-                <w:rFonts w:ascii="Arial" w:eastAsia="Times New Roman" w:hAnsi="Arial" w:cs="Arial"/>
-                <w:color w:val="000000"/>
-              </w:rPr>
-              <w:t>photoshop</w:t>
-            </w:r>
-            <w:proofErr w:type="spellEnd"/>
+            <w:r>
+              <w:rPr>
+                <w:rFonts w:ascii="Arial" w:eastAsia="Times New Roman" w:hAnsi="Arial" w:cs="Arial"/>
+                <w:color w:val="000000"/>
+              </w:rPr>
+              <w:t>Brainstorm, diskusjon, photoshop</w:t>
+            </w:r>
           </w:p>
         </w:tc>
         <w:tc>
@@ -6032,31 +5476,13 @@
                 <w:color w:val="000000"/>
               </w:rPr>
             </w:pPr>
-            <w:proofErr w:type="spellStart"/>
-            <w:r>
-              <w:rPr>
-                <w:rFonts w:ascii="Arial" w:eastAsia="Times New Roman" w:hAnsi="Arial" w:cs="Arial"/>
-                <w:color w:val="000000"/>
-              </w:rPr>
-              <w:t>Brainstorm</w:t>
-            </w:r>
-            <w:proofErr w:type="spellEnd"/>
-            <w:r>
-              <w:rPr>
-                <w:rFonts w:ascii="Arial" w:eastAsia="Times New Roman" w:hAnsi="Arial" w:cs="Arial"/>
-                <w:color w:val="000000"/>
-              </w:rPr>
-              <w:t xml:space="preserve">, diskusjon, </w:t>
-            </w:r>
-            <w:proofErr w:type="spellStart"/>
-            <w:r>
-              <w:rPr>
-                <w:rFonts w:ascii="Arial" w:eastAsia="Times New Roman" w:hAnsi="Arial" w:cs="Arial"/>
-                <w:color w:val="000000"/>
-              </w:rPr>
-              <w:t>photoshop</w:t>
-            </w:r>
-            <w:proofErr w:type="spellEnd"/>
+            <w:r>
+              <w:rPr>
+                <w:rFonts w:ascii="Arial" w:eastAsia="Times New Roman" w:hAnsi="Arial" w:cs="Arial"/>
+                <w:color w:val="000000"/>
+              </w:rPr>
+              <w:t>Brainstorm, diskusjon, photoshop</w:t>
+            </w:r>
           </w:p>
         </w:tc>
         <w:tc>
@@ -6393,31 +5819,13 @@
                 <w:color w:val="000000"/>
               </w:rPr>
             </w:pPr>
-            <w:proofErr w:type="spellStart"/>
-            <w:r>
-              <w:rPr>
-                <w:rFonts w:ascii="Arial" w:eastAsia="Times New Roman" w:hAnsi="Arial" w:cs="Arial"/>
-                <w:color w:val="000000"/>
-              </w:rPr>
-              <w:t>Brainstorm</w:t>
-            </w:r>
-            <w:proofErr w:type="spellEnd"/>
-            <w:r>
-              <w:rPr>
-                <w:rFonts w:ascii="Arial" w:eastAsia="Times New Roman" w:hAnsi="Arial" w:cs="Arial"/>
-                <w:color w:val="000000"/>
-              </w:rPr>
-              <w:t xml:space="preserve">, diskusjon, </w:t>
-            </w:r>
-            <w:proofErr w:type="spellStart"/>
-            <w:r>
-              <w:rPr>
-                <w:rFonts w:ascii="Arial" w:eastAsia="Times New Roman" w:hAnsi="Arial" w:cs="Arial"/>
-                <w:color w:val="000000"/>
-              </w:rPr>
-              <w:t>photoshop</w:t>
-            </w:r>
-            <w:proofErr w:type="spellEnd"/>
+            <w:r>
+              <w:rPr>
+                <w:rFonts w:ascii="Arial" w:eastAsia="Times New Roman" w:hAnsi="Arial" w:cs="Arial"/>
+                <w:color w:val="000000"/>
+              </w:rPr>
+              <w:t>Brainstorm, diskusjon, photoshop</w:t>
+            </w:r>
           </w:p>
         </w:tc>
         <w:tc>
@@ -6487,17 +5895,8 @@
                 <w:rFonts w:ascii="Arial" w:eastAsia="Times New Roman" w:hAnsi="Arial" w:cs="Arial"/>
                 <w:color w:val="000000"/>
               </w:rPr>
-              <w:t xml:space="preserve">Designe utseende på </w:t>
-            </w:r>
-            <w:proofErr w:type="spellStart"/>
-            <w:r>
-              <w:rPr>
-                <w:rFonts w:ascii="Arial" w:eastAsia="Times New Roman" w:hAnsi="Arial" w:cs="Arial"/>
-                <w:color w:val="000000"/>
-              </w:rPr>
-              <w:t>footer</w:t>
-            </w:r>
-            <w:proofErr w:type="spellEnd"/>
+              <w:t>Designe utseende på footer</w:t>
+            </w:r>
           </w:p>
         </w:tc>
         <w:tc>
@@ -6674,17 +6073,8 @@
                 <w:rFonts w:ascii="Arial" w:eastAsia="Times New Roman" w:hAnsi="Arial" w:cs="Arial"/>
                 <w:color w:val="000000"/>
               </w:rPr>
-              <w:t xml:space="preserve">Utforme utseende på </w:t>
-            </w:r>
-            <w:proofErr w:type="spellStart"/>
-            <w:r>
-              <w:rPr>
-                <w:rFonts w:ascii="Arial" w:eastAsia="Times New Roman" w:hAnsi="Arial" w:cs="Arial"/>
-                <w:color w:val="000000"/>
-              </w:rPr>
-              <w:t>footer</w:t>
-            </w:r>
-            <w:proofErr w:type="spellEnd"/>
+              <w:t>Utforme utseende på footer</w:t>
+            </w:r>
           </w:p>
         </w:tc>
         <w:tc>
@@ -6777,31 +6167,13 @@
                 <w:szCs w:val="24"/>
               </w:rPr>
             </w:pPr>
-            <w:proofErr w:type="spellStart"/>
-            <w:r>
-              <w:rPr>
-                <w:rFonts w:ascii="Arial" w:eastAsia="Times New Roman" w:hAnsi="Arial" w:cs="Arial"/>
-                <w:color w:val="000000"/>
-              </w:rPr>
-              <w:t>Brainstorm</w:t>
-            </w:r>
-            <w:proofErr w:type="spellEnd"/>
-            <w:r>
-              <w:rPr>
-                <w:rFonts w:ascii="Arial" w:eastAsia="Times New Roman" w:hAnsi="Arial" w:cs="Arial"/>
-                <w:color w:val="000000"/>
-              </w:rPr>
-              <w:t xml:space="preserve">, diskusjon, </w:t>
-            </w:r>
-            <w:proofErr w:type="spellStart"/>
-            <w:r>
-              <w:rPr>
-                <w:rFonts w:ascii="Arial" w:eastAsia="Times New Roman" w:hAnsi="Arial" w:cs="Arial"/>
-                <w:color w:val="000000"/>
-              </w:rPr>
-              <w:t>photoshop</w:t>
-            </w:r>
-            <w:proofErr w:type="spellEnd"/>
+            <w:r>
+              <w:rPr>
+                <w:rFonts w:ascii="Arial" w:eastAsia="Times New Roman" w:hAnsi="Arial" w:cs="Arial"/>
+                <w:color w:val="000000"/>
+              </w:rPr>
+              <w:t>Brainstorm, diskusjon, photoshop</w:t>
+            </w:r>
           </w:p>
         </w:tc>
         <w:tc>
@@ -7004,17 +6376,8 @@
                 <w:rFonts w:ascii="Arial" w:eastAsia="Times New Roman" w:hAnsi="Arial" w:cs="Arial"/>
                 <w:color w:val="000000"/>
               </w:rPr>
-              <w:t xml:space="preserve">Google Drive, </w:t>
-            </w:r>
-            <w:proofErr w:type="spellStart"/>
-            <w:r>
-              <w:rPr>
-                <w:rFonts w:ascii="Arial" w:eastAsia="Times New Roman" w:hAnsi="Arial" w:cs="Arial"/>
-                <w:color w:val="000000"/>
-              </w:rPr>
-              <w:t>internet</w:t>
-            </w:r>
-            <w:proofErr w:type="spellEnd"/>
+              <w:t>Google Drive, internet</w:t>
+            </w:r>
           </w:p>
         </w:tc>
         <w:tc>
@@ -7088,23 +6451,7 @@
                 <w:rFonts w:ascii="Arial" w:eastAsia="Times New Roman" w:hAnsi="Arial" w:cs="Arial"/>
                 <w:color w:val="000000"/>
               </w:rPr>
-              <w:t>Skrive informasjon til “</w:t>
-            </w:r>
-            <w:proofErr w:type="spellStart"/>
-            <w:r>
-              <w:rPr>
-                <w:rFonts w:ascii="Arial" w:eastAsia="Times New Roman" w:hAnsi="Arial" w:cs="Arial"/>
-                <w:color w:val="000000"/>
-              </w:rPr>
-              <w:t>home</w:t>
-            </w:r>
-            <w:proofErr w:type="spellEnd"/>
-            <w:r>
-              <w:rPr>
-                <w:rFonts w:ascii="Arial" w:eastAsia="Times New Roman" w:hAnsi="Arial" w:cs="Arial"/>
-                <w:color w:val="000000"/>
-              </w:rPr>
-              <w:t>” siden</w:t>
+              <w:t>Skrive informasjon til “home” siden</w:t>
             </w:r>
           </w:p>
         </w:tc>
@@ -7653,101 +7000,7 @@
           <w:rFonts w:ascii="Times New Roman" w:hAnsi="Times New Roman" w:cs="Times New Roman"/>
           <w:sz w:val="24"/>
         </w:rPr>
-        <w:t xml:space="preserve">. </w:t>
-      </w:r>
-      <w:proofErr w:type="spellStart"/>
-      <w:r>
-        <w:rPr>
-          <w:rFonts w:ascii="Times New Roman" w:hAnsi="Times New Roman" w:cs="Times New Roman"/>
-          <w:sz w:val="24"/>
-        </w:rPr>
-        <w:t>Trello</w:t>
-      </w:r>
-      <w:proofErr w:type="spellEnd"/>
-      <w:r>
-        <w:rPr>
-          <w:rFonts w:ascii="Times New Roman" w:hAnsi="Times New Roman" w:cs="Times New Roman"/>
-          <w:sz w:val="24"/>
-        </w:rPr>
-        <w:t xml:space="preserve"> gir deg som bruker et veldig godt perspektiv på alt- og alle du har å jobbe med, enten om det skulle være skole eller jobb. Det er en oversiktlig, enkel og brukervennlig måte å organisere alt du ønsker. Man har muligheten til å velge mellom tre fo</w:t>
-      </w:r>
-      <w:r>
-        <w:rPr>
-          <w:rFonts w:ascii="Times New Roman" w:hAnsi="Times New Roman" w:cs="Times New Roman"/>
-          <w:sz w:val="24"/>
-        </w:rPr>
-        <w:t xml:space="preserve">rskjellige pakker. Du kan velge </w:t>
-      </w:r>
-      <w:proofErr w:type="spellStart"/>
-      <w:r>
-        <w:rPr>
-          <w:rFonts w:ascii="Times New Roman" w:hAnsi="Times New Roman" w:cs="Times New Roman"/>
-          <w:sz w:val="24"/>
-        </w:rPr>
-        <w:t>Trello</w:t>
-      </w:r>
-      <w:proofErr w:type="spellEnd"/>
-      <w:r>
-        <w:rPr>
-          <w:rFonts w:ascii="Times New Roman" w:hAnsi="Times New Roman" w:cs="Times New Roman"/>
-          <w:sz w:val="24"/>
-        </w:rPr>
-        <w:t xml:space="preserve"> Enterprise som er en gratisversjonen. </w:t>
-      </w:r>
-      <w:proofErr w:type="spellStart"/>
-      <w:r>
-        <w:rPr>
-          <w:rFonts w:ascii="Times New Roman" w:hAnsi="Times New Roman" w:cs="Times New Roman"/>
-          <w:sz w:val="24"/>
-        </w:rPr>
-        <w:t>Trello</w:t>
-      </w:r>
-      <w:proofErr w:type="spellEnd"/>
-      <w:r>
-        <w:rPr>
-          <w:rFonts w:ascii="Times New Roman" w:hAnsi="Times New Roman" w:cs="Times New Roman"/>
-          <w:sz w:val="24"/>
-        </w:rPr>
-        <w:t xml:space="preserve"> Enterprise inkluderer alle Business Class funksjoner, men de er noe begrenset på enkelte områder.  </w:t>
-      </w:r>
-      <w:proofErr w:type="spellStart"/>
-      <w:r>
-        <w:rPr>
-          <w:rFonts w:ascii="Times New Roman" w:hAnsi="Times New Roman" w:cs="Times New Roman"/>
-          <w:sz w:val="24"/>
-        </w:rPr>
-        <w:t>Trello</w:t>
-      </w:r>
-      <w:proofErr w:type="spellEnd"/>
-      <w:r>
-        <w:rPr>
-          <w:rFonts w:ascii="Times New Roman" w:hAnsi="Times New Roman" w:cs="Times New Roman"/>
-          <w:sz w:val="24"/>
-        </w:rPr>
-        <w:t xml:space="preserve"> Gold tilbyr større filer, flere power-</w:t>
-      </w:r>
-      <w:proofErr w:type="spellStart"/>
-      <w:r>
-        <w:rPr>
-          <w:rFonts w:ascii="Times New Roman" w:hAnsi="Times New Roman" w:cs="Times New Roman"/>
-          <w:sz w:val="24"/>
-        </w:rPr>
-        <w:t>ups</w:t>
-      </w:r>
-      <w:proofErr w:type="spellEnd"/>
-      <w:r>
-        <w:rPr>
-          <w:rFonts w:ascii="Times New Roman" w:hAnsi="Times New Roman" w:cs="Times New Roman"/>
-          <w:sz w:val="24"/>
-        </w:rPr>
-        <w:t xml:space="preserve"> og morsomme funksjoner m</w:t>
-      </w:r>
-      <w:r>
-        <w:rPr>
-          <w:rFonts w:ascii="Times New Roman" w:hAnsi="Times New Roman" w:cs="Times New Roman"/>
-          <w:sz w:val="24"/>
-        </w:rPr>
-        <w:t xml:space="preserve">an kan legge i tavlene. Business Class som gir flere verktøy og fordeler for en rimelig sum, noe mer tilegnet for større grupper og behov. </w:t>
+        <w:t xml:space="preserve">. Trello gir deg som bruker et veldig godt perspektiv på alt- og alle du har å jobbe med, enten om det skulle være skole eller jobb. Det er en oversiktlig, enkel og brukervennlig måte å organisere alt du ønsker. Man har muligheten til å velge mellom tre forskjellige pakker. Du kan velge Trello Enterprise som er en gratisversjonen. Trello Enterprise inkluderer alle Business Class funksjoner, men de er noe begrenset på enkelte områder.  Trello Gold tilbyr større filer, flere power-ups og morsomme funksjoner man kan legge i tavlene. Business Class som gir flere verktøy og fordeler for en rimelig sum, noe mer tilegnet for større grupper og behov. </w:t>
       </w:r>
     </w:p>
     <w:p/>
@@ -7757,204 +7010,7 @@
           <w:rFonts w:ascii="Times New Roman" w:hAnsi="Times New Roman" w:cs="Times New Roman"/>
           <w:sz w:val="24"/>
         </w:rPr>
-        <w:t xml:space="preserve">For vår gruppe og prosjektet vårt, var det tilstrekkelig med </w:t>
-      </w:r>
-      <w:proofErr w:type="spellStart"/>
-      <w:r>
-        <w:rPr>
-          <w:rFonts w:ascii="Times New Roman" w:hAnsi="Times New Roman" w:cs="Times New Roman"/>
-          <w:sz w:val="24"/>
-        </w:rPr>
-        <w:t>Trello</w:t>
-      </w:r>
-      <w:proofErr w:type="spellEnd"/>
-      <w:r>
-        <w:rPr>
-          <w:rFonts w:ascii="Times New Roman" w:hAnsi="Times New Roman" w:cs="Times New Roman"/>
-          <w:sz w:val="24"/>
-        </w:rPr>
-        <w:t xml:space="preserve"> Enterprise. Noen av ulempene som vi fant underveis var at maks størrelsen på filer er på 10 </w:t>
-      </w:r>
-      <w:proofErr w:type="spellStart"/>
-      <w:r>
-        <w:rPr>
-          <w:rFonts w:ascii="Times New Roman" w:hAnsi="Times New Roman" w:cs="Times New Roman"/>
-          <w:sz w:val="24"/>
-        </w:rPr>
-        <w:t>MegaByte</w:t>
-      </w:r>
-      <w:proofErr w:type="spellEnd"/>
-      <w:r>
-        <w:rPr>
-          <w:rFonts w:ascii="Times New Roman" w:hAnsi="Times New Roman" w:cs="Times New Roman"/>
-          <w:sz w:val="24"/>
-        </w:rPr>
-        <w:t>, noe som kan bli et problem for enkelte grupper. Vi løste dette med å bruke Power-</w:t>
-      </w:r>
-      <w:proofErr w:type="spellStart"/>
-      <w:r>
-        <w:rPr>
-          <w:rFonts w:ascii="Times New Roman" w:hAnsi="Times New Roman" w:cs="Times New Roman"/>
-          <w:sz w:val="24"/>
-        </w:rPr>
-        <w:t>Ups</w:t>
-      </w:r>
-      <w:proofErr w:type="spellEnd"/>
-      <w:r>
-        <w:rPr>
-          <w:rFonts w:ascii="Times New Roman" w:hAnsi="Times New Roman" w:cs="Times New Roman"/>
-          <w:sz w:val="24"/>
-        </w:rPr>
-        <w:t xml:space="preserve">. </w:t>
-      </w:r>
-      <w:r>
-        <w:rPr>
-          <w:rFonts w:ascii="Times New Roman" w:hAnsi="Times New Roman" w:cs="Times New Roman"/>
-          <w:sz w:val="24"/>
-        </w:rPr>
-        <w:t>Power-</w:t>
-      </w:r>
-      <w:proofErr w:type="spellStart"/>
-      <w:r>
-        <w:rPr>
-          <w:rFonts w:ascii="Times New Roman" w:hAnsi="Times New Roman" w:cs="Times New Roman"/>
-          <w:sz w:val="24"/>
-        </w:rPr>
-        <w:t>Ups</w:t>
-      </w:r>
-      <w:proofErr w:type="spellEnd"/>
-      <w:r>
-        <w:rPr>
-          <w:rFonts w:ascii="Times New Roman" w:hAnsi="Times New Roman" w:cs="Times New Roman"/>
-          <w:sz w:val="24"/>
-        </w:rPr>
-        <w:t xml:space="preserve"> lar deg koble opp arbeidsgruppen til forskjellige applikasjoner som </w:t>
-      </w:r>
-      <w:proofErr w:type="spellStart"/>
-      <w:r>
-        <w:rPr>
-          <w:rFonts w:ascii="Times New Roman" w:hAnsi="Times New Roman" w:cs="Times New Roman"/>
-          <w:sz w:val="24"/>
-        </w:rPr>
-        <w:t>Dropbox</w:t>
-      </w:r>
-      <w:proofErr w:type="spellEnd"/>
-      <w:r>
-        <w:rPr>
-          <w:rFonts w:ascii="Times New Roman" w:hAnsi="Times New Roman" w:cs="Times New Roman"/>
-          <w:sz w:val="24"/>
-        </w:rPr>
-        <w:t xml:space="preserve">, </w:t>
-      </w:r>
-      <w:proofErr w:type="spellStart"/>
-      <w:r>
-        <w:rPr>
-          <w:rFonts w:ascii="Times New Roman" w:hAnsi="Times New Roman" w:cs="Times New Roman"/>
-          <w:sz w:val="24"/>
-        </w:rPr>
-        <w:t>Github</w:t>
-      </w:r>
-      <w:proofErr w:type="spellEnd"/>
-      <w:r>
-        <w:rPr>
-          <w:rFonts w:ascii="Times New Roman" w:hAnsi="Times New Roman" w:cs="Times New Roman"/>
-          <w:sz w:val="24"/>
-        </w:rPr>
-        <w:t xml:space="preserve">, Google Drive, </w:t>
-      </w:r>
-      <w:proofErr w:type="spellStart"/>
-      <w:r>
-        <w:rPr>
-          <w:rFonts w:ascii="Times New Roman" w:hAnsi="Times New Roman" w:cs="Times New Roman"/>
-          <w:sz w:val="24"/>
-        </w:rPr>
-        <w:t>Slack</w:t>
-      </w:r>
-      <w:proofErr w:type="spellEnd"/>
-      <w:r>
-        <w:rPr>
-          <w:rFonts w:ascii="Times New Roman" w:hAnsi="Times New Roman" w:cs="Times New Roman"/>
-          <w:sz w:val="24"/>
-        </w:rPr>
-        <w:t xml:space="preserve">, </w:t>
-      </w:r>
-      <w:proofErr w:type="spellStart"/>
-      <w:r>
-        <w:rPr>
-          <w:rFonts w:ascii="Times New Roman" w:hAnsi="Times New Roman" w:cs="Times New Roman"/>
-          <w:sz w:val="24"/>
-        </w:rPr>
-        <w:t>Twitter</w:t>
-      </w:r>
-      <w:proofErr w:type="spellEnd"/>
-      <w:r>
-        <w:rPr>
-          <w:rFonts w:ascii="Times New Roman" w:hAnsi="Times New Roman" w:cs="Times New Roman"/>
-          <w:sz w:val="24"/>
-        </w:rPr>
-        <w:t xml:space="preserve">, o.l. </w:t>
-      </w:r>
-      <w:proofErr w:type="spellStart"/>
-      <w:r>
-        <w:rPr>
-          <w:rFonts w:ascii="Times New Roman" w:hAnsi="Times New Roman" w:cs="Times New Roman"/>
-          <w:sz w:val="24"/>
-        </w:rPr>
-        <w:t>Trello</w:t>
-      </w:r>
-      <w:proofErr w:type="spellEnd"/>
-      <w:r>
-        <w:rPr>
-          <w:rFonts w:ascii="Times New Roman" w:hAnsi="Times New Roman" w:cs="Times New Roman"/>
-          <w:sz w:val="24"/>
-        </w:rPr>
-        <w:t xml:space="preserve"> lar deg koble enkelt filer, lenker, mapper o.l. til de forskjellige arbeidsoppgavene i de forskjellige tavlene. Det </w:t>
-      </w:r>
-      <w:proofErr w:type="spellStart"/>
-      <w:r>
-        <w:rPr>
-          <w:rFonts w:ascii="Times New Roman" w:hAnsi="Times New Roman" w:cs="Times New Roman"/>
-          <w:sz w:val="24"/>
-        </w:rPr>
-        <w:t>Tre</w:t>
-      </w:r>
-      <w:r>
-        <w:rPr>
-          <w:rFonts w:ascii="Times New Roman" w:hAnsi="Times New Roman" w:cs="Times New Roman"/>
-          <w:sz w:val="24"/>
-        </w:rPr>
-        <w:t>llo</w:t>
-      </w:r>
-      <w:proofErr w:type="spellEnd"/>
-      <w:r>
-        <w:rPr>
-          <w:rFonts w:ascii="Times New Roman" w:hAnsi="Times New Roman" w:cs="Times New Roman"/>
-          <w:sz w:val="24"/>
-        </w:rPr>
-        <w:t xml:space="preserve"> Enterprise ikke lar deg gjøre, er å bruke mer enn én Power-Up per tavle, noe som kunne vært veldig greit for oss som bruker </w:t>
-      </w:r>
-      <w:proofErr w:type="spellStart"/>
-      <w:r>
-        <w:rPr>
-          <w:rFonts w:ascii="Times New Roman" w:hAnsi="Times New Roman" w:cs="Times New Roman"/>
-          <w:sz w:val="24"/>
-        </w:rPr>
-        <w:t>GitHub</w:t>
-      </w:r>
-      <w:proofErr w:type="spellEnd"/>
-      <w:r>
-        <w:rPr>
-          <w:rFonts w:ascii="Times New Roman" w:hAnsi="Times New Roman" w:cs="Times New Roman"/>
-          <w:sz w:val="24"/>
-        </w:rPr>
-        <w:t xml:space="preserve">, google drive o.l. Vi valgte å bruke Google Drive ettersom alle i gruppen var godt kjent med plattformen på forhånd, som </w:t>
-      </w:r>
-      <w:r>
-        <w:rPr>
-          <w:rFonts w:ascii="Times New Roman" w:hAnsi="Times New Roman" w:cs="Times New Roman"/>
-          <w:sz w:val="24"/>
-        </w:rPr>
-        <w:t xml:space="preserve">ga oss muligheten til å linke større filer til de forskjellige arbeidsoppgavene. </w:t>
+        <w:t xml:space="preserve">For vår gruppe og prosjektet vårt, var det tilstrekkelig med Trello Enterprise. Noen av ulempene som vi fant underveis var at maks størrelsen på filer er på 10 MegaByte, noe som kan bli et problem for enkelte grupper. Vi løste dette med å bruke Power-Ups. Power-Ups lar deg koble opp arbeidsgruppen til forskjellige applikasjoner som Dropbox, Github, Google Drive, Slack, Twitter, o.l. Trello lar deg koble enkelt filer, lenker, mapper o.l. til de forskjellige arbeidsoppgavene i de forskjellige tavlene. Det Trello Enterprise ikke lar deg gjøre, er å bruke mer enn én Power-Up per tavle, noe som kunne vært veldig greit for oss som bruker GitHub, google drive o.l. Vi valgte å bruke Google Drive ettersom alle i gruppen var godt kjent med plattformen på forhånd, som ga oss muligheten til å linke større filer til de forskjellige arbeidsoppgavene. </w:t>
       </w:r>
     </w:p>
     <w:p/>
@@ -7965,39 +7021,7 @@
           <w:rFonts w:ascii="Times New Roman" w:hAnsi="Times New Roman" w:cs="Times New Roman"/>
           <w:sz w:val="24"/>
         </w:rPr>
-        <w:t xml:space="preserve">Mobilapplikasjon for </w:t>
-      </w:r>
-      <w:proofErr w:type="spellStart"/>
-      <w:r>
-        <w:rPr>
-          <w:rFonts w:ascii="Times New Roman" w:hAnsi="Times New Roman" w:cs="Times New Roman"/>
-          <w:sz w:val="24"/>
-        </w:rPr>
-        <w:t>android</w:t>
-      </w:r>
-      <w:proofErr w:type="spellEnd"/>
-      <w:r>
-        <w:rPr>
-          <w:rFonts w:ascii="Times New Roman" w:hAnsi="Times New Roman" w:cs="Times New Roman"/>
-          <w:sz w:val="24"/>
-        </w:rPr>
-        <w:t xml:space="preserve"> og </w:t>
-      </w:r>
-      <w:proofErr w:type="spellStart"/>
-      <w:r>
-        <w:rPr>
-          <w:rFonts w:ascii="Times New Roman" w:hAnsi="Times New Roman" w:cs="Times New Roman"/>
-          <w:sz w:val="24"/>
-        </w:rPr>
-        <w:t>apple</w:t>
-      </w:r>
-      <w:proofErr w:type="spellEnd"/>
-      <w:r>
-        <w:rPr>
-          <w:rFonts w:ascii="Times New Roman" w:hAnsi="Times New Roman" w:cs="Times New Roman"/>
-          <w:sz w:val="24"/>
-        </w:rPr>
-        <w:t>.</w:t>
+        <w:t>Mobilapplikasjon for android og apple.</w:t>
       </w:r>
     </w:p>
     <w:p/>
@@ -8054,21 +7078,7 @@
           <w:rFonts w:ascii="Times New Roman" w:hAnsi="Times New Roman" w:cs="Times New Roman"/>
           <w:sz w:val="24"/>
         </w:rPr>
-        <w:t>Prototype er en ukomplett versjon av en modell, eller skisse av et produkt</w:t>
-      </w:r>
-      <w:r>
-        <w:rPr>
-          <w:rFonts w:ascii="Times New Roman" w:hAnsi="Times New Roman" w:cs="Times New Roman"/>
-          <w:sz w:val="24"/>
-        </w:rPr>
-        <w:t xml:space="preserve"> for å få en bedre forståelse hvordan det endte produktet skal ende opp. Fordelen ved å lage prototyper er å få tilbakemelding på hva som er bra, dårlig eller tin som kan gjøres annerledes. Hovedmålet vårt var å lage mange forskjellige prototyper, og få de</w:t>
-      </w:r>
-      <w:r>
-        <w:rPr>
-          <w:rFonts w:ascii="Times New Roman" w:hAnsi="Times New Roman" w:cs="Times New Roman"/>
-          <w:sz w:val="24"/>
-        </w:rPr>
-        <w:t xml:space="preserve"> evaluert for at rammene for designet skulle være på plass. I henhold til vår løsning var det en veldig god fremgangsmåte for konstruktiv tilbakemelding på hva som fungerte bra, og hva som ikke fungerte så bra. </w:t>
+        <w:t xml:space="preserve">Prototype er en ukomplett versjon av en modell, eller skisse av et produkt for å få en bedre forståelse hvordan det endte produktet skal ende opp. Fordelen ved å lage prototyper er å få tilbakemelding på hva som er bra, dårlig eller tin som kan gjøres annerledes. Hovedmålet vårt var å lage mange forskjellige prototyper, og få de evaluert for at rammene for designet skulle være på plass. I henhold til vår løsning var det en veldig god fremgangsmåte for konstruktiv tilbakemelding på hva som fungerte bra, og hva som ikke fungerte så bra. </w:t>
       </w:r>
     </w:p>
     <w:p>
@@ -8086,629 +7096,217 @@
           <w:b/>
           <w:sz w:val="24"/>
         </w:rPr>
-        <w:t xml:space="preserve">Målgruppen, </w:t>
-      </w:r>
-      <w:proofErr w:type="spellStart"/>
+        <w:t>Målgruppen, Usability, designprinsipper, universell utforming etc.</w:t>
+      </w:r>
+    </w:p>
+    <w:p>
+      <w:pPr>
+        <w:jc w:val="both"/>
+      </w:pPr>
+      <w:r>
+        <w:rPr>
+          <w:rFonts w:ascii="Times New Roman" w:hAnsi="Times New Roman" w:cs="Times New Roman"/>
+          <w:sz w:val="24"/>
+        </w:rPr>
+        <w:t xml:space="preserve">Målgruppen er hovedsaklig ansatte- og studenter ved Westerdals Oslo ACT. </w:t>
+      </w:r>
+    </w:p>
+    <w:p>
+      <w:pPr>
+        <w:jc w:val="both"/>
+      </w:pPr>
+      <w:r>
+        <w:rPr>
+          <w:rFonts w:ascii="Times New Roman" w:hAnsi="Times New Roman" w:cs="Times New Roman"/>
+          <w:sz w:val="24"/>
+        </w:rPr>
+        <w:t xml:space="preserve">Siden har vi sett for oss som veldig brukervennlig og enkel. Den skal være å bruke og elementene på siden skal være stilren og enkle. Vi tenkte å ikke ha for mye hokus pokus så bruker ikke skal føle seg overveldet med animasjoner og at det skjer alt for mye unødvendig. </w:t>
+      </w:r>
+    </w:p>
+    <w:p>
+      <w:pPr>
+        <w:jc w:val="both"/>
+      </w:pPr>
       <w:r>
         <w:rPr>
           <w:rFonts w:ascii="Times New Roman" w:hAnsi="Times New Roman" w:cs="Times New Roman"/>
           <w:b/>
           <w:sz w:val="24"/>
         </w:rPr>
-        <w:t>Usability</w:t>
-      </w:r>
-      <w:proofErr w:type="spellEnd"/>
+        <w:lastRenderedPageBreak/>
+        <w:t>Bruk av Git</w:t>
+      </w:r>
+    </w:p>
+    <w:p>
+      <w:pPr>
+        <w:jc w:val="both"/>
+      </w:pPr>
+      <w:r>
+        <w:rPr>
+          <w:rFonts w:ascii="Times New Roman" w:hAnsi="Times New Roman" w:cs="Times New Roman"/>
+          <w:sz w:val="24"/>
+        </w:rPr>
+        <w:t xml:space="preserve">Git er et Source Code Management system, som lar flere brukere redigere forskjellige filer fra en mappe, også kalt et repository. For gruppen vår og webprosjektet var det en super innledning til bruk av Git, et veldig godt alternativ til andre programmer som Dropbox. Man har muligheten til å velge open source eller enterprise. Githubs open source samfunn er det største i hele verden og har flere millioner av prosjekter på github. Open source er helt gratis for alle involvert å bruke. Enterprise lar gruppen din, arbeidsplassen om det skulle være en liten startup eller en stor bedrift, å lage private repository for en liten slant i måneden. Dette lar brukere jobbe på hemmelige prosjekter uten bekymring for manipulering av kode. </w:t>
+      </w:r>
+    </w:p>
+    <w:p>
+      <w:pPr>
+        <w:jc w:val="both"/>
+      </w:pPr>
+    </w:p>
+    <w:p>
+      <w:pPr>
+        <w:jc w:val="both"/>
+      </w:pPr>
+      <w:r>
+        <w:rPr>
+          <w:rFonts w:ascii="Times New Roman" w:hAnsi="Times New Roman" w:cs="Times New Roman"/>
+          <w:sz w:val="24"/>
+        </w:rPr>
+        <w:t xml:space="preserve">Etter at gruppen vår ble litt bedre kjent, ble vi enige i at det var alfa omega at alle var inneforstått med viktigheten i bruk av Git. Vi satt fort et mål at alle skulle forstå hvordan man bruker GitHub, og jevnlig oppdaterer repository-et for færrest merge conflicts som overhodet mulig. Etter en god start med noen oppdateringer og en god flyt i arbeidet, dukket opp noen merge conflicts og hindringer underveis. Dette løste vi med feilsøking og god kommunikasjon. Som en gruppe så følte vi alle sammen at Git kom godt i bruk og at det var et verktøy som passet ypperlig for prosjektet vårt. Vi kommer til å bruke Git senere, og dette var en meget god læringsprosess. </w:t>
+      </w:r>
+    </w:p>
+    <w:p>
+      <w:pPr>
+        <w:jc w:val="both"/>
+      </w:pPr>
+      <w:r>
+        <w:rPr>
+          <w:rFonts w:ascii="Times New Roman" w:hAnsi="Times New Roman" w:cs="Times New Roman"/>
+          <w:sz w:val="24"/>
+        </w:rPr>
+        <w:t xml:space="preserve">Alle endringer og evt. nye </w:t>
+      </w:r>
+    </w:p>
+    <w:p>
+      <w:pPr>
+        <w:jc w:val="both"/>
+      </w:pPr>
       <w:r>
         <w:rPr>
           <w:rFonts w:ascii="Times New Roman" w:hAnsi="Times New Roman" w:cs="Times New Roman"/>
           <w:b/>
           <w:sz w:val="24"/>
         </w:rPr>
-        <w:t>, designprinsipper, un</w:t>
-      </w:r>
+        <w:t>Tekniske valg</w:t>
+      </w:r>
+    </w:p>
+    <w:p>
+      <w:pPr>
+        <w:jc w:val="both"/>
+      </w:pPr>
+    </w:p>
+    <w:p>
+      <w:pPr>
+        <w:jc w:val="both"/>
+      </w:pPr>
       <w:r>
         <w:rPr>
           <w:rFonts w:ascii="Times New Roman" w:hAnsi="Times New Roman" w:cs="Times New Roman"/>
           <w:b/>
           <w:sz w:val="24"/>
         </w:rPr>
-        <w:t>iversell utforming etc.</w:t>
-      </w:r>
-    </w:p>
-    <w:p>
-      <w:pPr>
-        <w:jc w:val="both"/>
-      </w:pPr>
-      <w:r>
-        <w:rPr>
-          <w:rFonts w:ascii="Times New Roman" w:hAnsi="Times New Roman" w:cs="Times New Roman"/>
-          <w:sz w:val="24"/>
-        </w:rPr>
-        <w:t xml:space="preserve">Målgruppen er </w:t>
-      </w:r>
-      <w:proofErr w:type="spellStart"/>
-      <w:r>
-        <w:rPr>
-          <w:rFonts w:ascii="Times New Roman" w:hAnsi="Times New Roman" w:cs="Times New Roman"/>
-          <w:sz w:val="24"/>
-        </w:rPr>
-        <w:t>hovedsaklig</w:t>
-      </w:r>
-      <w:proofErr w:type="spellEnd"/>
-      <w:r>
-        <w:rPr>
-          <w:rFonts w:ascii="Times New Roman" w:hAnsi="Times New Roman" w:cs="Times New Roman"/>
-          <w:sz w:val="24"/>
-        </w:rPr>
-        <w:t xml:space="preserve"> ansatte- og studenter ved Westerdals Oslo ACT. </w:t>
-      </w:r>
-    </w:p>
-    <w:p>
-      <w:pPr>
-        <w:jc w:val="both"/>
-      </w:pPr>
-      <w:r>
-        <w:rPr>
-          <w:rFonts w:ascii="Times New Roman" w:hAnsi="Times New Roman" w:cs="Times New Roman"/>
-          <w:sz w:val="24"/>
-        </w:rPr>
-        <w:t xml:space="preserve">Siden har vi sett for oss som veldig brukervennlig og enkel. Den skal være å bruke og elementene på siden skal være stilren og enkle. Vi tenkte å ikke ha for mye </w:t>
-      </w:r>
-      <w:proofErr w:type="spellStart"/>
-      <w:r>
-        <w:rPr>
-          <w:rFonts w:ascii="Times New Roman" w:hAnsi="Times New Roman" w:cs="Times New Roman"/>
-          <w:sz w:val="24"/>
-        </w:rPr>
-        <w:t>hokus</w:t>
-      </w:r>
-      <w:proofErr w:type="spellEnd"/>
-      <w:r>
-        <w:rPr>
-          <w:rFonts w:ascii="Times New Roman" w:hAnsi="Times New Roman" w:cs="Times New Roman"/>
-          <w:sz w:val="24"/>
-        </w:rPr>
-        <w:t xml:space="preserve"> </w:t>
-      </w:r>
-      <w:proofErr w:type="spellStart"/>
-      <w:r>
-        <w:rPr>
-          <w:rFonts w:ascii="Times New Roman" w:hAnsi="Times New Roman" w:cs="Times New Roman"/>
-          <w:sz w:val="24"/>
-        </w:rPr>
-        <w:t>pokus</w:t>
-      </w:r>
-      <w:proofErr w:type="spellEnd"/>
-      <w:r>
-        <w:rPr>
-          <w:rFonts w:ascii="Times New Roman" w:hAnsi="Times New Roman" w:cs="Times New Roman"/>
-          <w:sz w:val="24"/>
-        </w:rPr>
-        <w:t xml:space="preserve"> så bruker ikke skal føle seg overveldet med animasjoner og at det skjer alt for my</w:t>
-      </w:r>
-      <w:r>
-        <w:rPr>
-          <w:rFonts w:ascii="Times New Roman" w:hAnsi="Times New Roman" w:cs="Times New Roman"/>
-          <w:sz w:val="24"/>
-        </w:rPr>
-        <w:t xml:space="preserve">e unødvendig. </w:t>
-      </w:r>
-    </w:p>
-    <w:p>
-      <w:pPr>
-        <w:jc w:val="both"/>
-      </w:pPr>
+        <w:t>Referanser</w:t>
+      </w:r>
+    </w:p>
+    <w:p>
+      <w:bookmarkStart w:id="0" w:name="_GoBack"/>
+      <w:bookmarkEnd w:id="0"/>
+    </w:p>
+    <w:p>
       <w:r>
         <w:rPr>
           <w:rFonts w:ascii="Times New Roman" w:hAnsi="Times New Roman" w:cs="Times New Roman"/>
           <w:b/>
           <w:sz w:val="24"/>
         </w:rPr>
-        <w:lastRenderedPageBreak/>
-        <w:t xml:space="preserve">Bruk av </w:t>
-      </w:r>
-      <w:proofErr w:type="spellStart"/>
+        <w:t xml:space="preserve">Hovedside: </w:t>
+      </w:r>
+      <w:r>
+        <w:rPr>
+          <w:rFonts w:ascii="Times New Roman" w:hAnsi="Times New Roman" w:cs="Times New Roman"/>
+          <w:sz w:val="24"/>
+        </w:rPr>
+        <w:t xml:space="preserve">inneholder </w:t>
+      </w:r>
+      <w:r>
+        <w:rPr>
+          <w:rFonts w:ascii="Times New Roman" w:hAnsi="Times New Roman" w:cs="Times New Roman"/>
+          <w:sz w:val="24"/>
+        </w:rPr>
+        <w:t>en side med en søkemotor som søker i databasen</w:t>
+      </w:r>
+      <w:r>
+        <w:rPr>
+          <w:rFonts w:ascii="Times New Roman" w:hAnsi="Times New Roman" w:cs="Times New Roman"/>
+          <w:sz w:val="24"/>
+        </w:rPr>
+        <w:t>,</w:t>
+      </w:r>
+      <w:r>
+        <w:rPr>
+          <w:rFonts w:ascii="Times New Roman" w:hAnsi="Times New Roman" w:cs="Times New Roman"/>
+          <w:sz w:val="24"/>
+        </w:rPr>
+        <w:t xml:space="preserve"> google</w:t>
+      </w:r>
+      <w:r>
+        <w:rPr>
+          <w:rFonts w:ascii="Times New Roman" w:hAnsi="Times New Roman" w:cs="Times New Roman"/>
+          <w:sz w:val="24"/>
+        </w:rPr>
+        <w:t xml:space="preserve"> api</w:t>
+      </w:r>
+      <w:r>
+        <w:rPr>
+          <w:rFonts w:ascii="Times New Roman" w:hAnsi="Times New Roman" w:cs="Times New Roman"/>
+          <w:sz w:val="24"/>
+        </w:rPr>
+        <w:t xml:space="preserve"> og viser informasjonen på en ny side.</w:t>
+      </w:r>
+      <w:r>
+        <w:rPr>
+          <w:rFonts w:ascii="Times New Roman" w:hAnsi="Times New Roman" w:cs="Times New Roman"/>
+          <w:sz w:val="24"/>
+        </w:rPr>
+        <w:t xml:space="preserve"> Med undersider til hvert treff i søket.</w:t>
+      </w:r>
+    </w:p>
+    <w:p>
       <w:r>
         <w:rPr>
           <w:rFonts w:ascii="Times New Roman" w:hAnsi="Times New Roman" w:cs="Times New Roman"/>
           <w:b/>
           <w:sz w:val="24"/>
         </w:rPr>
-        <w:t>Git</w:t>
-      </w:r>
-      <w:proofErr w:type="spellEnd"/>
-    </w:p>
-    <w:p>
-      <w:pPr>
-        <w:jc w:val="both"/>
-      </w:pPr>
-      <w:proofErr w:type="spellStart"/>
-      <w:r>
-        <w:rPr>
-          <w:rFonts w:ascii="Times New Roman" w:hAnsi="Times New Roman" w:cs="Times New Roman"/>
-          <w:sz w:val="24"/>
-        </w:rPr>
-        <w:t>Git</w:t>
-      </w:r>
-      <w:proofErr w:type="spellEnd"/>
-      <w:r>
-        <w:rPr>
-          <w:rFonts w:ascii="Times New Roman" w:hAnsi="Times New Roman" w:cs="Times New Roman"/>
-          <w:sz w:val="24"/>
-        </w:rPr>
-        <w:t xml:space="preserve"> er et Source Code Management system, som lar flere brukere redigere forskjellige filer fra en mappe, også kalt et </w:t>
-      </w:r>
-      <w:proofErr w:type="spellStart"/>
-      <w:r>
-        <w:rPr>
-          <w:rFonts w:ascii="Times New Roman" w:hAnsi="Times New Roman" w:cs="Times New Roman"/>
-          <w:sz w:val="24"/>
-        </w:rPr>
-        <w:t>repository</w:t>
-      </w:r>
-      <w:proofErr w:type="spellEnd"/>
-      <w:r>
-        <w:rPr>
-          <w:rFonts w:ascii="Times New Roman" w:hAnsi="Times New Roman" w:cs="Times New Roman"/>
-          <w:sz w:val="24"/>
-        </w:rPr>
-        <w:t xml:space="preserve">. For gruppen vår og </w:t>
-      </w:r>
-      <w:proofErr w:type="spellStart"/>
-      <w:r>
-        <w:rPr>
-          <w:rFonts w:ascii="Times New Roman" w:hAnsi="Times New Roman" w:cs="Times New Roman"/>
-          <w:sz w:val="24"/>
-        </w:rPr>
-        <w:t>webprosjektet</w:t>
-      </w:r>
-      <w:proofErr w:type="spellEnd"/>
-      <w:r>
-        <w:rPr>
-          <w:rFonts w:ascii="Times New Roman" w:hAnsi="Times New Roman" w:cs="Times New Roman"/>
-          <w:sz w:val="24"/>
-        </w:rPr>
-        <w:t xml:space="preserve"> var det en super innledning til bruk av </w:t>
-      </w:r>
-      <w:proofErr w:type="spellStart"/>
-      <w:r>
-        <w:rPr>
-          <w:rFonts w:ascii="Times New Roman" w:hAnsi="Times New Roman" w:cs="Times New Roman"/>
-          <w:sz w:val="24"/>
-        </w:rPr>
-        <w:t>Git</w:t>
-      </w:r>
-      <w:proofErr w:type="spellEnd"/>
-      <w:r>
-        <w:rPr>
-          <w:rFonts w:ascii="Times New Roman" w:hAnsi="Times New Roman" w:cs="Times New Roman"/>
-          <w:sz w:val="24"/>
-        </w:rPr>
-        <w:t>, et veldig godt al</w:t>
-      </w:r>
-      <w:r>
-        <w:rPr>
-          <w:rFonts w:ascii="Times New Roman" w:hAnsi="Times New Roman" w:cs="Times New Roman"/>
-          <w:sz w:val="24"/>
-        </w:rPr>
-        <w:t xml:space="preserve">ternativ til andre programmer som </w:t>
-      </w:r>
-      <w:proofErr w:type="spellStart"/>
-      <w:r>
-        <w:rPr>
-          <w:rFonts w:ascii="Times New Roman" w:hAnsi="Times New Roman" w:cs="Times New Roman"/>
-          <w:sz w:val="24"/>
-        </w:rPr>
-        <w:t>Dropbox</w:t>
-      </w:r>
-      <w:proofErr w:type="spellEnd"/>
-      <w:r>
-        <w:rPr>
-          <w:rFonts w:ascii="Times New Roman" w:hAnsi="Times New Roman" w:cs="Times New Roman"/>
-          <w:sz w:val="24"/>
-        </w:rPr>
-        <w:t xml:space="preserve">. Man har muligheten til å velge </w:t>
-      </w:r>
-      <w:proofErr w:type="spellStart"/>
-      <w:r>
-        <w:rPr>
-          <w:rFonts w:ascii="Times New Roman" w:hAnsi="Times New Roman" w:cs="Times New Roman"/>
-          <w:sz w:val="24"/>
-        </w:rPr>
-        <w:t>open</w:t>
-      </w:r>
-      <w:proofErr w:type="spellEnd"/>
-      <w:r>
-        <w:rPr>
-          <w:rFonts w:ascii="Times New Roman" w:hAnsi="Times New Roman" w:cs="Times New Roman"/>
-          <w:sz w:val="24"/>
-        </w:rPr>
-        <w:t xml:space="preserve"> </w:t>
-      </w:r>
-      <w:proofErr w:type="spellStart"/>
-      <w:r>
-        <w:rPr>
-          <w:rFonts w:ascii="Times New Roman" w:hAnsi="Times New Roman" w:cs="Times New Roman"/>
-          <w:sz w:val="24"/>
-        </w:rPr>
-        <w:t>source</w:t>
-      </w:r>
-      <w:proofErr w:type="spellEnd"/>
-      <w:r>
-        <w:rPr>
-          <w:rFonts w:ascii="Times New Roman" w:hAnsi="Times New Roman" w:cs="Times New Roman"/>
-          <w:sz w:val="24"/>
-        </w:rPr>
-        <w:t xml:space="preserve"> eller </w:t>
-      </w:r>
-      <w:proofErr w:type="spellStart"/>
-      <w:r>
-        <w:rPr>
-          <w:rFonts w:ascii="Times New Roman" w:hAnsi="Times New Roman" w:cs="Times New Roman"/>
-          <w:sz w:val="24"/>
-        </w:rPr>
-        <w:t>enterprise</w:t>
-      </w:r>
-      <w:proofErr w:type="spellEnd"/>
-      <w:r>
-        <w:rPr>
-          <w:rFonts w:ascii="Times New Roman" w:hAnsi="Times New Roman" w:cs="Times New Roman"/>
-          <w:sz w:val="24"/>
-        </w:rPr>
-        <w:t xml:space="preserve">. </w:t>
-      </w:r>
-      <w:proofErr w:type="spellStart"/>
-      <w:r>
-        <w:rPr>
-          <w:rFonts w:ascii="Times New Roman" w:hAnsi="Times New Roman" w:cs="Times New Roman"/>
-          <w:sz w:val="24"/>
-        </w:rPr>
-        <w:t>Githubs</w:t>
-      </w:r>
-      <w:proofErr w:type="spellEnd"/>
-      <w:r>
-        <w:rPr>
-          <w:rFonts w:ascii="Times New Roman" w:hAnsi="Times New Roman" w:cs="Times New Roman"/>
-          <w:sz w:val="24"/>
-        </w:rPr>
-        <w:t xml:space="preserve"> </w:t>
-      </w:r>
-      <w:proofErr w:type="spellStart"/>
-      <w:r>
-        <w:rPr>
-          <w:rFonts w:ascii="Times New Roman" w:hAnsi="Times New Roman" w:cs="Times New Roman"/>
-          <w:sz w:val="24"/>
-        </w:rPr>
-        <w:t>open</w:t>
-      </w:r>
-      <w:proofErr w:type="spellEnd"/>
-      <w:r>
-        <w:rPr>
-          <w:rFonts w:ascii="Times New Roman" w:hAnsi="Times New Roman" w:cs="Times New Roman"/>
-          <w:sz w:val="24"/>
-        </w:rPr>
-        <w:t xml:space="preserve"> </w:t>
-      </w:r>
-      <w:proofErr w:type="spellStart"/>
-      <w:r>
-        <w:rPr>
-          <w:rFonts w:ascii="Times New Roman" w:hAnsi="Times New Roman" w:cs="Times New Roman"/>
-          <w:sz w:val="24"/>
-        </w:rPr>
-        <w:t>source</w:t>
-      </w:r>
-      <w:proofErr w:type="spellEnd"/>
-      <w:r>
-        <w:rPr>
-          <w:rFonts w:ascii="Times New Roman" w:hAnsi="Times New Roman" w:cs="Times New Roman"/>
-          <w:sz w:val="24"/>
-        </w:rPr>
-        <w:t xml:space="preserve"> samfunn er det største i hele verden og har flere millioner av prosjekter på </w:t>
-      </w:r>
-      <w:proofErr w:type="spellStart"/>
-      <w:r>
-        <w:rPr>
-          <w:rFonts w:ascii="Times New Roman" w:hAnsi="Times New Roman" w:cs="Times New Roman"/>
-          <w:sz w:val="24"/>
-        </w:rPr>
-        <w:t>github</w:t>
-      </w:r>
-      <w:proofErr w:type="spellEnd"/>
-      <w:r>
-        <w:rPr>
-          <w:rFonts w:ascii="Times New Roman" w:hAnsi="Times New Roman" w:cs="Times New Roman"/>
-          <w:sz w:val="24"/>
-        </w:rPr>
-        <w:t xml:space="preserve">. Open </w:t>
-      </w:r>
-      <w:proofErr w:type="spellStart"/>
-      <w:r>
-        <w:rPr>
-          <w:rFonts w:ascii="Times New Roman" w:hAnsi="Times New Roman" w:cs="Times New Roman"/>
-          <w:sz w:val="24"/>
-        </w:rPr>
-        <w:t>source</w:t>
-      </w:r>
-      <w:proofErr w:type="spellEnd"/>
-      <w:r>
-        <w:rPr>
-          <w:rFonts w:ascii="Times New Roman" w:hAnsi="Times New Roman" w:cs="Times New Roman"/>
-          <w:sz w:val="24"/>
-        </w:rPr>
-        <w:t xml:space="preserve"> er helt gratis for alle involvert å</w:t>
-      </w:r>
-      <w:r>
-        <w:rPr>
-          <w:rFonts w:ascii="Times New Roman" w:hAnsi="Times New Roman" w:cs="Times New Roman"/>
-          <w:sz w:val="24"/>
-        </w:rPr>
-        <w:t xml:space="preserve"> bruke. Enterprise lar gruppen din, arbeidsplassen om det skulle være en liten </w:t>
-      </w:r>
-      <w:proofErr w:type="spellStart"/>
-      <w:r>
-        <w:rPr>
-          <w:rFonts w:ascii="Times New Roman" w:hAnsi="Times New Roman" w:cs="Times New Roman"/>
-          <w:sz w:val="24"/>
-        </w:rPr>
-        <w:t>startup</w:t>
-      </w:r>
-      <w:proofErr w:type="spellEnd"/>
-      <w:r>
-        <w:rPr>
-          <w:rFonts w:ascii="Times New Roman" w:hAnsi="Times New Roman" w:cs="Times New Roman"/>
-          <w:sz w:val="24"/>
-        </w:rPr>
-        <w:t xml:space="preserve"> eller en stor bedrift, å lage private </w:t>
-      </w:r>
-      <w:proofErr w:type="spellStart"/>
-      <w:r>
-        <w:rPr>
-          <w:rFonts w:ascii="Times New Roman" w:hAnsi="Times New Roman" w:cs="Times New Roman"/>
-          <w:sz w:val="24"/>
-        </w:rPr>
-        <w:t>repository</w:t>
-      </w:r>
-      <w:proofErr w:type="spellEnd"/>
-      <w:r>
-        <w:rPr>
-          <w:rFonts w:ascii="Times New Roman" w:hAnsi="Times New Roman" w:cs="Times New Roman"/>
-          <w:sz w:val="24"/>
-        </w:rPr>
-        <w:t xml:space="preserve"> for en liten slant i måneden. Dette lar brukere jobbe på hemmelige prosjekter uten bekymring for manipulering av kode. </w:t>
-      </w:r>
-    </w:p>
-    <w:p>
-      <w:pPr>
-        <w:jc w:val="both"/>
-      </w:pPr>
-    </w:p>
-    <w:p>
-      <w:pPr>
-        <w:jc w:val="both"/>
-      </w:pPr>
-      <w:r>
-        <w:rPr>
-          <w:rFonts w:ascii="Times New Roman" w:hAnsi="Times New Roman" w:cs="Times New Roman"/>
-          <w:sz w:val="24"/>
-        </w:rPr>
-        <w:t xml:space="preserve">Etter at gruppen vår ble litt bedre kjent, ble vi enige i at det var alfa omega at alle var </w:t>
-      </w:r>
-      <w:proofErr w:type="spellStart"/>
-      <w:r>
-        <w:rPr>
-          <w:rFonts w:ascii="Times New Roman" w:hAnsi="Times New Roman" w:cs="Times New Roman"/>
-          <w:sz w:val="24"/>
-        </w:rPr>
-        <w:t>inneforstått</w:t>
-      </w:r>
-      <w:proofErr w:type="spellEnd"/>
-      <w:r>
-        <w:rPr>
-          <w:rFonts w:ascii="Times New Roman" w:hAnsi="Times New Roman" w:cs="Times New Roman"/>
-          <w:sz w:val="24"/>
-        </w:rPr>
-        <w:t xml:space="preserve"> med viktigheten i bruk av </w:t>
-      </w:r>
-      <w:proofErr w:type="spellStart"/>
-      <w:r>
-        <w:rPr>
-          <w:rFonts w:ascii="Times New Roman" w:hAnsi="Times New Roman" w:cs="Times New Roman"/>
-          <w:sz w:val="24"/>
-        </w:rPr>
-        <w:t>Git</w:t>
-      </w:r>
-      <w:proofErr w:type="spellEnd"/>
-      <w:r>
-        <w:rPr>
-          <w:rFonts w:ascii="Times New Roman" w:hAnsi="Times New Roman" w:cs="Times New Roman"/>
-          <w:sz w:val="24"/>
-        </w:rPr>
-        <w:t xml:space="preserve">. Vi satt fort et mål at alle skulle forstå hvordan man bruker </w:t>
-      </w:r>
-      <w:proofErr w:type="spellStart"/>
-      <w:r>
-        <w:rPr>
-          <w:rFonts w:ascii="Times New Roman" w:hAnsi="Times New Roman" w:cs="Times New Roman"/>
-          <w:sz w:val="24"/>
-        </w:rPr>
-        <w:t>GitHub</w:t>
-      </w:r>
-      <w:proofErr w:type="spellEnd"/>
-      <w:r>
-        <w:rPr>
-          <w:rFonts w:ascii="Times New Roman" w:hAnsi="Times New Roman" w:cs="Times New Roman"/>
-          <w:sz w:val="24"/>
-        </w:rPr>
-        <w:t xml:space="preserve">, og jevnlig oppdaterer </w:t>
-      </w:r>
-      <w:proofErr w:type="spellStart"/>
-      <w:r>
-        <w:rPr>
-          <w:rFonts w:ascii="Times New Roman" w:hAnsi="Times New Roman" w:cs="Times New Roman"/>
-          <w:sz w:val="24"/>
-        </w:rPr>
-        <w:t>repository</w:t>
-      </w:r>
-      <w:proofErr w:type="spellEnd"/>
-      <w:r>
-        <w:rPr>
-          <w:rFonts w:ascii="Times New Roman" w:hAnsi="Times New Roman" w:cs="Times New Roman"/>
-          <w:sz w:val="24"/>
-        </w:rPr>
-        <w:t xml:space="preserve">-et for færrest </w:t>
-      </w:r>
-      <w:proofErr w:type="spellStart"/>
-      <w:r>
-        <w:rPr>
-          <w:rFonts w:ascii="Times New Roman" w:hAnsi="Times New Roman" w:cs="Times New Roman"/>
-          <w:sz w:val="24"/>
-        </w:rPr>
-        <w:t>me</w:t>
-      </w:r>
-      <w:r>
-        <w:rPr>
-          <w:rFonts w:ascii="Times New Roman" w:hAnsi="Times New Roman" w:cs="Times New Roman"/>
-          <w:sz w:val="24"/>
-        </w:rPr>
-        <w:t>rge</w:t>
-      </w:r>
-      <w:proofErr w:type="spellEnd"/>
-      <w:r>
-        <w:rPr>
-          <w:rFonts w:ascii="Times New Roman" w:hAnsi="Times New Roman" w:cs="Times New Roman"/>
-          <w:sz w:val="24"/>
-        </w:rPr>
-        <w:t xml:space="preserve"> </w:t>
-      </w:r>
-      <w:proofErr w:type="spellStart"/>
-      <w:r>
-        <w:rPr>
-          <w:rFonts w:ascii="Times New Roman" w:hAnsi="Times New Roman" w:cs="Times New Roman"/>
-          <w:sz w:val="24"/>
-        </w:rPr>
-        <w:t>conflicts</w:t>
-      </w:r>
-      <w:proofErr w:type="spellEnd"/>
-      <w:r>
-        <w:rPr>
-          <w:rFonts w:ascii="Times New Roman" w:hAnsi="Times New Roman" w:cs="Times New Roman"/>
-          <w:sz w:val="24"/>
-        </w:rPr>
-        <w:t xml:space="preserve"> som overhodet mulig. Etter en god start med noen oppdateringer og en god flyt i arbeidet, dukket opp noen </w:t>
-      </w:r>
-      <w:proofErr w:type="spellStart"/>
-      <w:r>
-        <w:rPr>
-          <w:rFonts w:ascii="Times New Roman" w:hAnsi="Times New Roman" w:cs="Times New Roman"/>
-          <w:sz w:val="24"/>
-        </w:rPr>
-        <w:t>merge</w:t>
-      </w:r>
-      <w:proofErr w:type="spellEnd"/>
-      <w:r>
-        <w:rPr>
-          <w:rFonts w:ascii="Times New Roman" w:hAnsi="Times New Roman" w:cs="Times New Roman"/>
-          <w:sz w:val="24"/>
-        </w:rPr>
-        <w:t xml:space="preserve"> </w:t>
-      </w:r>
-      <w:proofErr w:type="spellStart"/>
-      <w:r>
-        <w:rPr>
-          <w:rFonts w:ascii="Times New Roman" w:hAnsi="Times New Roman" w:cs="Times New Roman"/>
-          <w:sz w:val="24"/>
-        </w:rPr>
-        <w:t>conflicts</w:t>
-      </w:r>
-      <w:proofErr w:type="spellEnd"/>
-      <w:r>
-        <w:rPr>
-          <w:rFonts w:ascii="Times New Roman" w:hAnsi="Times New Roman" w:cs="Times New Roman"/>
-          <w:sz w:val="24"/>
-        </w:rPr>
-        <w:t xml:space="preserve"> og hindringer underveis. Dette løste vi med feilsøking og god kommunikasjon. Som en gruppe så følte vi alle sammen at </w:t>
-      </w:r>
-      <w:proofErr w:type="spellStart"/>
-      <w:r>
-        <w:rPr>
-          <w:rFonts w:ascii="Times New Roman" w:hAnsi="Times New Roman" w:cs="Times New Roman"/>
-          <w:sz w:val="24"/>
-        </w:rPr>
-        <w:t>Gi</w:t>
-      </w:r>
-      <w:r>
-        <w:rPr>
-          <w:rFonts w:ascii="Times New Roman" w:hAnsi="Times New Roman" w:cs="Times New Roman"/>
-          <w:sz w:val="24"/>
-        </w:rPr>
-        <w:t>t</w:t>
-      </w:r>
-      <w:proofErr w:type="spellEnd"/>
-      <w:r>
-        <w:rPr>
-          <w:rFonts w:ascii="Times New Roman" w:hAnsi="Times New Roman" w:cs="Times New Roman"/>
-          <w:sz w:val="24"/>
-        </w:rPr>
-        <w:t xml:space="preserve"> kom godt i bruk og at det var et verktøy som passet ypperlig for prosjektet vårt. Vi kommer til å bruke </w:t>
-      </w:r>
-      <w:proofErr w:type="spellStart"/>
-      <w:r>
-        <w:rPr>
-          <w:rFonts w:ascii="Times New Roman" w:hAnsi="Times New Roman" w:cs="Times New Roman"/>
-          <w:sz w:val="24"/>
-        </w:rPr>
-        <w:t>Git</w:t>
-      </w:r>
-      <w:proofErr w:type="spellEnd"/>
-      <w:r>
-        <w:rPr>
-          <w:rFonts w:ascii="Times New Roman" w:hAnsi="Times New Roman" w:cs="Times New Roman"/>
-          <w:sz w:val="24"/>
-        </w:rPr>
-        <w:t xml:space="preserve"> senere, og dette var en meget god læringsprosess. </w:t>
-      </w:r>
-    </w:p>
-    <w:p>
-      <w:pPr>
-        <w:jc w:val="both"/>
-      </w:pPr>
-      <w:r>
-        <w:rPr>
-          <w:rFonts w:ascii="Times New Roman" w:hAnsi="Times New Roman" w:cs="Times New Roman"/>
-          <w:sz w:val="24"/>
-        </w:rPr>
-        <w:t xml:space="preserve">Alle endringer og evt. nye </w:t>
-      </w:r>
-    </w:p>
-    <w:p>
-      <w:pPr>
-        <w:jc w:val="both"/>
-      </w:pPr>
-      <w:r>
-        <w:rPr>
-          <w:rFonts w:ascii="Times New Roman" w:hAnsi="Times New Roman" w:cs="Times New Roman"/>
+        <w:t>Menybar:</w:t>
+      </w:r>
+      <w:r>
+        <w:rPr>
+          <w:rFonts w:ascii="Times New Roman" w:hAnsi="Times New Roman" w:cs="Times New Roman"/>
+          <w:sz w:val="24"/>
+        </w:rPr>
+        <w:t xml:space="preserve"> Linker til hovedsiden, hjelp side, info side...</w:t>
+      </w:r>
+    </w:p>
+    <w:p/>
+    <w:p>
+      <w:r>
+        <w:rPr>
+          <w:rFonts w:ascii="Times" w:hAnsi="Times" w:cs="Times"/>
           <w:b/>
           <w:sz w:val="24"/>
         </w:rPr>
-        <w:t>Tekniske valg</w:t>
-      </w:r>
-    </w:p>
-    <w:p>
-      <w:pPr>
-        <w:jc w:val="both"/>
-      </w:pPr>
-    </w:p>
-    <w:p>
-      <w:pPr>
-        <w:jc w:val="both"/>
-      </w:pPr>
-      <w:r>
-        <w:rPr>
-          <w:rFonts w:ascii="Times New Roman" w:hAnsi="Times New Roman" w:cs="Times New Roman"/>
-          <w:b/>
-          <w:sz w:val="24"/>
-        </w:rPr>
-        <w:t>Referanser</w:t>
+        <w:t>Markedsføring</w:t>
+      </w:r>
+    </w:p>
+    <w:p>
+      <w:r>
+        <w:rPr>
+          <w:rFonts w:ascii="Times" w:hAnsi="Times" w:cs="Times"/>
+          <w:sz w:val="24"/>
+        </w:rPr>
+        <w:t>Reklamer</w:t>
       </w:r>
     </w:p>
     <w:p/>
@@ -8720,142 +7318,8 @@
           <w:b/>
           <w:sz w:val="24"/>
         </w:rPr>
-        <w:t>Hovedsi</w:t>
-      </w:r>
-      <w:r>
-        <w:rPr>
-          <w:rFonts w:ascii="Times New Roman" w:hAnsi="Times New Roman" w:cs="Times New Roman"/>
-          <w:b/>
-          <w:sz w:val="24"/>
-        </w:rPr>
-        <w:t xml:space="preserve">de: </w:t>
-      </w:r>
-      <w:r>
-        <w:rPr>
-          <w:rFonts w:ascii="Times New Roman" w:hAnsi="Times New Roman" w:cs="Times New Roman"/>
-          <w:sz w:val="24"/>
-        </w:rPr>
-        <w:t>inneholder linker til de forskjellige campusene.</w:t>
-      </w:r>
-    </w:p>
-    <w:p>
-      <w:proofErr w:type="spellStart"/>
-      <w:r>
-        <w:rPr>
-          <w:rFonts w:ascii="Times New Roman" w:hAnsi="Times New Roman" w:cs="Times New Roman"/>
-          <w:b/>
-          <w:sz w:val="24"/>
-        </w:rPr>
-        <w:t>Menybar</w:t>
-      </w:r>
-      <w:proofErr w:type="spellEnd"/>
-      <w:r>
-        <w:rPr>
-          <w:rFonts w:ascii="Times New Roman" w:hAnsi="Times New Roman" w:cs="Times New Roman"/>
-          <w:b/>
-          <w:sz w:val="24"/>
-        </w:rPr>
-        <w:t>:</w:t>
-      </w:r>
-      <w:r>
-        <w:rPr>
-          <w:rFonts w:ascii="Times New Roman" w:hAnsi="Times New Roman" w:cs="Times New Roman"/>
-          <w:sz w:val="24"/>
-        </w:rPr>
-        <w:t xml:space="preserve"> Linker til hovedsiden, hjelp side, info side...</w:t>
-      </w:r>
-    </w:p>
-    <w:p>
-      <w:r>
-        <w:rPr>
-          <w:rFonts w:ascii="Times New Roman" w:hAnsi="Times New Roman" w:cs="Times New Roman"/>
-          <w:b/>
-          <w:sz w:val="24"/>
-        </w:rPr>
-        <w:t xml:space="preserve">Campus sidene: </w:t>
-      </w:r>
-      <w:r>
-        <w:rPr>
-          <w:rFonts w:ascii="Times New Roman" w:hAnsi="Times New Roman" w:cs="Times New Roman"/>
-          <w:sz w:val="24"/>
-        </w:rPr>
-        <w:t xml:space="preserve">en side med en søkemotor som søker i </w:t>
-      </w:r>
-      <w:proofErr w:type="spellStart"/>
-      <w:r>
-        <w:rPr>
-          <w:rFonts w:ascii="Times New Roman" w:hAnsi="Times New Roman" w:cs="Times New Roman"/>
-          <w:sz w:val="24"/>
-        </w:rPr>
-        <w:t>yelp</w:t>
-      </w:r>
-      <w:proofErr w:type="spellEnd"/>
-      <w:r>
-        <w:rPr>
-          <w:rFonts w:ascii="Times New Roman" w:hAnsi="Times New Roman" w:cs="Times New Roman"/>
-          <w:sz w:val="24"/>
-        </w:rPr>
-        <w:t xml:space="preserve"> og google </w:t>
-      </w:r>
-      <w:proofErr w:type="spellStart"/>
-      <w:r>
-        <w:rPr>
-          <w:rFonts w:ascii="Times New Roman" w:hAnsi="Times New Roman" w:cs="Times New Roman"/>
-          <w:sz w:val="24"/>
-        </w:rPr>
-        <w:t>maps</w:t>
-      </w:r>
-      <w:proofErr w:type="spellEnd"/>
-      <w:r>
-        <w:rPr>
-          <w:rFonts w:ascii="Times New Roman" w:hAnsi="Times New Roman" w:cs="Times New Roman"/>
-          <w:sz w:val="24"/>
-        </w:rPr>
-        <w:t xml:space="preserve"> og viser informasjonen på samme side.</w:t>
-      </w:r>
-    </w:p>
-    <w:p/>
-    <w:p/>
-    <w:p>
-      <w:r>
-        <w:rPr>
-          <w:rFonts w:ascii="Times" w:hAnsi="Times" w:cs="Times"/>
-          <w:b/>
-          <w:sz w:val="24"/>
-        </w:rPr>
-        <w:t>Markedsføring</w:t>
-      </w:r>
-    </w:p>
-    <w:p>
-      <w:r>
-        <w:rPr>
-          <w:rFonts w:ascii="Times" w:hAnsi="Times" w:cs="Times"/>
-          <w:sz w:val="24"/>
-        </w:rPr>
-        <w:t>Reklamer</w:t>
-      </w:r>
-    </w:p>
-    <w:p/>
-    <w:p/>
-    <w:p>
-      <w:r>
-        <w:rPr>
-          <w:rFonts w:ascii="Times New Roman" w:hAnsi="Times New Roman" w:cs="Times New Roman"/>
-          <w:b/>
-          <w:sz w:val="24"/>
-        </w:rPr>
-        <w:t xml:space="preserve">Vedlegg </w:t>
-      </w:r>
-      <w:proofErr w:type="spellStart"/>
-      <w:r>
-        <w:rPr>
-          <w:rFonts w:ascii="Times New Roman" w:hAnsi="Times New Roman" w:cs="Times New Roman"/>
-          <w:b/>
-          <w:sz w:val="24"/>
-        </w:rPr>
-        <w:t>X</w:t>
-      </w:r>
-      <w:proofErr w:type="spellEnd"/>
+        <w:t>Vedlegg X</w:t>
+      </w:r>
     </w:p>
     <w:p>
       <w:r>
@@ -8865,166 +7329,41 @@
         </w:rPr>
         <w:t>http://www.webreference.com/programming/php/search/index.html</w:t>
       </w:r>
-    </w:p>
-    <w:p>
-      <w:bookmarkStart w:id="0" w:name="_GoBack"/>
-      <w:bookmarkEnd w:id="0"/>
     </w:p>
     <w:p/>
     <w:p/>
     <w:p/>
-    <w:p>
+    <w:p/>
+    <w:p>
+      <w:pPr>
+        <w:rPr>
+          <w:lang w:val="en-US"/>
+        </w:rPr>
+      </w:pPr>
       <w:r>
         <w:rPr>
           <w:rFonts w:ascii="Times New Roman" w:hAnsi="Times New Roman" w:cs="Times New Roman"/>
           <w:b/>
           <w:sz w:val="24"/>
-        </w:rPr>
-        <w:t xml:space="preserve">Google </w:t>
-      </w:r>
-      <w:proofErr w:type="spellStart"/>
+          <w:lang w:val="en-US"/>
+        </w:rPr>
+        <w:t>Google maps:</w:t>
+      </w:r>
+    </w:p>
+    <w:p>
+      <w:pPr>
+        <w:rPr>
+          <w:lang w:val="en-US"/>
+        </w:rPr>
+      </w:pPr>
       <w:r>
         <w:rPr>
           <w:rFonts w:ascii="Times New Roman" w:hAnsi="Times New Roman" w:cs="Times New Roman"/>
           <w:b/>
           <w:sz w:val="24"/>
-        </w:rPr>
-        <w:t>maps</w:t>
-      </w:r>
-      <w:proofErr w:type="spellEnd"/>
-      <w:r>
-        <w:rPr>
-          <w:rFonts w:ascii="Times New Roman" w:hAnsi="Times New Roman" w:cs="Times New Roman"/>
-          <w:b/>
-          <w:sz w:val="24"/>
-        </w:rPr>
-        <w:t>:</w:t>
-      </w:r>
-    </w:p>
-    <w:p>
-      <w:r>
-        <w:rPr>
-          <w:rFonts w:ascii="Times New Roman" w:hAnsi="Times New Roman" w:cs="Times New Roman"/>
-          <w:b/>
-          <w:sz w:val="24"/>
-        </w:rPr>
-        <w:t>&lt;</w:t>
-      </w:r>
-      <w:proofErr w:type="spellStart"/>
-      <w:r>
-        <w:rPr>
-          <w:rFonts w:ascii="Times New Roman" w:hAnsi="Times New Roman" w:cs="Times New Roman"/>
-          <w:b/>
-          <w:sz w:val="24"/>
-        </w:rPr>
-        <w:t>iframe</w:t>
-      </w:r>
-      <w:proofErr w:type="spellEnd"/>
-      <w:r>
-        <w:rPr>
-          <w:rFonts w:ascii="Times New Roman" w:hAnsi="Times New Roman" w:cs="Times New Roman"/>
-          <w:b/>
-          <w:sz w:val="24"/>
-        </w:rPr>
-        <w:t xml:space="preserve"> src="https://www.google.com/maps/embed?pb=!1m18!1m12!1m3!1d7998.994071437322!2d10.74736539512459!3d59.91972090990762!2m3!1f0!2f0!3f0!3m2!1i1024!2i768!4f13.1!3m3!1m2!1s0x0%3A0xaabd74df8a4d5dde!2sWesterdals+Oslo+ACT!5e0!3m2!1sno!2sno!4v1490353325898"</w:t>
-      </w:r>
-      <w:r>
-        <w:rPr>
-          <w:rFonts w:ascii="Times New Roman" w:hAnsi="Times New Roman" w:cs="Times New Roman"/>
-          <w:b/>
-          <w:sz w:val="24"/>
-        </w:rPr>
-        <w:t xml:space="preserve"> </w:t>
-      </w:r>
-      <w:proofErr w:type="spellStart"/>
-      <w:r>
-        <w:rPr>
-          <w:rFonts w:ascii="Times New Roman" w:hAnsi="Times New Roman" w:cs="Times New Roman"/>
-          <w:b/>
-          <w:sz w:val="24"/>
-        </w:rPr>
-        <w:t>width</w:t>
-      </w:r>
-      <w:proofErr w:type="spellEnd"/>
-      <w:r>
-        <w:rPr>
-          <w:rFonts w:ascii="Times New Roman" w:hAnsi="Times New Roman" w:cs="Times New Roman"/>
-          <w:b/>
-          <w:sz w:val="24"/>
-        </w:rPr>
-        <w:t xml:space="preserve">="1000" </w:t>
-      </w:r>
-      <w:proofErr w:type="spellStart"/>
-      <w:r>
-        <w:rPr>
-          <w:rFonts w:ascii="Times New Roman" w:hAnsi="Times New Roman" w:cs="Times New Roman"/>
-          <w:b/>
-          <w:sz w:val="24"/>
-        </w:rPr>
-        <w:t>height</w:t>
-      </w:r>
-      <w:proofErr w:type="spellEnd"/>
-      <w:r>
-        <w:rPr>
-          <w:rFonts w:ascii="Times New Roman" w:hAnsi="Times New Roman" w:cs="Times New Roman"/>
-          <w:b/>
-          <w:sz w:val="24"/>
-        </w:rPr>
-        <w:t xml:space="preserve">="800" </w:t>
-      </w:r>
-      <w:proofErr w:type="spellStart"/>
-      <w:r>
-        <w:rPr>
-          <w:rFonts w:ascii="Times New Roman" w:hAnsi="Times New Roman" w:cs="Times New Roman"/>
-          <w:b/>
-          <w:sz w:val="24"/>
-        </w:rPr>
-        <w:t>frameborder</w:t>
-      </w:r>
-      <w:proofErr w:type="spellEnd"/>
-      <w:r>
-        <w:rPr>
-          <w:rFonts w:ascii="Times New Roman" w:hAnsi="Times New Roman" w:cs="Times New Roman"/>
-          <w:b/>
-          <w:sz w:val="24"/>
-        </w:rPr>
-        <w:t xml:space="preserve">="0" style="border:0" </w:t>
-      </w:r>
-      <w:proofErr w:type="spellStart"/>
-      <w:r>
-        <w:rPr>
-          <w:rFonts w:ascii="Times New Roman" w:hAnsi="Times New Roman" w:cs="Times New Roman"/>
-          <w:b/>
-          <w:sz w:val="24"/>
-        </w:rPr>
-        <w:t>allowfullscreen</w:t>
-      </w:r>
-      <w:proofErr w:type="spellEnd"/>
-      <w:r>
-        <w:rPr>
-          <w:rFonts w:ascii="Times New Roman" w:hAnsi="Times New Roman" w:cs="Times New Roman"/>
-          <w:b/>
-          <w:sz w:val="24"/>
-        </w:rPr>
-        <w:t>&gt;&lt;/</w:t>
-      </w:r>
-      <w:proofErr w:type="spellStart"/>
-      <w:r>
-        <w:rPr>
-          <w:rFonts w:ascii="Times New Roman" w:hAnsi="Times New Roman" w:cs="Times New Roman"/>
-          <w:b/>
-          <w:sz w:val="24"/>
-        </w:rPr>
-        <w:t>iframe</w:t>
-      </w:r>
-      <w:proofErr w:type="spellEnd"/>
-      <w:r>
-        <w:rPr>
-          <w:rFonts w:ascii="Times New Roman" w:hAnsi="Times New Roman" w:cs="Times New Roman"/>
-          <w:b/>
-          <w:sz w:val="24"/>
-        </w:rPr>
-        <w:t>&gt;</w:t>
+          <w:lang w:val="en-US"/>
+        </w:rPr>
+        <w:t>&lt;iframe src="https://www.google.com/maps/embed?pb=!1m18!1m12!1m3!1d7998.994071437322!2d10.74736539512459!3d59.91972090990762!2m3!1f0!2f0!3f0!3m2!1i1024!2i768!4f13.1!3m3!1m2!1s0x0%3A0xaabd74df8a4d5dde!2sWesterdals+Oslo+ACT!5e0!3m2!1sno!2sno!4v1490353325898" width="1000" height="800" frameborder="0" style="border:0" allowfullscreen&gt;&lt;/iframe&gt;</w:t>
       </w:r>
     </w:p>
     <w:sectPr>

</xml_diff>

<commit_message>
Endringer gjort i dokumentasjon
</commit_message>
<xml_diff>
--- a/dokumentasjon/Dokumentasjon/Gruppe21.docx
+++ b/dokumentasjon/Dokumentasjon/Gruppe21.docx
@@ -1080,25 +1080,7 @@
           <w:rtl w:val="0"/>
           <w:lang w:val="nl-NL"/>
         </w:rPr>
-        <w:t>lage en interaktiv</w:t>
-      </w:r>
-      <w:r>
-        <w:rPr>
-          <w:sz w:val="24"/>
-          <w:szCs w:val="24"/>
-          <w:rtl w:val="0"/>
-          <w:lang w:val="nl-NL"/>
-        </w:rPr>
-        <w:t>- og kreativ</w:t>
-      </w:r>
-      <w:r>
-        <w:rPr>
-          <w:sz w:val="24"/>
-          <w:szCs w:val="24"/>
-          <w:rtl w:val="0"/>
-          <w:lang w:val="nl-NL"/>
-        </w:rPr>
-        <w:t xml:space="preserve"> l</w:t>
+        <w:t>lage en interaktiv- og kreativ l</w:t>
       </w:r>
       <w:r>
         <w:rPr>
@@ -1134,15 +1116,7 @@
           <w:szCs w:val="24"/>
           <w:rtl w:val="0"/>
         </w:rPr>
-        <w:t xml:space="preserve">kalle </w:t>
-      </w:r>
-      <w:r>
-        <w:rPr>
-          <w:sz w:val="24"/>
-          <w:szCs w:val="24"/>
-          <w:rtl w:val="0"/>
-        </w:rPr>
-        <w:t>v</w:t>
+        <w:t>kalle v</w:t>
       </w:r>
       <w:r>
         <w:rPr>
@@ -1150,6 +1124,7 @@
           <w:sz w:val="24"/>
           <w:szCs w:val="24"/>
           <w:rtl w:val="0"/>
+          <w:lang w:val="da-DK"/>
         </w:rPr>
         <w:t>å</w:t>
       </w:r>
@@ -1167,6 +1142,7 @@
           <w:sz w:val="24"/>
           <w:szCs w:val="24"/>
           <w:rtl w:val="0"/>
+          <w:lang w:val="da-DK"/>
         </w:rPr>
         <w:t>ø</w:t>
       </w:r>
@@ -1175,6 +1151,7 @@
           <w:sz w:val="24"/>
           <w:szCs w:val="24"/>
           <w:rtl w:val="0"/>
+          <w:lang w:val="da-DK"/>
         </w:rPr>
         <w:t>sning</w:t>
       </w:r>
@@ -1185,25 +1162,7 @@
           <w:rtl w:val="0"/>
           <w:lang w:val="en-US"/>
         </w:rPr>
-        <w:t xml:space="preserve"> for WesterLife</w:t>
-      </w:r>
-      <w:r>
-        <w:rPr>
-          <w:sz w:val="24"/>
-          <w:szCs w:val="24"/>
-          <w:rtl w:val="0"/>
-          <w:lang w:val="en-US"/>
-        </w:rPr>
-        <w:t xml:space="preserve"> - en blanding av Westerdals og livsstil</w:t>
-      </w:r>
-      <w:r>
-        <w:rPr>
-          <w:sz w:val="24"/>
-          <w:szCs w:val="24"/>
-          <w:rtl w:val="0"/>
-          <w:lang w:val="en-US"/>
-        </w:rPr>
-        <w:t xml:space="preserve">. Vi </w:t>
+        <w:t xml:space="preserve"> for WesterLife - en blanding av Westerdals og livsstil. Vi </w:t>
       </w:r>
       <w:r>
         <w:rPr>
@@ -1402,15 +1361,7 @@
           <w:szCs w:val="24"/>
           <w:rtl w:val="0"/>
         </w:rPr>
-        <w:t>kemotor</w:t>
-      </w:r>
-      <w:r>
-        <w:rPr>
-          <w:sz w:val="24"/>
-          <w:szCs w:val="24"/>
-          <w:rtl w:val="0"/>
-        </w:rPr>
-        <w:t xml:space="preserve"> for studenter og ansatte p</w:t>
+        <w:t>kemotor for studenter og ansatte p</w:t>
       </w:r>
       <w:r>
         <w:rPr>
@@ -1418,6 +1369,7 @@
           <w:sz w:val="24"/>
           <w:szCs w:val="24"/>
           <w:rtl w:val="0"/>
+          <w:lang w:val="da-DK"/>
         </w:rPr>
         <w:t xml:space="preserve">å </w:t>
       </w:r>
@@ -1435,6 +1387,7 @@
           <w:sz w:val="24"/>
           <w:szCs w:val="24"/>
           <w:rtl w:val="0"/>
+          <w:lang w:val="da-DK"/>
         </w:rPr>
         <w:t>ø</w:t>
       </w:r>
@@ -1444,23 +1397,23 @@
           <w:szCs w:val="24"/>
           <w:rtl w:val="0"/>
         </w:rPr>
-        <w:t xml:space="preserve">lger med flere ulike funksjoner hvorav </w:t>
-      </w:r>
-      <w:r>
-        <w:rPr>
-          <w:sz w:val="24"/>
-          <w:szCs w:val="24"/>
-          <w:rtl w:val="0"/>
-        </w:rPr>
-        <w:t>kart</w:t>
-      </w:r>
-      <w:r>
-        <w:rPr>
-          <w:sz w:val="24"/>
-          <w:szCs w:val="24"/>
-          <w:rtl w:val="0"/>
-        </w:rPr>
-        <w:t xml:space="preserve">, </w:t>
+        <w:t xml:space="preserve">lger med flere ulike funksjoner </w:t>
+      </w:r>
+      <w:r>
+        <w:rPr>
+          <w:sz w:val="24"/>
+          <w:szCs w:val="24"/>
+          <w:rtl w:val="0"/>
+        </w:rPr>
+        <w:t>som</w:t>
+      </w:r>
+      <w:r>
+        <w:rPr>
+          <w:sz w:val="24"/>
+          <w:szCs w:val="24"/>
+          <w:rtl w:val="0"/>
+        </w:rPr>
+        <w:t xml:space="preserve"> kart, </w:t>
       </w:r>
       <w:r>
         <w:rPr>
@@ -1468,6 +1421,7 @@
           <w:sz w:val="24"/>
           <w:szCs w:val="24"/>
           <w:rtl w:val="0"/>
+          <w:lang w:val="da-DK"/>
         </w:rPr>
         <w:t>å</w:t>
       </w:r>
@@ -1476,6 +1430,7 @@
           <w:sz w:val="24"/>
           <w:szCs w:val="24"/>
           <w:rtl w:val="0"/>
+          <w:lang w:val="sv-SE"/>
         </w:rPr>
         <w:t>pningstider</w:t>
       </w:r>
@@ -1485,7 +1440,31 @@
           <w:szCs w:val="24"/>
           <w:rtl w:val="0"/>
         </w:rPr>
-        <w:t xml:space="preserve"> og v</w:t>
+        <w:t>, og arrangementer.</w:t>
+      </w:r>
+      <w:r>
+        <w:rPr>
+          <w:sz w:val="24"/>
+          <w:szCs w:val="24"/>
+          <w:rtl w:val="0"/>
+        </w:rPr>
+        <w:t xml:space="preserve"> </w:t>
+      </w:r>
+      <w:r>
+        <w:rPr>
+          <w:sz w:val="24"/>
+          <w:szCs w:val="24"/>
+          <w:rtl w:val="0"/>
+        </w:rPr>
+        <w:t xml:space="preserve">Det skal </w:t>
+      </w:r>
+      <w:r>
+        <w:rPr>
+          <w:sz w:val="24"/>
+          <w:szCs w:val="24"/>
+          <w:rtl w:val="0"/>
+        </w:rPr>
+        <w:t>v</w:t>
       </w:r>
       <w:r>
         <w:rPr>
@@ -1521,15 +1500,15 @@
           <w:szCs w:val="24"/>
           <w:rtl w:val="0"/>
         </w:rPr>
-        <w:t>det rundt de forskjellige campusene</w:t>
-      </w:r>
-      <w:r>
-        <w:rPr>
-          <w:sz w:val="24"/>
-          <w:szCs w:val="24"/>
-          <w:rtl w:val="0"/>
-        </w:rPr>
-        <w:t xml:space="preserve"> er noen av tilbudene</w:t>
+        <w:t>det rundt de forskjellige campusen</w:t>
+      </w:r>
+      <w:r>
+        <w:rPr>
+          <w:sz w:val="24"/>
+          <w:szCs w:val="24"/>
+          <w:rtl w:val="0"/>
+        </w:rPr>
+        <w:t>e</w:t>
       </w:r>
       <w:r>
         <w:rPr>
@@ -1546,15 +1525,7 @@
           <w:szCs w:val="24"/>
           <w:rtl w:val="0"/>
         </w:rPr>
-        <w:t>finne ulike arrangementer</w:t>
-      </w:r>
-      <w:r>
-        <w:rPr>
-          <w:sz w:val="24"/>
-          <w:szCs w:val="24"/>
-          <w:rtl w:val="0"/>
-        </w:rPr>
-        <w:t xml:space="preserve"> i n</w:t>
+        <w:t>finne ulike arrangementer i n</w:t>
       </w:r>
       <w:r>
         <w:rPr>
@@ -1590,39 +1561,7 @@
           <w:szCs w:val="24"/>
           <w:rtl w:val="0"/>
         </w:rPr>
-        <w:t>ke etter diverse spisesteder, butikker, kafeer, utesteder, parkliv og trening. WesterLife skal gi unike opplevelser for unge</w:t>
-      </w:r>
-      <w:r>
-        <w:rPr>
-          <w:sz w:val="24"/>
-          <w:szCs w:val="24"/>
-          <w:rtl w:val="0"/>
-        </w:rPr>
-        <w:t>-</w:t>
-      </w:r>
-      <w:r>
-        <w:rPr>
-          <w:sz w:val="24"/>
-          <w:szCs w:val="24"/>
-          <w:rtl w:val="0"/>
-        </w:rPr>
-        <w:t xml:space="preserve"> og gamle</w:t>
-      </w:r>
-      <w:r>
-        <w:rPr>
-          <w:sz w:val="24"/>
-          <w:szCs w:val="24"/>
-          <w:rtl w:val="0"/>
-        </w:rPr>
-        <w:t xml:space="preserve">. </w:t>
-      </w:r>
-      <w:r>
-        <w:rPr>
-          <w:sz w:val="24"/>
-          <w:szCs w:val="24"/>
-          <w:rtl w:val="0"/>
-        </w:rPr>
-        <w:t>Det skal bli mer sosialt rundt skolen hvor man kan f</w:t>
+        <w:t>ke etter diverse spisesteder, butikker, kafeer, utesteder, parkliv og trening. WesterLife skal gi unike opplevelser for unge- og gamle. Det skal bli mer sosialt rundt skolen hvor man kan f</w:t>
       </w:r>
       <w:r>
         <w:rPr>
@@ -1640,15 +1579,7 @@
           <w:szCs w:val="24"/>
           <w:rtl w:val="0"/>
         </w:rPr>
-        <w:t xml:space="preserve">lge ulike arrangementer, ta en del i samfunnet </w:t>
-      </w:r>
-      <w:r>
-        <w:rPr>
-          <w:sz w:val="24"/>
-          <w:szCs w:val="24"/>
-          <w:rtl w:val="0"/>
-        </w:rPr>
-        <w:t xml:space="preserve">for </w:t>
+        <w:t xml:space="preserve">lge ulike arrangementer, ta en del i samfunnet for </w:t>
       </w:r>
       <w:r>
         <w:rPr>
@@ -1656,6 +1587,7 @@
           <w:sz w:val="24"/>
           <w:szCs w:val="24"/>
           <w:rtl w:val="0"/>
+          <w:lang w:val="da-DK"/>
         </w:rPr>
         <w:t xml:space="preserve">å </w:t>
       </w:r>
@@ -1665,23 +1597,7 @@
           <w:szCs w:val="24"/>
           <w:rtl w:val="0"/>
         </w:rPr>
-        <w:t>bli bedre kjent med studenter</w:t>
-      </w:r>
-      <w:r>
-        <w:rPr>
-          <w:sz w:val="24"/>
-          <w:szCs w:val="24"/>
-          <w:rtl w:val="0"/>
-        </w:rPr>
-        <w:t>, medarbeidere</w:t>
-      </w:r>
-      <w:r>
-        <w:rPr>
-          <w:sz w:val="24"/>
-          <w:szCs w:val="24"/>
-          <w:rtl w:val="0"/>
-        </w:rPr>
-        <w:t xml:space="preserve"> og omr</w:t>
+        <w:t>bli bedre kjent med studenter, medarbeidere og omr</w:t>
       </w:r>
       <w:r>
         <w:rPr>
@@ -1699,39 +1615,7 @@
           <w:szCs w:val="24"/>
           <w:rtl w:val="0"/>
         </w:rPr>
-        <w:t xml:space="preserve">det. </w:t>
-      </w:r>
-      <w:r>
-        <w:rPr>
-          <w:sz w:val="24"/>
-          <w:szCs w:val="24"/>
-          <w:rtl w:val="0"/>
-        </w:rPr>
-        <w:t>Vi skal</w:t>
-      </w:r>
-      <w:r>
-        <w:rPr>
-          <w:sz w:val="24"/>
-          <w:szCs w:val="24"/>
-          <w:rtl w:val="0"/>
-        </w:rPr>
-        <w:t xml:space="preserve"> tilrettelegge for en enklere</w:t>
-      </w:r>
-      <w:r>
-        <w:rPr>
-          <w:sz w:val="24"/>
-          <w:szCs w:val="24"/>
-          <w:rtl w:val="0"/>
-        </w:rPr>
-        <w:t xml:space="preserve"> og mer sosial</w:t>
-      </w:r>
-      <w:r>
-        <w:rPr>
-          <w:sz w:val="24"/>
-          <w:szCs w:val="24"/>
-          <w:rtl w:val="0"/>
-        </w:rPr>
-        <w:t xml:space="preserve"> hverdag. Du skal oppleve noe s</w:t>
+        <w:t>det. Vi skal tilrettelegge for en enklere og mer sosial hverdag. Du skal oppleve noe s</w:t>
       </w:r>
       <w:r>
         <w:rPr>
@@ -1786,7 +1670,7 @@
           <w:rtl w:val="0"/>
           <w:lang w:val="da-DK"/>
         </w:rPr>
-        <w:t>spille kort spill p</w:t>
+        <w:t>spise en burger p</w:t>
       </w:r>
       <w:r>
         <w:rPr>
@@ -1805,7 +1689,16 @@
           <w:rtl w:val="0"/>
           <w:lang w:val="da-DK"/>
         </w:rPr>
-        <w:t xml:space="preserve">Outland ved Gunerius, en </w:t>
+        <w:t>Burger King</w:t>
+      </w:r>
+      <w:r>
+        <w:rPr>
+          <w:sz w:val="24"/>
+          <w:szCs w:val="24"/>
+          <w:rtl w:val="0"/>
+          <w:lang w:val="da-DK"/>
+        </w:rPr>
+        <w:t xml:space="preserve">, en </w:t>
       </w:r>
       <w:r>
         <w:rPr>
@@ -2401,43 +2294,23 @@
           <w:szCs w:val="24"/>
           <w:rtl w:val="0"/>
         </w:rPr>
-        <w:t>r p</w:t>
-      </w:r>
-      <w:r>
-        <w:rPr>
-          <w:rFonts w:hAnsi="Times New Roman" w:hint="default"/>
-          <w:sz w:val="24"/>
-          <w:szCs w:val="24"/>
-          <w:rtl w:val="0"/>
-          <w:lang w:val="da-DK"/>
-        </w:rPr>
-        <w:t xml:space="preserve">å </w:t>
-      </w:r>
-      <w:r>
-        <w:rPr>
-          <w:sz w:val="24"/>
-          <w:szCs w:val="24"/>
-          <w:rtl w:val="0"/>
-        </w:rPr>
-        <w:t>en veldig god m</w:t>
-      </w:r>
-      <w:r>
-        <w:rPr>
-          <w:rFonts w:hAnsi="Times New Roman" w:hint="default"/>
-          <w:sz w:val="24"/>
-          <w:szCs w:val="24"/>
-          <w:rtl w:val="0"/>
-          <w:lang w:val="da-DK"/>
-        </w:rPr>
-        <w:t>å</w:t>
-      </w:r>
-      <w:r>
-        <w:rPr>
-          <w:sz w:val="24"/>
-          <w:szCs w:val="24"/>
-          <w:rtl w:val="0"/>
-        </w:rPr>
-        <w:t xml:space="preserve">te. </w:t>
+        <w:t>r veldig god</w:t>
+      </w:r>
+      <w:r>
+        <w:rPr>
+          <w:sz w:val="24"/>
+          <w:szCs w:val="24"/>
+          <w:rtl w:val="0"/>
+        </w:rPr>
+        <w:t>t</w:t>
+      </w:r>
+      <w:r>
+        <w:rPr>
+          <w:sz w:val="24"/>
+          <w:szCs w:val="24"/>
+          <w:rtl w:val="0"/>
+        </w:rPr>
+        <w:t xml:space="preserve">. </w:t>
       </w:r>
     </w:p>
     <w:p>
@@ -2846,6 +2719,14 @@
           <w:rtl w:val="0"/>
         </w:rPr>
         <w:t>sningen skal tilby et stilrent design med god usability og brukervennlighet.</w:t>
+      </w:r>
+      <w:r>
+        <w:rPr>
+          <w:sz w:val="24"/>
+          <w:szCs w:val="24"/>
+          <w:rtl w:val="0"/>
+        </w:rPr>
+        <w:t xml:space="preserve"> </w:t>
       </w:r>
     </w:p>
     <w:p>
@@ -2920,7 +2801,7 @@
           <w:shd w:val="clear" w:color="auto" w:fill="auto"/>
         </w:tblPrEx>
         <w:trPr>
-          <w:trHeight w:val="1090" w:hRule="atLeast"/>
+          <w:trHeight w:val="1110" w:hRule="atLeast"/>
         </w:trPr>
         <w:tc>
           <w:tcPr>
@@ -3326,7 +3207,7 @@
           <w:shd w:val="clear" w:color="auto" w:fill="auto"/>
         </w:tblPrEx>
         <w:trPr>
-          <w:trHeight w:val="1753" w:hRule="atLeast"/>
+          <w:trHeight w:val="1773" w:hRule="atLeast"/>
         </w:trPr>
         <w:tc>
           <w:tcPr>
@@ -3789,7 +3670,7 @@
           <w:shd w:val="clear" w:color="auto" w:fill="auto"/>
         </w:tblPrEx>
         <w:trPr>
-          <w:trHeight w:val="1753" w:hRule="atLeast"/>
+          <w:trHeight w:val="1773" w:hRule="atLeast"/>
         </w:trPr>
         <w:tc>
           <w:tcPr>
@@ -4506,7 +4387,7 @@
           <w:shd w:val="clear" w:color="auto" w:fill="auto"/>
         </w:tblPrEx>
         <w:trPr>
-          <w:trHeight w:val="2053" w:hRule="atLeast"/>
+          <w:trHeight w:val="2073" w:hRule="atLeast"/>
         </w:trPr>
         <w:tc>
           <w:tcPr>
@@ -5281,7 +5162,7 @@
           <w:shd w:val="clear" w:color="auto" w:fill="auto"/>
         </w:tblPrEx>
         <w:trPr>
-          <w:trHeight w:val="1753" w:hRule="atLeast"/>
+          <w:trHeight w:val="1773" w:hRule="atLeast"/>
         </w:trPr>
         <w:tc>
           <w:tcPr>
@@ -6094,7 +5975,7 @@
           <w:shd w:val="clear" w:color="auto" w:fill="auto"/>
         </w:tblPrEx>
         <w:trPr>
-          <w:trHeight w:val="1273" w:hRule="atLeast"/>
+          <w:trHeight w:val="1293" w:hRule="atLeast"/>
         </w:trPr>
         <w:tc>
           <w:tcPr>
@@ -6726,6 +6607,17 @@
         </w:tc>
       </w:tr>
     </w:tbl>
+    <w:p>
+      <w:pPr>
+        <w:pStyle w:val="Brødtekst A"/>
+        <w:widowControl w:val="0"/>
+        <w:spacing w:after="0" w:line="240" w:lineRule="auto"/>
+        <w:rPr>
+          <w:sz w:val="24"/>
+          <w:szCs w:val="24"/>
+        </w:rPr>
+      </w:pPr>
+    </w:p>
     <w:p>
       <w:pPr>
         <w:pStyle w:val="Brødtekst A"/>
@@ -7666,7 +7558,7 @@
           <w:shd w:val="clear" w:color="auto" w:fill="auto"/>
         </w:tblPrEx>
         <w:trPr>
-          <w:trHeight w:val="553" w:hRule="atLeast"/>
+          <w:trHeight w:val="573" w:hRule="atLeast"/>
         </w:trPr>
         <w:tc>
           <w:tcPr>
@@ -7989,7 +7881,7 @@
           <w:shd w:val="clear" w:color="auto" w:fill="auto"/>
         </w:tblPrEx>
         <w:trPr>
-          <w:trHeight w:val="1033" w:hRule="atLeast"/>
+          <w:trHeight w:val="1053" w:hRule="atLeast"/>
         </w:trPr>
         <w:tc>
           <w:tcPr>
@@ -8305,7 +8197,7 @@
           <w:shd w:val="clear" w:color="auto" w:fill="auto"/>
         </w:tblPrEx>
         <w:trPr>
-          <w:trHeight w:val="793" w:hRule="atLeast"/>
+          <w:trHeight w:val="813" w:hRule="atLeast"/>
         </w:trPr>
         <w:tc>
           <w:tcPr>
@@ -8514,7 +8406,7 @@
           <w:shd w:val="clear" w:color="auto" w:fill="auto"/>
         </w:tblPrEx>
         <w:trPr>
-          <w:trHeight w:val="632" w:hRule="atLeast"/>
+          <w:trHeight w:val="652" w:hRule="atLeast"/>
         </w:trPr>
         <w:tc>
           <w:tcPr>
@@ -8788,7 +8680,7 @@
           <w:shd w:val="clear" w:color="auto" w:fill="auto"/>
         </w:tblPrEx>
         <w:trPr>
-          <w:trHeight w:val="793" w:hRule="atLeast"/>
+          <w:trHeight w:val="813" w:hRule="atLeast"/>
         </w:trPr>
         <w:tc>
           <w:tcPr>
@@ -9036,7 +8928,7 @@
           <w:shd w:val="clear" w:color="auto" w:fill="auto"/>
         </w:tblPrEx>
         <w:trPr>
-          <w:trHeight w:val="553" w:hRule="atLeast"/>
+          <w:trHeight w:val="573" w:hRule="atLeast"/>
         </w:trPr>
         <w:tc>
           <w:tcPr>
@@ -9270,7 +9162,7 @@
           <w:shd w:val="clear" w:color="auto" w:fill="auto"/>
         </w:tblPrEx>
         <w:trPr>
-          <w:trHeight w:val="632" w:hRule="atLeast"/>
+          <w:trHeight w:val="652" w:hRule="atLeast"/>
         </w:trPr>
         <w:tc>
           <w:tcPr>
@@ -9668,7 +9560,7 @@
           <w:shd w:val="clear" w:color="auto" w:fill="auto"/>
         </w:tblPrEx>
         <w:trPr>
-          <w:trHeight w:val="632" w:hRule="atLeast"/>
+          <w:trHeight w:val="652" w:hRule="atLeast"/>
         </w:trPr>
         <w:tc>
           <w:tcPr>
@@ -10025,7 +9917,7 @@
           <w:shd w:val="clear" w:color="auto" w:fill="auto"/>
         </w:tblPrEx>
         <w:trPr>
-          <w:trHeight w:val="632" w:hRule="atLeast"/>
+          <w:trHeight w:val="652" w:hRule="atLeast"/>
         </w:trPr>
         <w:tc>
           <w:tcPr>
@@ -10382,7 +10274,7 @@
           <w:shd w:val="clear" w:color="auto" w:fill="auto"/>
         </w:tblPrEx>
         <w:trPr>
-          <w:trHeight w:val="632" w:hRule="atLeast"/>
+          <w:trHeight w:val="652" w:hRule="atLeast"/>
         </w:trPr>
         <w:tc>
           <w:tcPr>
@@ -10696,7 +10588,7 @@
           <w:shd w:val="clear" w:color="auto" w:fill="auto"/>
         </w:tblPrEx>
         <w:trPr>
-          <w:trHeight w:val="632" w:hRule="atLeast"/>
+          <w:trHeight w:val="652" w:hRule="atLeast"/>
         </w:trPr>
         <w:tc>
           <w:tcPr>
@@ -10930,7 +10822,7 @@
           <w:shd w:val="clear" w:color="auto" w:fill="auto"/>
         </w:tblPrEx>
         <w:trPr>
-          <w:trHeight w:val="632" w:hRule="atLeast"/>
+          <w:trHeight w:val="652" w:hRule="atLeast"/>
         </w:trPr>
         <w:tc>
           <w:tcPr>
@@ -11165,7 +11057,7 @@
           <w:shd w:val="clear" w:color="auto" w:fill="auto"/>
         </w:tblPrEx>
         <w:trPr>
-          <w:trHeight w:val="632" w:hRule="atLeast"/>
+          <w:trHeight w:val="652" w:hRule="atLeast"/>
         </w:trPr>
         <w:tc>
           <w:tcPr>
@@ -11399,7 +11291,7 @@
           <w:shd w:val="clear" w:color="auto" w:fill="auto"/>
         </w:tblPrEx>
         <w:trPr>
-          <w:trHeight w:val="793" w:hRule="atLeast"/>
+          <w:trHeight w:val="813" w:hRule="atLeast"/>
         </w:trPr>
         <w:tc>
           <w:tcPr>
@@ -11607,7 +11499,7 @@
           <w:shd w:val="clear" w:color="auto" w:fill="auto"/>
         </w:tblPrEx>
         <w:trPr>
-          <w:trHeight w:val="632" w:hRule="atLeast"/>
+          <w:trHeight w:val="652" w:hRule="atLeast"/>
         </w:trPr>
         <w:tc>
           <w:tcPr>
@@ -11883,7 +11775,7 @@
           <w:shd w:val="clear" w:color="auto" w:fill="auto"/>
         </w:tblPrEx>
         <w:trPr>
-          <w:trHeight w:val="793" w:hRule="atLeast"/>
+          <w:trHeight w:val="813" w:hRule="atLeast"/>
         </w:trPr>
         <w:tc>
           <w:tcPr>
@@ -12133,7 +12025,7 @@
           <w:shd w:val="clear" w:color="auto" w:fill="auto"/>
         </w:tblPrEx>
         <w:trPr>
-          <w:trHeight w:val="632" w:hRule="atLeast"/>
+          <w:trHeight w:val="652" w:hRule="atLeast"/>
         </w:trPr>
         <w:tc>
           <w:tcPr>
@@ -12408,7 +12300,7 @@
           <w:shd w:val="clear" w:color="auto" w:fill="auto"/>
         </w:tblPrEx>
         <w:trPr>
-          <w:trHeight w:val="793" w:hRule="atLeast"/>
+          <w:trHeight w:val="813" w:hRule="atLeast"/>
         </w:trPr>
         <w:tc>
           <w:tcPr>
@@ -12657,7 +12549,7 @@
           <w:shd w:val="clear" w:color="auto" w:fill="auto"/>
         </w:tblPrEx>
         <w:trPr>
-          <w:trHeight w:val="553" w:hRule="atLeast"/>
+          <w:trHeight w:val="573" w:hRule="atLeast"/>
         </w:trPr>
         <w:tc>
           <w:tcPr>
@@ -12933,7 +12825,7 @@
           <w:shd w:val="clear" w:color="auto" w:fill="auto"/>
         </w:tblPrEx>
         <w:trPr>
-          <w:trHeight w:val="793" w:hRule="atLeast"/>
+          <w:trHeight w:val="813" w:hRule="atLeast"/>
         </w:trPr>
         <w:tc>
           <w:tcPr>
@@ -13183,7 +13075,7 @@
           <w:shd w:val="clear" w:color="auto" w:fill="auto"/>
         </w:tblPrEx>
         <w:trPr>
-          <w:trHeight w:val="908" w:hRule="atLeast"/>
+          <w:trHeight w:val="928" w:hRule="atLeast"/>
         </w:trPr>
         <w:tc>
           <w:tcPr>
@@ -13462,7 +13354,7 @@
           <w:shd w:val="clear" w:color="auto" w:fill="auto"/>
         </w:tblPrEx>
         <w:trPr>
-          <w:trHeight w:val="632" w:hRule="atLeast"/>
+          <w:trHeight w:val="652" w:hRule="atLeast"/>
         </w:trPr>
         <w:tc>
           <w:tcPr>
@@ -13777,7 +13669,7 @@
           <w:shd w:val="clear" w:color="auto" w:fill="auto"/>
         </w:tblPrEx>
         <w:trPr>
-          <w:trHeight w:val="488" w:hRule="atLeast"/>
+          <w:trHeight w:val="508" w:hRule="atLeast"/>
         </w:trPr>
         <w:tc>
           <w:tcPr>
@@ -13910,7 +13802,7 @@
           <w:shd w:val="clear" w:color="auto" w:fill="auto"/>
         </w:tblPrEx>
         <w:trPr>
-          <w:trHeight w:val="632" w:hRule="atLeast"/>
+          <w:trHeight w:val="652" w:hRule="atLeast"/>
         </w:trPr>
         <w:tc>
           <w:tcPr>
@@ -14187,15 +14079,17 @@
     <w:p>
       <w:pPr>
         <w:pStyle w:val="Brødtekst A"/>
-        <w:rPr>
-          <w:rFonts w:ascii="Arial" w:cs="Arial" w:hAnsi="Arial" w:eastAsia="Arial"/>
+        <w:widowControl w:val="0"/>
+        <w:spacing w:after="240" w:line="240" w:lineRule="auto"/>
+        <w:rPr>
+          <w:sz w:val="24"/>
+          <w:szCs w:val="24"/>
         </w:rPr>
       </w:pPr>
     </w:p>
     <w:p>
       <w:pPr>
         <w:pStyle w:val="Brødtekst A"/>
-        <w:jc w:val="both"/>
         <w:rPr>
           <w:rFonts w:ascii="Arial" w:cs="Arial" w:hAnsi="Arial" w:eastAsia="Arial"/>
         </w:rPr>
@@ -14206,6 +14100,15 @@
         <w:pStyle w:val="Brødtekst A"/>
         <w:jc w:val="both"/>
         <w:rPr>
+          <w:rFonts w:ascii="Arial" w:cs="Arial" w:hAnsi="Arial" w:eastAsia="Arial"/>
+        </w:rPr>
+      </w:pPr>
+    </w:p>
+    <w:p>
+      <w:pPr>
+        <w:pStyle w:val="Brødtekst A"/>
+        <w:jc w:val="both"/>
+        <w:rPr>
           <w:b w:val="1"/>
           <w:bCs w:val="1"/>
           <w:sz w:val="24"/>
@@ -14484,7 +14387,25 @@
           <w:szCs w:val="24"/>
           <w:rtl w:val="0"/>
         </w:rPr>
-        <w:t>y og fordeler for en rimelig sum, noe mer tilegnet for st</w:t>
+        <w:t xml:space="preserve">y og fordeler for en rimelig sum, </w:t>
+      </w:r>
+      <w:r>
+        <w:rPr>
+          <w:rFonts w:ascii="Times New Roman" w:cs="Arial Unicode MS" w:hAnsi="Arial Unicode MS" w:eastAsia="Arial Unicode MS"/>
+          <w:sz w:val="24"/>
+          <w:szCs w:val="24"/>
+          <w:rtl w:val="0"/>
+        </w:rPr>
+        <w:t xml:space="preserve">er </w:t>
+      </w:r>
+      <w:r>
+        <w:rPr>
+          <w:rFonts w:ascii="Times New Roman" w:cs="Arial Unicode MS" w:hAnsi="Arial Unicode MS" w:eastAsia="Arial Unicode MS"/>
+          <w:sz w:val="24"/>
+          <w:szCs w:val="24"/>
+          <w:rtl w:val="0"/>
+        </w:rPr>
+        <w:t>noe mer tilegnet for st</w:t>
       </w:r>
       <w:r>
         <w:rPr>
@@ -14668,7 +14589,16 @@
           <w:szCs w:val="24"/>
           <w:rtl w:val="0"/>
         </w:rPr>
-        <w:t>bruke Power-Ups. Power-Ups lar deg koble opp arbeidsgruppen til forskjellige applikasjoner som Dropbox, Github, Google Drive, Slack, Twitter, o.l. Trello lar deg koble enkelt filer, lenker, mapper o.l. til de forskjellige arbeidsoppgavene i de forskjellige tavlene. Det Trello Enterprise ikke lar deg gj</w:t>
+        <w:t xml:space="preserve">bruke Power-Ups. Power-Ups lar deg koble opp arbeidsgruppen til forskjellige applikasjoner som Dropbox, Github, Google Drive, Slack, Twitter, o.l. Trello lar deg koble enkelt filer, lenker, mapper o.l. til de forskjellige arbeidsoppgavene i de </w:t>
+      </w:r>
+      <w:r>
+        <w:rPr>
+          <w:rFonts w:ascii="Times New Roman" w:cs="Arial Unicode MS" w:hAnsi="Arial Unicode MS" w:eastAsia="Arial Unicode MS"/>
+          <w:sz w:val="24"/>
+          <w:szCs w:val="24"/>
+          <w:rtl w:val="0"/>
+        </w:rPr>
+        <w:t>ulike forh</w:t>
       </w:r>
       <w:r>
         <w:rPr>
@@ -14676,6 +14606,33 @@
           <w:sz w:val="24"/>
           <w:szCs w:val="24"/>
           <w:rtl w:val="0"/>
+        </w:rPr>
+        <w:t>å</w:t>
+      </w:r>
+      <w:r>
+        <w:rPr>
+          <w:rFonts w:ascii="Times New Roman" w:cs="Arial Unicode MS" w:hAnsi="Arial Unicode MS" w:eastAsia="Arial Unicode MS"/>
+          <w:sz w:val="24"/>
+          <w:szCs w:val="24"/>
+          <w:rtl w:val="0"/>
+        </w:rPr>
+        <w:t>ndsdefinerte</w:t>
+      </w:r>
+      <w:r>
+        <w:rPr>
+          <w:rFonts w:ascii="Times New Roman" w:cs="Arial Unicode MS" w:hAnsi="Arial Unicode MS" w:eastAsia="Arial Unicode MS"/>
+          <w:sz w:val="24"/>
+          <w:szCs w:val="24"/>
+          <w:rtl w:val="0"/>
+        </w:rPr>
+        <w:t xml:space="preserve"> tavlene. Det Trello Enterprise ikke lar deg gj</w:t>
+      </w:r>
+      <w:r>
+        <w:rPr>
+          <w:rFonts w:ascii="Arial Unicode MS" w:cs="Arial Unicode MS" w:hAnsi="Times New Roman" w:eastAsia="Arial Unicode MS" w:hint="default"/>
+          <w:sz w:val="24"/>
+          <w:szCs w:val="24"/>
+          <w:rtl w:val="0"/>
           <w:lang w:val="da-DK"/>
         </w:rPr>
         <w:t>ø</w:t>
@@ -14841,16 +14798,7 @@
           <w:szCs w:val="24"/>
           <w:rtl w:val="0"/>
         </w:rPr>
-        <w:t>rre filer til de forskjellige arbeidsoppgavene.</w:t>
-      </w:r>
-      <w:r>
-        <w:rPr>
-          <w:rFonts w:ascii="Times New Roman" w:cs="Arial Unicode MS" w:hAnsi="Arial Unicode MS" w:eastAsia="Arial Unicode MS"/>
-          <w:sz w:val="24"/>
-          <w:szCs w:val="24"/>
-          <w:rtl w:val="0"/>
-        </w:rPr>
-        <w:t xml:space="preserve"> </w:t>
+        <w:t xml:space="preserve">rre filer til de forskjellige arbeidsoppgavene. </w:t>
       </w:r>
     </w:p>
     <w:p>
@@ -14877,6 +14825,7 @@
           <w:sz w:val="24"/>
           <w:szCs w:val="24"/>
           <w:rtl w:val="0"/>
+          <w:lang w:val="da-DK"/>
         </w:rPr>
         <w:t>ø</w:t>
       </w:r>
@@ -14895,6 +14844,7 @@
           <w:sz w:val="24"/>
           <w:szCs w:val="24"/>
           <w:rtl w:val="0"/>
+          <w:lang w:val="da-DK"/>
         </w:rPr>
         <w:t>æ</w:t>
       </w:r>
@@ -14913,6 +14863,7 @@
           <w:sz w:val="24"/>
           <w:szCs w:val="24"/>
           <w:rtl w:val="0"/>
+          <w:lang w:val="da-DK"/>
         </w:rPr>
         <w:t xml:space="preserve">å </w:t>
       </w:r>
@@ -14931,6 +14882,7 @@
           <w:sz w:val="24"/>
           <w:szCs w:val="24"/>
           <w:rtl w:val="0"/>
+          <w:lang w:val="da-DK"/>
         </w:rPr>
         <w:t xml:space="preserve">å </w:t>
       </w:r>
@@ -14941,7 +14893,25 @@
           <w:szCs w:val="24"/>
           <w:rtl w:val="0"/>
         </w:rPr>
-        <w:t xml:space="preserve">ha alt i et system, samt at oss som brukere burde utforske ulike funksjoner litt mer. </w:t>
+        <w:t xml:space="preserve">ha alt i et system, samt at oss som brukere burde utforske ulike funksjoner litt </w:t>
+      </w:r>
+      <w:r>
+        <w:rPr>
+          <w:rFonts w:ascii="Times New Roman" w:cs="Arial Unicode MS" w:hAnsi="Arial Unicode MS" w:eastAsia="Arial Unicode MS"/>
+          <w:sz w:val="24"/>
+          <w:szCs w:val="24"/>
+          <w:rtl w:val="0"/>
+        </w:rPr>
+        <w:t>bedre ved senere anledninger</w:t>
+      </w:r>
+      <w:r>
+        <w:rPr>
+          <w:rFonts w:ascii="Times New Roman" w:cs="Arial Unicode MS" w:hAnsi="Arial Unicode MS" w:eastAsia="Arial Unicode MS"/>
+          <w:sz w:val="24"/>
+          <w:szCs w:val="24"/>
+          <w:rtl w:val="0"/>
+        </w:rPr>
+        <w:t xml:space="preserve">. </w:t>
       </w:r>
     </w:p>
     <w:p>
@@ -15010,7 +14980,17 @@
           <w:rtl w:val="0"/>
           <w:lang w:val="da-DK"/>
         </w:rPr>
-        <w:t>y</w:t>
+        <w:t>y som var nytt og l</w:t>
+      </w:r>
+      <w:r>
+        <w:rPr>
+          <w:rFonts w:ascii="Arial Unicode MS" w:cs="Arial Unicode MS" w:hAnsi="Times New Roman" w:eastAsia="Arial Unicode MS" w:hint="default"/>
+          <w:sz w:val="24"/>
+          <w:szCs w:val="24"/>
+          <w:rtl w:val="0"/>
+          <w:lang w:val="da-DK"/>
+        </w:rPr>
+        <w:t>æ</w:t>
       </w:r>
       <w:r>
         <w:rPr>
@@ -15020,7 +15000,16 @@
           <w:rtl w:val="0"/>
           <w:lang w:val="da-DK"/>
         </w:rPr>
-        <w:t xml:space="preserve"> som var nytt og l</w:t>
+        <w:t>rerikt</w:t>
+      </w:r>
+      <w:r>
+        <w:rPr>
+          <w:rFonts w:ascii="Times New Roman" w:cs="Arial Unicode MS" w:hAnsi="Arial Unicode MS" w:eastAsia="Arial Unicode MS"/>
+          <w:sz w:val="24"/>
+          <w:szCs w:val="24"/>
+          <w:rtl w:val="0"/>
+        </w:rPr>
+        <w:t>. Vi hadde en veldig god start hvor vi var aktive p</w:t>
       </w:r>
       <w:r>
         <w:rPr>
@@ -15028,6 +15017,80 @@
           <w:sz w:val="24"/>
           <w:szCs w:val="24"/>
           <w:rtl w:val="0"/>
+        </w:rPr>
+        <w:t xml:space="preserve">å å </w:t>
+      </w:r>
+      <w:r>
+        <w:rPr>
+          <w:rFonts w:ascii="Times New Roman" w:cs="Arial Unicode MS" w:hAnsi="Arial Unicode MS" w:eastAsia="Arial Unicode MS"/>
+          <w:sz w:val="24"/>
+          <w:szCs w:val="24"/>
+          <w:rtl w:val="0"/>
+        </w:rPr>
+        <w:t>sjekke, f</w:t>
+      </w:r>
+      <w:r>
+        <w:rPr>
+          <w:rFonts w:ascii="Arial Unicode MS" w:cs="Arial Unicode MS" w:hAnsi="Times New Roman" w:eastAsia="Arial Unicode MS" w:hint="default"/>
+          <w:sz w:val="24"/>
+          <w:szCs w:val="24"/>
+          <w:rtl w:val="0"/>
+          <w:lang w:val="da-DK"/>
+        </w:rPr>
+        <w:t>ø</w:t>
+      </w:r>
+      <w:r>
+        <w:rPr>
+          <w:rFonts w:ascii="Times New Roman" w:cs="Arial Unicode MS" w:hAnsi="Arial Unicode MS" w:eastAsia="Arial Unicode MS"/>
+          <w:sz w:val="24"/>
+          <w:szCs w:val="24"/>
+          <w:rtl w:val="0"/>
+        </w:rPr>
+        <w:t>lge opp og kommunisere prosess</w:t>
+      </w:r>
+      <w:r>
+        <w:rPr>
+          <w:rFonts w:ascii="Times New Roman" w:cs="Arial Unicode MS" w:hAnsi="Arial Unicode MS" w:eastAsia="Arial Unicode MS"/>
+          <w:sz w:val="24"/>
+          <w:szCs w:val="24"/>
+          <w:rtl w:val="0"/>
+        </w:rPr>
+        <w:t>er</w:t>
+      </w:r>
+      <w:r>
+        <w:rPr>
+          <w:rFonts w:ascii="Times New Roman" w:cs="Arial Unicode MS" w:hAnsi="Arial Unicode MS" w:eastAsia="Arial Unicode MS"/>
+          <w:sz w:val="24"/>
+          <w:szCs w:val="24"/>
+          <w:rtl w:val="0"/>
+        </w:rPr>
+        <w:t xml:space="preserve"> og resultat av</w:t>
+      </w:r>
+      <w:r>
+        <w:rPr>
+          <w:rFonts w:ascii="Times New Roman" w:cs="Arial Unicode MS" w:hAnsi="Arial Unicode MS" w:eastAsia="Arial Unicode MS"/>
+          <w:sz w:val="24"/>
+          <w:szCs w:val="24"/>
+          <w:rtl w:val="0"/>
+          <w:lang w:val="da-DK"/>
+        </w:rPr>
+        <w:t xml:space="preserve"> </w:t>
+      </w:r>
+      <w:r>
+        <w:rPr>
+          <w:rFonts w:ascii="Times New Roman" w:cs="Arial Unicode MS" w:hAnsi="Arial Unicode MS" w:eastAsia="Arial Unicode MS"/>
+          <w:sz w:val="24"/>
+          <w:szCs w:val="24"/>
+          <w:rtl w:val="0"/>
+        </w:rPr>
+        <w:t>de ulike arbeidsoppgavene. Vi har hatt sv</w:t>
+      </w:r>
+      <w:r>
+        <w:rPr>
+          <w:rFonts w:ascii="Arial Unicode MS" w:cs="Arial Unicode MS" w:hAnsi="Times New Roman" w:eastAsia="Arial Unicode MS" w:hint="default"/>
+          <w:sz w:val="24"/>
+          <w:szCs w:val="24"/>
+          <w:rtl w:val="0"/>
           <w:lang w:val="da-DK"/>
         </w:rPr>
         <w:t>æ</w:t>
@@ -15038,9 +15101,8 @@
           <w:sz w:val="24"/>
           <w:szCs w:val="24"/>
           <w:rtl w:val="0"/>
-          <w:lang w:val="da-DK"/>
-        </w:rPr>
-        <w:t>rerikt</w:t>
+        </w:rPr>
+        <w:t xml:space="preserve">rt god kommunikasjon i alle ledd og har holdt hverandre godt oppdatert under hele </w:t>
       </w:r>
       <w:r>
         <w:rPr>
@@ -15049,7 +15111,16 @@
           <w:szCs w:val="24"/>
           <w:rtl w:val="0"/>
         </w:rPr>
-        <w:t>. Vi hadde en veldig god start hvor vi var aktive p</w:t>
+        <w:t>prosjektet</w:t>
+      </w:r>
+      <w:r>
+        <w:rPr>
+          <w:rFonts w:ascii="Times New Roman" w:cs="Arial Unicode MS" w:hAnsi="Arial Unicode MS" w:eastAsia="Arial Unicode MS"/>
+          <w:sz w:val="24"/>
+          <w:szCs w:val="24"/>
+          <w:rtl w:val="0"/>
+        </w:rPr>
+        <w:t>. Vi var flinke p</w:t>
       </w:r>
       <w:r>
         <w:rPr>
@@ -15067,7 +15138,7 @@
           <w:szCs w:val="24"/>
           <w:rtl w:val="0"/>
         </w:rPr>
-        <w:t>sjekke, f</w:t>
+        <w:t>lage kort med kort og konsist informasjon. Tavlene var organisert p</w:t>
       </w:r>
       <w:r>
         <w:rPr>
@@ -15077,7 +15148,7 @@
           <w:rtl w:val="0"/>
           <w:lang w:val="da-DK"/>
         </w:rPr>
-        <w:t>ø</w:t>
+        <w:t xml:space="preserve">å </w:t>
       </w:r>
       <w:r>
         <w:rPr>
@@ -15086,7 +15157,17 @@
           <w:szCs w:val="24"/>
           <w:rtl w:val="0"/>
         </w:rPr>
-        <w:t>lge opp og kommunisere prosess</w:t>
+        <w:t>en m</w:t>
+      </w:r>
+      <w:r>
+        <w:rPr>
+          <w:rFonts w:ascii="Arial Unicode MS" w:cs="Arial Unicode MS" w:hAnsi="Times New Roman" w:eastAsia="Arial Unicode MS" w:hint="default"/>
+          <w:sz w:val="24"/>
+          <w:szCs w:val="24"/>
+          <w:rtl w:val="0"/>
+          <w:lang w:val="da-DK"/>
+        </w:rPr>
+        <w:t>å</w:t>
       </w:r>
       <w:r>
         <w:rPr>
@@ -15095,71 +15176,7 @@
           <w:szCs w:val="24"/>
           <w:rtl w:val="0"/>
         </w:rPr>
-        <w:t xml:space="preserve"> og resultat</w:t>
-      </w:r>
-      <w:r>
-        <w:rPr>
-          <w:rFonts w:ascii="Times New Roman" w:cs="Arial Unicode MS" w:hAnsi="Arial Unicode MS" w:eastAsia="Arial Unicode MS"/>
-          <w:sz w:val="24"/>
-          <w:szCs w:val="24"/>
-          <w:rtl w:val="0"/>
-        </w:rPr>
-        <w:t xml:space="preserve"> </w:t>
-      </w:r>
-      <w:r>
-        <w:rPr>
-          <w:rFonts w:ascii="Times New Roman" w:cs="Arial Unicode MS" w:hAnsi="Arial Unicode MS" w:eastAsia="Arial Unicode MS"/>
-          <w:sz w:val="24"/>
-          <w:szCs w:val="24"/>
-          <w:rtl w:val="0"/>
-        </w:rPr>
-        <w:t>av</w:t>
-      </w:r>
-      <w:r>
-        <w:rPr>
-          <w:rFonts w:ascii="Times New Roman" w:cs="Arial Unicode MS" w:hAnsi="Arial Unicode MS" w:eastAsia="Arial Unicode MS"/>
-          <w:sz w:val="24"/>
-          <w:szCs w:val="24"/>
-          <w:rtl w:val="0"/>
-          <w:lang w:val="da-DK"/>
-        </w:rPr>
-        <w:t xml:space="preserve"> </w:t>
-      </w:r>
-      <w:r>
-        <w:rPr>
-          <w:rFonts w:ascii="Times New Roman" w:cs="Arial Unicode MS" w:hAnsi="Arial Unicode MS" w:eastAsia="Arial Unicode MS"/>
-          <w:sz w:val="24"/>
-          <w:szCs w:val="24"/>
-          <w:rtl w:val="0"/>
-        </w:rPr>
-        <w:t xml:space="preserve">de </w:t>
-      </w:r>
-      <w:r>
-        <w:rPr>
-          <w:rFonts w:ascii="Times New Roman" w:cs="Arial Unicode MS" w:hAnsi="Arial Unicode MS" w:eastAsia="Arial Unicode MS"/>
-          <w:sz w:val="24"/>
-          <w:szCs w:val="24"/>
-          <w:rtl w:val="0"/>
-        </w:rPr>
-        <w:t xml:space="preserve">ulike </w:t>
-      </w:r>
-      <w:r>
-        <w:rPr>
-          <w:rFonts w:ascii="Times New Roman" w:cs="Arial Unicode MS" w:hAnsi="Arial Unicode MS" w:eastAsia="Arial Unicode MS"/>
-          <w:sz w:val="24"/>
-          <w:szCs w:val="24"/>
-          <w:rtl w:val="0"/>
-        </w:rPr>
-        <w:t xml:space="preserve">arbeidsoppgavene. </w:t>
-      </w:r>
-      <w:r>
-        <w:rPr>
-          <w:rFonts w:ascii="Times New Roman" w:cs="Arial Unicode MS" w:hAnsi="Arial Unicode MS" w:eastAsia="Arial Unicode MS"/>
-          <w:sz w:val="24"/>
-          <w:szCs w:val="24"/>
-          <w:rtl w:val="0"/>
-        </w:rPr>
-        <w:t>Vi har hatt sv</w:t>
+        <w:t>te slik at alle medlemmene skj</w:t>
       </w:r>
       <w:r>
         <w:rPr>
@@ -15167,78 +15184,7 @@
           <w:sz w:val="24"/>
           <w:szCs w:val="24"/>
           <w:rtl w:val="0"/>
-        </w:rPr>
-        <w:t>æ</w:t>
-      </w:r>
-      <w:r>
-        <w:rPr>
-          <w:rFonts w:ascii="Times New Roman" w:cs="Arial Unicode MS" w:hAnsi="Arial Unicode MS" w:eastAsia="Arial Unicode MS"/>
-          <w:sz w:val="24"/>
-          <w:szCs w:val="24"/>
-          <w:rtl w:val="0"/>
-        </w:rPr>
-        <w:t>rt god kommunikasjon i alle ledd og har holdt hverandre godt oppdatert under hele prosessen. Vi var flinke p</w:t>
-      </w:r>
-      <w:r>
-        <w:rPr>
-          <w:rFonts w:ascii="Arial Unicode MS" w:cs="Arial Unicode MS" w:hAnsi="Times New Roman" w:eastAsia="Arial Unicode MS" w:hint="default"/>
-          <w:sz w:val="24"/>
-          <w:szCs w:val="24"/>
-          <w:rtl w:val="0"/>
-        </w:rPr>
-        <w:t xml:space="preserve">å å </w:t>
-      </w:r>
-      <w:r>
-        <w:rPr>
-          <w:rFonts w:ascii="Times New Roman" w:cs="Arial Unicode MS" w:hAnsi="Arial Unicode MS" w:eastAsia="Arial Unicode MS"/>
-          <w:sz w:val="24"/>
-          <w:szCs w:val="24"/>
-          <w:rtl w:val="0"/>
-        </w:rPr>
-        <w:t>lage kort med kort og konsist informasjon. Tavlene var organisert p</w:t>
-      </w:r>
-      <w:r>
-        <w:rPr>
-          <w:rFonts w:ascii="Arial Unicode MS" w:cs="Arial Unicode MS" w:hAnsi="Times New Roman" w:eastAsia="Arial Unicode MS" w:hint="default"/>
-          <w:sz w:val="24"/>
-          <w:szCs w:val="24"/>
-          <w:rtl w:val="0"/>
-        </w:rPr>
-        <w:t xml:space="preserve">å </w:t>
-      </w:r>
-      <w:r>
-        <w:rPr>
-          <w:rFonts w:ascii="Times New Roman" w:cs="Arial Unicode MS" w:hAnsi="Arial Unicode MS" w:eastAsia="Arial Unicode MS"/>
-          <w:sz w:val="24"/>
-          <w:szCs w:val="24"/>
-          <w:rtl w:val="0"/>
-        </w:rPr>
-        <w:t>en m</w:t>
-      </w:r>
-      <w:r>
-        <w:rPr>
-          <w:rFonts w:ascii="Arial Unicode MS" w:cs="Arial Unicode MS" w:hAnsi="Times New Roman" w:eastAsia="Arial Unicode MS" w:hint="default"/>
-          <w:sz w:val="24"/>
-          <w:szCs w:val="24"/>
-          <w:rtl w:val="0"/>
-        </w:rPr>
-        <w:t>å</w:t>
-      </w:r>
-      <w:r>
-        <w:rPr>
-          <w:rFonts w:ascii="Times New Roman" w:cs="Arial Unicode MS" w:hAnsi="Arial Unicode MS" w:eastAsia="Arial Unicode MS"/>
-          <w:sz w:val="24"/>
-          <w:szCs w:val="24"/>
-          <w:rtl w:val="0"/>
-        </w:rPr>
-        <w:t>te slik at alle medlemmene skj</w:t>
-      </w:r>
-      <w:r>
-        <w:rPr>
-          <w:rFonts w:ascii="Arial Unicode MS" w:cs="Arial Unicode MS" w:hAnsi="Times New Roman" w:eastAsia="Arial Unicode MS" w:hint="default"/>
-          <w:sz w:val="24"/>
-          <w:szCs w:val="24"/>
-          <w:rtl w:val="0"/>
+          <w:lang w:val="da-DK"/>
         </w:rPr>
         <w:t>ø</w:t>
       </w:r>
@@ -15278,7 +15224,25 @@
           <w:szCs w:val="24"/>
           <w:rtl w:val="0"/>
         </w:rPr>
-        <w:t>Vi var sv</w:t>
+        <w:t>Vi var</w:t>
+      </w:r>
+      <w:r>
+        <w:rPr>
+          <w:rFonts w:ascii="Times New Roman" w:cs="Arial Unicode MS" w:hAnsi="Arial Unicode MS" w:eastAsia="Arial Unicode MS"/>
+          <w:sz w:val="24"/>
+          <w:szCs w:val="24"/>
+          <w:rtl w:val="0"/>
+        </w:rPr>
+        <w:t xml:space="preserve"> dog</w:t>
+      </w:r>
+      <w:r>
+        <w:rPr>
+          <w:rFonts w:ascii="Times New Roman" w:cs="Arial Unicode MS" w:hAnsi="Arial Unicode MS" w:eastAsia="Arial Unicode MS"/>
+          <w:sz w:val="24"/>
+          <w:szCs w:val="24"/>
+          <w:rtl w:val="0"/>
+        </w:rPr>
+        <w:t xml:space="preserve"> sv</w:t>
       </w:r>
       <w:r>
         <w:rPr>
@@ -15286,6 +15250,7 @@
           <w:sz w:val="24"/>
           <w:szCs w:val="24"/>
           <w:rtl w:val="0"/>
+          <w:lang w:val="da-DK"/>
         </w:rPr>
         <w:t>æ</w:t>
       </w:r>
@@ -15304,6 +15269,7 @@
           <w:sz w:val="24"/>
           <w:szCs w:val="24"/>
           <w:rtl w:val="0"/>
+          <w:lang w:val="da-DK"/>
         </w:rPr>
         <w:t>å</w:t>
       </w:r>
@@ -15322,6 +15288,7 @@
           <w:sz w:val="24"/>
           <w:szCs w:val="24"/>
           <w:rtl w:val="0"/>
+          <w:lang w:val="da-DK"/>
         </w:rPr>
         <w:t xml:space="preserve">å </w:t>
       </w:r>
@@ -15340,6 +15307,7 @@
           <w:sz w:val="24"/>
           <w:szCs w:val="24"/>
           <w:rtl w:val="0"/>
+          <w:lang w:val="da-DK"/>
         </w:rPr>
         <w:t>ø</w:t>
       </w:r>
@@ -15358,6 +15326,7 @@
           <w:sz w:val="24"/>
           <w:szCs w:val="24"/>
           <w:rtl w:val="0"/>
+          <w:lang w:val="da-DK"/>
         </w:rPr>
         <w:t>ø</w:t>
       </w:r>
@@ -15376,6 +15345,7 @@
           <w:sz w:val="24"/>
           <w:szCs w:val="24"/>
           <w:rtl w:val="0"/>
+          <w:lang w:val="da-DK"/>
         </w:rPr>
         <w:t>æ</w:t>
       </w:r>
@@ -15386,7 +15356,43 @@
           <w:szCs w:val="24"/>
           <w:rtl w:val="0"/>
         </w:rPr>
-        <w:t>rre kort i tavlene, med mer kommunikasjon via Facebook Messenger. Noe som vi erfarte var at vi hadde en god struktur ellers, hvor vi fulgte en handlingsplan med klare arbeidsomr</w:t>
+        <w:t xml:space="preserve">rre kort i tavlene, </w:t>
+      </w:r>
+      <w:r>
+        <w:rPr>
+          <w:rFonts w:ascii="Times New Roman" w:cs="Arial Unicode MS" w:hAnsi="Arial Unicode MS" w:eastAsia="Arial Unicode MS"/>
+          <w:sz w:val="24"/>
+          <w:szCs w:val="24"/>
+          <w:rtl w:val="0"/>
+        </w:rPr>
+        <w:t>som endte i</w:t>
+      </w:r>
+      <w:r>
+        <w:rPr>
+          <w:rFonts w:ascii="Times New Roman" w:cs="Arial Unicode MS" w:hAnsi="Arial Unicode MS" w:eastAsia="Arial Unicode MS"/>
+          <w:sz w:val="24"/>
+          <w:szCs w:val="24"/>
+          <w:rtl w:val="0"/>
+        </w:rPr>
+        <w:t xml:space="preserve"> mer kommunikasjon via Facebook Messenger. Noe som vi erfarte var at vi hadde en god struktur ellers, hvor vi fulgte en handlingsplan med klare </w:t>
+      </w:r>
+      <w:r>
+        <w:rPr>
+          <w:rFonts w:ascii="Times New Roman" w:cs="Arial Unicode MS" w:hAnsi="Arial Unicode MS" w:eastAsia="Arial Unicode MS"/>
+          <w:sz w:val="24"/>
+          <w:szCs w:val="24"/>
+          <w:rtl w:val="0"/>
+        </w:rPr>
+        <w:t xml:space="preserve">definerte </w:t>
+      </w:r>
+      <w:r>
+        <w:rPr>
+          <w:rFonts w:ascii="Times New Roman" w:cs="Arial Unicode MS" w:hAnsi="Arial Unicode MS" w:eastAsia="Arial Unicode MS"/>
+          <w:sz w:val="24"/>
+          <w:szCs w:val="24"/>
+          <w:rtl w:val="0"/>
+        </w:rPr>
+        <w:t>arbeidsomr</w:t>
       </w:r>
       <w:r>
         <w:rPr>
@@ -15394,6 +15400,7 @@
           <w:sz w:val="24"/>
           <w:szCs w:val="24"/>
           <w:rtl w:val="0"/>
+          <w:lang w:val="da-DK"/>
         </w:rPr>
         <w:t>å</w:t>
       </w:r>
@@ -15412,6 +15419,7 @@
           <w:sz w:val="24"/>
           <w:szCs w:val="24"/>
           <w:rtl w:val="0"/>
+          <w:lang w:val="da-DK"/>
         </w:rPr>
         <w:t xml:space="preserve">å </w:t>
       </w:r>
@@ -15430,6 +15438,7 @@
           <w:sz w:val="24"/>
           <w:szCs w:val="24"/>
           <w:rtl w:val="0"/>
+          <w:lang w:val="da-DK"/>
         </w:rPr>
         <w:t xml:space="preserve">å </w:t>
       </w:r>
@@ -15448,6 +15457,7 @@
           <w:sz w:val="24"/>
           <w:szCs w:val="24"/>
           <w:rtl w:val="0"/>
+          <w:lang w:val="da-DK"/>
         </w:rPr>
         <w:t xml:space="preserve">å </w:t>
       </w:r>
@@ -15466,6 +15476,7 @@
           <w:sz w:val="24"/>
           <w:szCs w:val="24"/>
           <w:rtl w:val="0"/>
+          <w:lang w:val="da-DK"/>
         </w:rPr>
         <w:t>å</w:t>
       </w:r>
@@ -15484,6 +15495,7 @@
           <w:sz w:val="24"/>
           <w:szCs w:val="24"/>
           <w:rtl w:val="0"/>
+          <w:lang w:val="da-DK"/>
         </w:rPr>
         <w:t xml:space="preserve">å </w:t>
       </w:r>
@@ -15494,7 +15506,17 @@
           <w:szCs w:val="24"/>
           <w:rtl w:val="0"/>
         </w:rPr>
-        <w:t>4 medlemmer, s</w:t>
+        <w:t>fire</w:t>
+      </w:r>
+      <w:r>
+        <w:rPr>
+          <w:rFonts w:ascii="Times New Roman" w:cs="Arial Unicode MS" w:hAnsi="Arial Unicode MS" w:eastAsia="Arial Unicode MS"/>
+          <w:sz w:val="24"/>
+          <w:szCs w:val="24"/>
+          <w:rtl w:val="0"/>
+          <w:lang w:val="da-DK"/>
+        </w:rPr>
+        <w:t xml:space="preserve"> medlemmer, s</w:t>
       </w:r>
       <w:r>
         <w:rPr>
@@ -15502,6 +15524,7 @@
           <w:sz w:val="24"/>
           <w:szCs w:val="24"/>
           <w:rtl w:val="0"/>
+          <w:lang w:val="da-DK"/>
         </w:rPr>
         <w:t xml:space="preserve">å </w:t>
       </w:r>
@@ -15520,6 +15543,7 @@
           <w:sz w:val="24"/>
           <w:szCs w:val="24"/>
           <w:rtl w:val="0"/>
+          <w:lang w:val="da-DK"/>
         </w:rPr>
         <w:t>ø</w:t>
       </w:r>
@@ -15538,6 +15562,7 @@
           <w:sz w:val="24"/>
           <w:szCs w:val="24"/>
           <w:rtl w:val="0"/>
+          <w:lang w:val="da-DK"/>
         </w:rPr>
         <w:t>å</w:t>
       </w:r>
@@ -15556,6 +15581,7 @@
           <w:sz w:val="24"/>
           <w:szCs w:val="24"/>
           <w:rtl w:val="0"/>
+          <w:lang w:val="da-DK"/>
         </w:rPr>
         <w:t xml:space="preserve">å </w:t>
       </w:r>
@@ -15574,6 +15600,7 @@
           <w:sz w:val="24"/>
           <w:szCs w:val="24"/>
           <w:rtl w:val="0"/>
+          <w:lang w:val="da-DK"/>
         </w:rPr>
         <w:t>ø</w:t>
       </w:r>
@@ -15592,6 +15619,7 @@
           <w:sz w:val="24"/>
           <w:szCs w:val="24"/>
           <w:rtl w:val="0"/>
+          <w:lang w:val="da-DK"/>
         </w:rPr>
         <w:t xml:space="preserve">å </w:t>
       </w:r>
@@ -15601,6 +15629,7 @@
           <w:sz w:val="24"/>
           <w:szCs w:val="24"/>
           <w:rtl w:val="0"/>
+          <w:lang w:val="da-DK"/>
         </w:rPr>
         <w:t>burde vi og kunne helt klart v</w:t>
       </w:r>
@@ -15610,6 +15639,7 @@
           <w:sz w:val="24"/>
           <w:szCs w:val="24"/>
           <w:rtl w:val="0"/>
+          <w:lang w:val="da-DK"/>
         </w:rPr>
         <w:t>æ</w:t>
       </w:r>
@@ -15628,6 +15658,7 @@
           <w:sz w:val="24"/>
           <w:szCs w:val="24"/>
           <w:rtl w:val="0"/>
+          <w:lang w:val="da-DK"/>
         </w:rPr>
         <w:t xml:space="preserve">å </w:t>
       </w:r>
@@ -15646,6 +15677,7 @@
           <w:sz w:val="24"/>
           <w:szCs w:val="24"/>
           <w:rtl w:val="0"/>
+          <w:lang w:val="da-DK"/>
         </w:rPr>
         <w:t>å</w:t>
       </w:r>
@@ -15655,6 +15687,7 @@
           <w:sz w:val="24"/>
           <w:szCs w:val="24"/>
           <w:rtl w:val="0"/>
+          <w:lang w:val="da-DK"/>
         </w:rPr>
         <w:t>der, hvor Kanban er av dem. For oss som nybegynnere har det v</w:t>
       </w:r>
@@ -15664,6 +15697,7 @@
           <w:sz w:val="24"/>
           <w:szCs w:val="24"/>
           <w:rtl w:val="0"/>
+          <w:lang w:val="da-DK"/>
         </w:rPr>
         <w:t>æ</w:t>
       </w:r>
@@ -15682,6 +15716,7 @@
           <w:sz w:val="24"/>
           <w:szCs w:val="24"/>
           <w:rtl w:val="0"/>
+          <w:lang w:val="da-DK"/>
         </w:rPr>
         <w:t>æ</w:t>
       </w:r>
@@ -15692,7 +15727,16 @@
           <w:szCs w:val="24"/>
           <w:rtl w:val="0"/>
         </w:rPr>
-        <w:t>ring for oss, som uten tvil kommer godt med i andre prosjekter, enten i skole- eller jobbsammenheng.</w:t>
+        <w:t>ring som uten tvil kommer godt med i andre prosjekter, enten i skole- eller jobbsammenheng.</w:t>
+      </w:r>
+      <w:r>
+        <w:rPr>
+          <w:rFonts w:ascii="Times New Roman" w:cs="Arial Unicode MS" w:hAnsi="Arial Unicode MS" w:eastAsia="Arial Unicode MS"/>
+          <w:sz w:val="24"/>
+          <w:szCs w:val="24"/>
+          <w:rtl w:val="0"/>
+        </w:rPr>
+        <w:t xml:space="preserve"> Det legger et godt fundament for bruk av scrum som kommer i det smidige prosjektet. </w:t>
       </w:r>
     </w:p>
     <w:p>
@@ -15701,32 +15745,21 @@
         <w:rPr>
           <w:b w:val="1"/>
           <w:bCs w:val="1"/>
-          <w:i w:val="0"/>
-          <w:iCs w:val="0"/>
-          <w:sz w:val="24"/>
-          <w:szCs w:val="24"/>
-          <w:rtl w:val="0"/>
-        </w:rPr>
-      </w:pPr>
-      <w:r>
-        <w:rPr>
+          <w:sz w:val="24"/>
+          <w:szCs w:val="24"/>
+          <w:rtl w:val="0"/>
+        </w:rPr>
+      </w:pPr>
+      <w:r>
+        <w:rPr>
+          <w:rFonts w:ascii="Times New Roman" w:cs="Arial Unicode MS" w:hAnsi="Arial Unicode MS" w:eastAsia="Arial Unicode MS"/>
           <w:i w:val="1"/>
           <w:iCs w:val="1"/>
           <w:sz w:val="24"/>
           <w:szCs w:val="24"/>
           <w:rtl w:val="0"/>
         </w:rPr>
-        <w:t>Lenke til video for gruppes valg av Kanban</w:t>
-      </w:r>
-      <w:r>
-        <w:rPr>
-          <w:i w:val="1"/>
-          <w:iCs w:val="1"/>
-          <w:sz w:val="24"/>
-          <w:szCs w:val="24"/>
-          <w:rtl w:val="0"/>
-        </w:rPr>
-        <w:t xml:space="preserve"> se referanser.</w:t>
+        <w:t>Lenke til video for gruppes valg av Kanban se referanser.</w:t>
       </w:r>
     </w:p>
     <w:p>
@@ -15995,23 +16028,7 @@
           <w:szCs w:val="24"/>
           <w:rtl w:val="0"/>
         </w:rPr>
-        <w:t xml:space="preserve">lage </w:t>
-      </w:r>
-      <w:r>
-        <w:rPr>
-          <w:sz w:val="24"/>
-          <w:szCs w:val="24"/>
-          <w:rtl w:val="0"/>
-        </w:rPr>
-        <w:t xml:space="preserve">flere </w:t>
-      </w:r>
-      <w:r>
-        <w:rPr>
-          <w:sz w:val="24"/>
-          <w:szCs w:val="24"/>
-          <w:rtl w:val="0"/>
-        </w:rPr>
-        <w:t>forskjellige prototyper, f</w:t>
+        <w:t>lage flere forskjellige prototyper, f</w:t>
       </w:r>
       <w:r>
         <w:rPr>
@@ -16029,15 +16046,7 @@
           <w:szCs w:val="24"/>
           <w:rtl w:val="0"/>
         </w:rPr>
-        <w:t xml:space="preserve">de evaluert, slik at rammene for designet </w:t>
-      </w:r>
-      <w:r>
-        <w:rPr>
-          <w:sz w:val="24"/>
-          <w:szCs w:val="24"/>
-          <w:rtl w:val="0"/>
-        </w:rPr>
-        <w:t>og funksjonaliteten skulle v</w:t>
+        <w:t>de evaluert, slik at rammene for designet og funksjonaliteten skulle v</w:t>
       </w:r>
       <w:r>
         <w:rPr>
@@ -16045,6 +16054,7 @@
           <w:sz w:val="24"/>
           <w:szCs w:val="24"/>
           <w:rtl w:val="0"/>
+          <w:lang w:val="da-DK"/>
         </w:rPr>
         <w:t>æ</w:t>
       </w:r>
@@ -16062,6 +16072,7 @@
           <w:sz w:val="24"/>
           <w:szCs w:val="24"/>
           <w:rtl w:val="0"/>
+          <w:lang w:val="da-DK"/>
         </w:rPr>
         <w:t xml:space="preserve">å </w:t>
       </w:r>
@@ -16079,6 +16090,7 @@
           <w:sz w:val="24"/>
           <w:szCs w:val="24"/>
           <w:rtl w:val="0"/>
+          <w:lang w:val="da-DK"/>
         </w:rPr>
         <w:t xml:space="preserve">å </w:t>
       </w:r>
@@ -16096,6 +16108,7 @@
           <w:sz w:val="24"/>
           <w:szCs w:val="24"/>
           <w:rtl w:val="0"/>
+          <w:lang w:val="da-DK"/>
         </w:rPr>
         <w:t xml:space="preserve">å </w:t>
       </w:r>
@@ -16105,7 +16118,24 @@
           <w:szCs w:val="24"/>
           <w:rtl w:val="0"/>
         </w:rPr>
-        <w:t xml:space="preserve">lage de skisserte og den endelige prototypen. </w:t>
+        <w:t xml:space="preserve">lage de skisserte </w:t>
+      </w:r>
+      <w:r>
+        <w:rPr>
+          <w:sz w:val="24"/>
+          <w:szCs w:val="24"/>
+          <w:rtl w:val="0"/>
+        </w:rPr>
+        <w:t xml:space="preserve">prototypene, samt </w:t>
+      </w:r>
+      <w:r>
+        <w:rPr>
+          <w:sz w:val="24"/>
+          <w:szCs w:val="24"/>
+          <w:rtl w:val="0"/>
+          <w:lang w:val="da-DK"/>
+        </w:rPr>
+        <w:t xml:space="preserve">den endelige prototypen. </w:t>
       </w:r>
     </w:p>
     <w:p>
@@ -16125,15 +16155,7 @@
           <w:szCs w:val="24"/>
           <w:rtl w:val="0"/>
         </w:rPr>
-        <w:t>De skisserte p</w:t>
-      </w:r>
-      <w:r>
-        <w:rPr>
-          <w:sz w:val="24"/>
-          <w:szCs w:val="24"/>
-          <w:rtl w:val="0"/>
-        </w:rPr>
-        <w:t xml:space="preserve">rototypene ga oss som en gruppe et bedre, og mer helhetlig bilde av hvordan vi </w:t>
+        <w:t xml:space="preserve">De skisserte prototypene ga oss som en gruppe et bedre, og mer helhetlig bilde av hvordan vi </w:t>
       </w:r>
       <w:r>
         <w:rPr>
@@ -16176,6 +16198,7 @@
           <w:sz w:val="24"/>
           <w:szCs w:val="24"/>
           <w:rtl w:val="0"/>
+          <w:lang w:val="da-DK"/>
         </w:rPr>
         <w:t xml:space="preserve">den endelige prototypen </w:t>
       </w:r>
@@ -16185,39 +16208,7 @@
           <w:szCs w:val="24"/>
           <w:rtl w:val="0"/>
         </w:rPr>
-        <w:t>sk</w:t>
-      </w:r>
-      <w:r>
-        <w:rPr>
-          <w:sz w:val="24"/>
-          <w:szCs w:val="24"/>
-          <w:rtl w:val="0"/>
-        </w:rPr>
-        <w:t>ulle</w:t>
-      </w:r>
-      <w:r>
-        <w:rPr>
-          <w:sz w:val="24"/>
-          <w:szCs w:val="24"/>
-          <w:rtl w:val="0"/>
-        </w:rPr>
-        <w:t xml:space="preserve"> ende opp. Alle ble mer klar over hva slags funksjoner nettsiden </w:t>
-      </w:r>
-      <w:r>
-        <w:rPr>
-          <w:sz w:val="24"/>
-          <w:szCs w:val="24"/>
-          <w:rtl w:val="0"/>
-        </w:rPr>
-        <w:t>skulle</w:t>
-      </w:r>
-      <w:r>
-        <w:rPr>
-          <w:sz w:val="24"/>
-          <w:szCs w:val="24"/>
-          <w:rtl w:val="0"/>
-        </w:rPr>
-        <w:t xml:space="preserve"> inneholde, og hva slags stil vi skulle g</w:t>
+        <w:t xml:space="preserve">kom til </w:t>
       </w:r>
       <w:r>
         <w:rPr>
@@ -16225,7 +16216,6 @@
           <w:sz w:val="24"/>
           <w:szCs w:val="24"/>
           <w:rtl w:val="0"/>
-          <w:lang w:val="da-DK"/>
         </w:rPr>
         <w:t xml:space="preserve">å </w:t>
       </w:r>
@@ -16235,6 +16225,32 @@
           <w:szCs w:val="24"/>
           <w:rtl w:val="0"/>
         </w:rPr>
+        <w:t>se ut</w:t>
+      </w:r>
+      <w:r>
+        <w:rPr>
+          <w:sz w:val="24"/>
+          <w:szCs w:val="24"/>
+          <w:rtl w:val="0"/>
+        </w:rPr>
+        <w:t>. Alle ble mer klar over hva slags funksjoner nettsiden skulle inneholde, og hva slags stil vi skulle g</w:t>
+      </w:r>
+      <w:r>
+        <w:rPr>
+          <w:rFonts w:hAnsi="Times New Roman" w:hint="default"/>
+          <w:sz w:val="24"/>
+          <w:szCs w:val="24"/>
+          <w:rtl w:val="0"/>
+          <w:lang w:val="da-DK"/>
+        </w:rPr>
+        <w:t xml:space="preserve">å </w:t>
+      </w:r>
+      <w:r>
+        <w:rPr>
+          <w:sz w:val="24"/>
+          <w:szCs w:val="24"/>
+          <w:rtl w:val="0"/>
+        </w:rPr>
         <w:t xml:space="preserve">for. </w:t>
       </w:r>
       <w:r>
@@ -16353,16 +16369,16 @@
           <w:rtl w:val="0"/>
           <w:lang w:val="da-DK"/>
         </w:rPr>
-        <w:t xml:space="preserve">bra. </w:t>
-      </w:r>
-      <w:r>
-        <w:rPr>
-          <w:sz w:val="24"/>
-          <w:szCs w:val="24"/>
-          <w:rtl w:val="0"/>
-          <w:lang w:val="da-DK"/>
-        </w:rPr>
-        <w:t>Etter mye om og et demokratisk valg s</w:t>
+        <w:t>bra. Etter mye o</w:t>
+      </w:r>
+      <w:r>
+        <w:rPr>
+          <w:sz w:val="24"/>
+          <w:szCs w:val="24"/>
+          <w:rtl w:val="0"/>
+          <w:lang w:val="da-DK"/>
+        </w:rPr>
+        <w:t>m og men s</w:t>
       </w:r>
       <w:r>
         <w:rPr>
@@ -16381,16 +16397,34 @@
           <w:rtl w:val="0"/>
           <w:lang w:val="da-DK"/>
         </w:rPr>
-        <w:t xml:space="preserve">fikk vi stemt gjennom kombinasjoner av to ulike favoritter i gruppen som skulle resultere i den endelige prototypen. </w:t>
-      </w:r>
-      <w:r>
-        <w:rPr>
-          <w:sz w:val="24"/>
-          <w:szCs w:val="24"/>
-          <w:rtl w:val="0"/>
-          <w:lang w:val="da-DK"/>
-        </w:rPr>
-        <w:t>Designmessig s</w:t>
+        <w:t>fikk vi stemt gjennom en</w:t>
+      </w:r>
+      <w:r>
+        <w:rPr>
+          <w:sz w:val="24"/>
+          <w:szCs w:val="24"/>
+          <w:rtl w:val="0"/>
+          <w:lang w:val="da-DK"/>
+        </w:rPr>
+        <w:t xml:space="preserve"> kombinasjon</w:t>
+      </w:r>
+      <w:r>
+        <w:rPr>
+          <w:sz w:val="24"/>
+          <w:szCs w:val="24"/>
+          <w:rtl w:val="0"/>
+          <w:lang w:val="da-DK"/>
+        </w:rPr>
+        <w:t xml:space="preserve"> </w:t>
+      </w:r>
+      <w:r>
+        <w:rPr>
+          <w:sz w:val="24"/>
+          <w:szCs w:val="24"/>
+          <w:rtl w:val="0"/>
+          <w:lang w:val="da-DK"/>
+        </w:rPr>
+        <w:t>av to ulike favoritter i gruppen som skulle resultere i den endelige prototypen. Designmessig s</w:t>
       </w:r>
       <w:r>
         <w:rPr>
@@ -16512,7 +16546,56 @@
           <w:szCs w:val="24"/>
           <w:rtl w:val="0"/>
         </w:rPr>
-        <w:t xml:space="preserve">Den endelige prototypen ble en god blanding av hva vi i gruppen hadde blitt enige i og tips fra andre. Vi fikk klare tilbakemeldinger etter gode samtaler med </w:t>
+        <w:t>Den endelige prototypen ble en god blanding av hva vi i gruppen hadde blitt enige i</w:t>
+      </w:r>
+      <w:r>
+        <w:rPr>
+          <w:sz w:val="24"/>
+          <w:szCs w:val="24"/>
+          <w:rtl w:val="0"/>
+        </w:rPr>
+        <w:t>,</w:t>
+      </w:r>
+      <w:r>
+        <w:rPr>
+          <w:sz w:val="24"/>
+          <w:szCs w:val="24"/>
+          <w:rtl w:val="0"/>
+          <w:lang w:val="da-DK"/>
+        </w:rPr>
+        <w:t xml:space="preserve"> og</w:t>
+      </w:r>
+      <w:r>
+        <w:rPr>
+          <w:sz w:val="24"/>
+          <w:szCs w:val="24"/>
+          <w:rtl w:val="0"/>
+        </w:rPr>
+        <w:t xml:space="preserve"> noen </w:t>
+      </w:r>
+      <w:r>
+        <w:rPr>
+          <w:sz w:val="24"/>
+          <w:szCs w:val="24"/>
+          <w:rtl w:val="0"/>
+        </w:rPr>
+        <w:t xml:space="preserve"> tips fra andre</w:t>
+      </w:r>
+      <w:r>
+        <w:rPr>
+          <w:sz w:val="24"/>
+          <w:szCs w:val="24"/>
+          <w:rtl w:val="0"/>
+        </w:rPr>
+        <w:t xml:space="preserve"> med litt mer erfaring</w:t>
+      </w:r>
+      <w:r>
+        <w:rPr>
+          <w:sz w:val="24"/>
+          <w:szCs w:val="24"/>
+          <w:rtl w:val="0"/>
+        </w:rPr>
+        <w:t xml:space="preserve">. Vi fikk klare tilbakemeldinger etter gode samtaler med </w:t>
       </w:r>
       <w:r>
         <w:rPr>
@@ -16636,6 +16719,91 @@
           <w:lang w:val="da-DK"/>
         </w:rPr>
         <w:t xml:space="preserve">det endelige produktet. </w:t>
+      </w:r>
+      <w:r>
+        <w:rPr>
+          <w:sz w:val="24"/>
+          <w:szCs w:val="24"/>
+          <w:rtl w:val="0"/>
+          <w:lang w:val="da-DK"/>
+        </w:rPr>
+        <w:t>Det ferdige produktet ser dog helt annerledes ut enn prototypen, som er gitt n</w:t>
+      </w:r>
+      <w:r>
+        <w:rPr>
+          <w:rFonts w:hAnsi="Times New Roman" w:hint="default"/>
+          <w:sz w:val="24"/>
+          <w:szCs w:val="24"/>
+          <w:rtl w:val="0"/>
+          <w:lang w:val="da-DK"/>
+        </w:rPr>
+        <w:t>å</w:t>
+      </w:r>
+      <w:r>
+        <w:rPr>
+          <w:sz w:val="24"/>
+          <w:szCs w:val="24"/>
+          <w:rtl w:val="0"/>
+          <w:lang w:val="da-DK"/>
+        </w:rPr>
+        <w:t>r prosjektet strekker seg over flere m</w:t>
+      </w:r>
+      <w:r>
+        <w:rPr>
+          <w:rFonts w:hAnsi="Times New Roman" w:hint="default"/>
+          <w:sz w:val="24"/>
+          <w:szCs w:val="24"/>
+          <w:rtl w:val="0"/>
+          <w:lang w:val="da-DK"/>
+        </w:rPr>
+        <w:t>å</w:t>
+      </w:r>
+      <w:r>
+        <w:rPr>
+          <w:sz w:val="24"/>
+          <w:szCs w:val="24"/>
+          <w:rtl w:val="0"/>
+          <w:lang w:val="da-DK"/>
+        </w:rPr>
+        <w:t>neder. Da kommer det kontinuerlig inn nye ideer som man kanskje ikke s</w:t>
+      </w:r>
+      <w:r>
+        <w:rPr>
+          <w:rFonts w:hAnsi="Times New Roman" w:hint="default"/>
+          <w:sz w:val="24"/>
+          <w:szCs w:val="24"/>
+          <w:rtl w:val="0"/>
+          <w:lang w:val="da-DK"/>
+        </w:rPr>
+        <w:t xml:space="preserve">å </w:t>
+      </w:r>
+      <w:r>
+        <w:rPr>
+          <w:sz w:val="24"/>
+          <w:szCs w:val="24"/>
+          <w:rtl w:val="0"/>
+          <w:lang w:val="da-DK"/>
+        </w:rPr>
+        <w:t>for seg for noen m</w:t>
+      </w:r>
+      <w:r>
+        <w:rPr>
+          <w:rFonts w:hAnsi="Times New Roman" w:hint="default"/>
+          <w:sz w:val="24"/>
+          <w:szCs w:val="24"/>
+          <w:rtl w:val="0"/>
+          <w:lang w:val="da-DK"/>
+        </w:rPr>
+        <w:t>å</w:t>
+      </w:r>
+      <w:r>
+        <w:rPr>
+          <w:sz w:val="24"/>
+          <w:szCs w:val="24"/>
+          <w:rtl w:val="0"/>
+          <w:lang w:val="da-DK"/>
+        </w:rPr>
+        <w:t xml:space="preserve">neder tilbake, uavhengig hvor lang og presis den kreative prosessen er. </w:t>
       </w:r>
     </w:p>
     <w:p>
@@ -16891,6 +17059,82 @@
         </w:rPr>
         <w:t xml:space="preserve">ke opp arrangementer eller steder etter gitt kriterier. </w:t>
       </w:r>
+      <w:r>
+        <w:rPr>
+          <w:sz w:val="24"/>
+          <w:szCs w:val="24"/>
+          <w:rtl w:val="0"/>
+        </w:rPr>
+        <w:t xml:space="preserve">Derfor valgte vi </w:t>
+      </w:r>
+      <w:r>
+        <w:rPr>
+          <w:rFonts w:hAnsi="Times New Roman" w:hint="default"/>
+          <w:sz w:val="24"/>
+          <w:szCs w:val="24"/>
+          <w:rtl w:val="0"/>
+        </w:rPr>
+        <w:t xml:space="preserve">å </w:t>
+      </w:r>
+      <w:r>
+        <w:rPr>
+          <w:sz w:val="24"/>
+          <w:szCs w:val="24"/>
+          <w:rtl w:val="0"/>
+        </w:rPr>
+        <w:t>ta med b</w:t>
+      </w:r>
+      <w:r>
+        <w:rPr>
+          <w:rFonts w:hAnsi="Times New Roman" w:hint="default"/>
+          <w:sz w:val="24"/>
+          <w:szCs w:val="24"/>
+          <w:rtl w:val="0"/>
+        </w:rPr>
+        <w:t>å</w:t>
+      </w:r>
+      <w:r>
+        <w:rPr>
+          <w:sz w:val="24"/>
+          <w:szCs w:val="24"/>
+          <w:rtl w:val="0"/>
+        </w:rPr>
+        <w:t>de studenter og ansatte. Det skal ikke v</w:t>
+      </w:r>
+      <w:r>
+        <w:rPr>
+          <w:rFonts w:hAnsi="Times New Roman" w:hint="default"/>
+          <w:sz w:val="24"/>
+          <w:szCs w:val="24"/>
+          <w:rtl w:val="0"/>
+        </w:rPr>
+        <w:t>æ</w:t>
+      </w:r>
+      <w:r>
+        <w:rPr>
+          <w:sz w:val="24"/>
+          <w:szCs w:val="24"/>
+          <w:rtl w:val="0"/>
+        </w:rPr>
+        <w:t>re noe skille, men et verkt</w:t>
+      </w:r>
+      <w:r>
+        <w:rPr>
+          <w:rFonts w:hAnsi="Times New Roman" w:hint="default"/>
+          <w:sz w:val="24"/>
+          <w:szCs w:val="24"/>
+          <w:rtl w:val="0"/>
+        </w:rPr>
+        <w:t>ø</w:t>
+      </w:r>
+      <w:r>
+        <w:rPr>
+          <w:sz w:val="24"/>
+          <w:szCs w:val="24"/>
+          <w:rtl w:val="0"/>
+        </w:rPr>
+        <w:t xml:space="preserve">y som kan bidra til et mer sosialt samfunn, helt uavhengig av alder og preferanser. </w:t>
+      </w:r>
     </w:p>
     <w:p>
       <w:pPr>
@@ -16918,6 +17162,7 @@
           <w:sz w:val="24"/>
           <w:szCs w:val="24"/>
           <w:rtl w:val="0"/>
+          <w:lang w:val="da-DK"/>
         </w:rPr>
         <w:t>Gruppens forh</w:t>
       </w:r>
@@ -16927,6 +17172,7 @@
           <w:sz w:val="24"/>
           <w:szCs w:val="24"/>
           <w:rtl w:val="0"/>
+          <w:lang w:val="da-DK"/>
         </w:rPr>
         <w:t>å</w:t>
       </w:r>
@@ -16944,6 +17190,7 @@
           <w:sz w:val="24"/>
           <w:szCs w:val="24"/>
           <w:rtl w:val="0"/>
+          <w:lang w:val="da-DK"/>
         </w:rPr>
         <w:t>æ</w:t>
       </w:r>
@@ -16961,6 +17208,7 @@
           <w:sz w:val="24"/>
           <w:szCs w:val="24"/>
           <w:rtl w:val="0"/>
+          <w:lang w:val="da-DK"/>
         </w:rPr>
         <w:t xml:space="preserve">å </w:t>
       </w:r>
@@ -16978,6 +17226,7 @@
           <w:sz w:val="24"/>
           <w:szCs w:val="24"/>
           <w:rtl w:val="0"/>
+          <w:lang w:val="da-DK"/>
         </w:rPr>
         <w:t>ø</w:t>
       </w:r>
@@ -16995,6 +17244,7 @@
           <w:sz w:val="24"/>
           <w:szCs w:val="24"/>
           <w:rtl w:val="0"/>
+          <w:lang w:val="da-DK"/>
         </w:rPr>
         <w:t>å</w:t>
       </w:r>
@@ -17012,6 +17262,7 @@
           <w:sz w:val="24"/>
           <w:szCs w:val="24"/>
           <w:rtl w:val="0"/>
+          <w:lang w:val="da-DK"/>
         </w:rPr>
         <w:t>ø</w:t>
       </w:r>
@@ -17020,6 +17271,7 @@
           <w:sz w:val="24"/>
           <w:szCs w:val="24"/>
           <w:rtl w:val="0"/>
+          <w:lang w:val="da-DK"/>
         </w:rPr>
         <w:t>res og hvilke endringer som skulle gj</w:t>
       </w:r>
@@ -17029,6 +17281,7 @@
           <w:sz w:val="24"/>
           <w:szCs w:val="24"/>
           <w:rtl w:val="0"/>
+          <w:lang w:val="da-DK"/>
         </w:rPr>
         <w:t>ø</w:t>
       </w:r>
@@ -17037,6 +17290,7 @@
           <w:sz w:val="24"/>
           <w:szCs w:val="24"/>
           <w:rtl w:val="0"/>
+          <w:lang w:val="da-DK"/>
         </w:rPr>
         <w:t xml:space="preserve">res for </w:t>
       </w:r>
@@ -17046,6 +17300,7 @@
           <w:sz w:val="24"/>
           <w:szCs w:val="24"/>
           <w:rtl w:val="0"/>
+          <w:lang w:val="da-DK"/>
         </w:rPr>
         <w:t xml:space="preserve">å </w:t>
       </w:r>
@@ -17063,6 +17318,7 @@
           <w:sz w:val="24"/>
           <w:szCs w:val="24"/>
           <w:rtl w:val="0"/>
+          <w:lang w:val="da-DK"/>
         </w:rPr>
         <w:t xml:space="preserve">å </w:t>
       </w:r>
@@ -17080,6 +17336,7 @@
           <w:sz w:val="24"/>
           <w:szCs w:val="24"/>
           <w:rtl w:val="0"/>
+          <w:lang w:val="da-DK"/>
         </w:rPr>
         <w:t>ø</w:t>
       </w:r>
@@ -17097,6 +17354,7 @@
           <w:sz w:val="24"/>
           <w:szCs w:val="24"/>
           <w:rtl w:val="0"/>
+          <w:lang w:val="da-DK"/>
         </w:rPr>
         <w:t>ø</w:t>
       </w:r>
@@ -17114,6 +17372,7 @@
           <w:sz w:val="24"/>
           <w:szCs w:val="24"/>
           <w:rtl w:val="0"/>
+          <w:lang w:val="da-DK"/>
         </w:rPr>
         <w:t xml:space="preserve">å </w:t>
       </w:r>
@@ -17141,6 +17400,7 @@
           <w:sz w:val="24"/>
           <w:szCs w:val="24"/>
           <w:rtl w:val="0"/>
+          <w:lang w:val="de-DE"/>
         </w:rPr>
         <w:t xml:space="preserve">Gruppen </w:t>
       </w:r>
@@ -17169,15 +17429,7 @@
           <w:szCs w:val="24"/>
           <w:rtl w:val="0"/>
         </w:rPr>
-        <w:t xml:space="preserve">rste stund </w:t>
-      </w:r>
-      <w:r>
-        <w:rPr>
-          <w:sz w:val="24"/>
-          <w:szCs w:val="24"/>
-          <w:rtl w:val="0"/>
-        </w:rPr>
-        <w:t>fokusert p</w:t>
+        <w:t>rste stund fokusert p</w:t>
       </w:r>
       <w:r>
         <w:rPr>
@@ -17185,6 +17437,7 @@
           <w:sz w:val="24"/>
           <w:szCs w:val="24"/>
           <w:rtl w:val="0"/>
+          <w:lang w:val="da-DK"/>
         </w:rPr>
         <w:t xml:space="preserve">å </w:t>
       </w:r>
@@ -17202,6 +17455,7 @@
           <w:sz w:val="24"/>
           <w:szCs w:val="24"/>
           <w:rtl w:val="0"/>
+          <w:lang w:val="da-DK"/>
         </w:rPr>
         <w:t>æ</w:t>
       </w:r>
@@ -17211,15 +17465,7 @@
           <w:szCs w:val="24"/>
           <w:rtl w:val="0"/>
         </w:rPr>
-        <w:t xml:space="preserve">re </w:t>
-      </w:r>
-      <w:r>
-        <w:rPr>
-          <w:sz w:val="24"/>
-          <w:szCs w:val="24"/>
-          <w:rtl w:val="0"/>
-        </w:rPr>
-        <w:t>enkel og brukervennlig. Det skal v</w:t>
+        <w:t>re enkel og brukervennlig. Det skal v</w:t>
       </w:r>
       <w:r>
         <w:rPr>
@@ -17238,25 +17484,7 @@
           <w:rtl w:val="0"/>
           <w:lang w:val="da-DK"/>
         </w:rPr>
-        <w:t xml:space="preserve">re </w:t>
-      </w:r>
-      <w:r>
-        <w:rPr>
-          <w:sz w:val="24"/>
-          <w:szCs w:val="24"/>
-          <w:rtl w:val="0"/>
-          <w:lang w:val="da-DK"/>
-        </w:rPr>
-        <w:t>lett for bukere</w:t>
-      </w:r>
-      <w:r>
-        <w:rPr>
-          <w:sz w:val="24"/>
-          <w:szCs w:val="24"/>
-          <w:rtl w:val="0"/>
-          <w:lang w:val="da-DK"/>
-        </w:rPr>
-        <w:t xml:space="preserve"> </w:t>
+        <w:t xml:space="preserve">re lett for bukere </w:t>
       </w:r>
       <w:r>
         <w:rPr>
@@ -17347,7 +17575,120 @@
           <w:rtl w:val="0"/>
           <w:lang w:val="da-DK"/>
         </w:rPr>
-        <w:t xml:space="preserve">stilren og enkel design som mulig. Siden skal tilby fine og moderne visuelle former for enkle designprinsipper. </w:t>
+        <w:t xml:space="preserve">stilren og enkel design som mulig. </w:t>
+      </w:r>
+      <w:r>
+        <w:rPr>
+          <w:sz w:val="24"/>
+          <w:szCs w:val="24"/>
+          <w:rtl w:val="0"/>
+          <w:lang w:val="da-DK"/>
+        </w:rPr>
+        <w:t>Vi har regelmessig tatt h</w:t>
+      </w:r>
+      <w:r>
+        <w:rPr>
+          <w:rFonts w:hAnsi="Times New Roman" w:hint="default"/>
+          <w:sz w:val="24"/>
+          <w:szCs w:val="24"/>
+          <w:rtl w:val="0"/>
+          <w:lang w:val="da-DK"/>
+        </w:rPr>
+        <w:t>ø</w:t>
+      </w:r>
+      <w:r>
+        <w:rPr>
+          <w:sz w:val="24"/>
+          <w:szCs w:val="24"/>
+          <w:rtl w:val="0"/>
+          <w:lang w:val="da-DK"/>
+        </w:rPr>
+        <w:t>yde for at mennesker med lavere web-forst</w:t>
+      </w:r>
+      <w:r>
+        <w:rPr>
+          <w:rFonts w:hAnsi="Times New Roman" w:hint="default"/>
+          <w:sz w:val="24"/>
+          <w:szCs w:val="24"/>
+          <w:rtl w:val="0"/>
+          <w:lang w:val="da-DK"/>
+        </w:rPr>
+        <w:t>å</w:t>
+      </w:r>
+      <w:r>
+        <w:rPr>
+          <w:sz w:val="24"/>
+          <w:szCs w:val="24"/>
+          <w:rtl w:val="0"/>
+          <w:lang w:val="da-DK"/>
+        </w:rPr>
+        <w:t>else skal kunne anvende seg av siden v</w:t>
+      </w:r>
+      <w:r>
+        <w:rPr>
+          <w:rFonts w:hAnsi="Times New Roman" w:hint="default"/>
+          <w:sz w:val="24"/>
+          <w:szCs w:val="24"/>
+          <w:rtl w:val="0"/>
+          <w:lang w:val="da-DK"/>
+        </w:rPr>
+        <w:t>å</w:t>
+      </w:r>
+      <w:r>
+        <w:rPr>
+          <w:sz w:val="24"/>
+          <w:szCs w:val="24"/>
+          <w:rtl w:val="0"/>
+          <w:lang w:val="da-DK"/>
+        </w:rPr>
+        <w:t>r uten noe problem. Det skal v</w:t>
+      </w:r>
+      <w:r>
+        <w:rPr>
+          <w:rFonts w:hAnsi="Times New Roman" w:hint="default"/>
+          <w:sz w:val="24"/>
+          <w:szCs w:val="24"/>
+          <w:rtl w:val="0"/>
+          <w:lang w:val="da-DK"/>
+        </w:rPr>
+        <w:t>æ</w:t>
+      </w:r>
+      <w:r>
+        <w:rPr>
+          <w:sz w:val="24"/>
+          <w:szCs w:val="24"/>
+          <w:rtl w:val="0"/>
+          <w:lang w:val="da-DK"/>
+        </w:rPr>
+        <w:t>re enkelt fra f</w:t>
+      </w:r>
+      <w:r>
+        <w:rPr>
+          <w:rFonts w:hAnsi="Times New Roman" w:hint="default"/>
+          <w:sz w:val="24"/>
+          <w:szCs w:val="24"/>
+          <w:rtl w:val="0"/>
+          <w:lang w:val="da-DK"/>
+        </w:rPr>
+        <w:t>ø</w:t>
+      </w:r>
+      <w:r>
+        <w:rPr>
+          <w:sz w:val="24"/>
+          <w:szCs w:val="24"/>
+          <w:rtl w:val="0"/>
+          <w:lang w:val="da-DK"/>
+        </w:rPr>
+        <w:t xml:space="preserve">rste- til siste stund. </w:t>
+      </w:r>
+      <w:r>
+        <w:rPr>
+          <w:sz w:val="24"/>
+          <w:szCs w:val="24"/>
+          <w:rtl w:val="0"/>
+          <w:lang w:val="da-DK"/>
+        </w:rPr>
+        <w:t xml:space="preserve">Siden skal tilby fine og moderne visuelle former for enkle designprinsipper. </w:t>
       </w:r>
       <w:r>
         <w:rPr>
@@ -17391,7 +17732,23 @@
           <w:szCs w:val="24"/>
           <w:rtl w:val="0"/>
         </w:rPr>
-        <w:t>re symmetriske og rene i design, det skal v</w:t>
+        <w:t>re symmetriske og rene i design</w:t>
+      </w:r>
+      <w:r>
+        <w:rPr>
+          <w:sz w:val="24"/>
+          <w:szCs w:val="24"/>
+          <w:rtl w:val="0"/>
+        </w:rPr>
+        <w:t>et. D</w:t>
+      </w:r>
+      <w:r>
+        <w:rPr>
+          <w:sz w:val="24"/>
+          <w:szCs w:val="24"/>
+          <w:rtl w:val="0"/>
+        </w:rPr>
+        <w:t>et skal v</w:t>
       </w:r>
       <w:r>
         <w:rPr>
@@ -17617,6 +17974,7 @@
           <w:sz w:val="24"/>
           <w:szCs w:val="24"/>
           <w:rtl w:val="0"/>
+          <w:lang w:val="da-DK"/>
         </w:rPr>
         <w:t xml:space="preserve">å </w:t>
       </w:r>
@@ -17634,6 +17992,7 @@
           <w:sz w:val="24"/>
           <w:szCs w:val="24"/>
           <w:rtl w:val="0"/>
+          <w:lang w:val="da-DK"/>
         </w:rPr>
         <w:t>å</w:t>
       </w:r>
@@ -17681,6 +18040,7 @@
           <w:sz w:val="24"/>
           <w:szCs w:val="24"/>
           <w:rtl w:val="0"/>
+          <w:lang w:val="da-DK"/>
         </w:rPr>
         <w:t>å</w:t>
       </w:r>
@@ -17698,6 +18058,7 @@
           <w:sz w:val="24"/>
           <w:szCs w:val="24"/>
           <w:rtl w:val="0"/>
+          <w:lang w:val="da-DK"/>
         </w:rPr>
         <w:t>å</w:t>
       </w:r>
@@ -17707,7 +18068,31 @@
           <w:szCs w:val="24"/>
           <w:rtl w:val="0"/>
         </w:rPr>
-        <w:t>rt da vi startet med prosjektet var at siden v</w:t>
+        <w:t xml:space="preserve">rt da vi startet med prosjektet var at siden </w:t>
+      </w:r>
+      <w:r>
+        <w:rPr>
+          <w:sz w:val="24"/>
+          <w:szCs w:val="24"/>
+          <w:rtl w:val="0"/>
+        </w:rPr>
+        <w:t>skulle ha en fin utforming</w:t>
+      </w:r>
+      <w:r>
+        <w:rPr>
+          <w:sz w:val="24"/>
+          <w:szCs w:val="24"/>
+          <w:rtl w:val="0"/>
+        </w:rPr>
+        <w:t xml:space="preserve">, </w:t>
+      </w:r>
+      <w:r>
+        <w:rPr>
+          <w:sz w:val="24"/>
+          <w:szCs w:val="24"/>
+          <w:rtl w:val="0"/>
+        </w:rPr>
+        <w:t>den skal ikke v</w:t>
       </w:r>
       <w:r>
         <w:rPr>
@@ -17716,6 +18101,50 @@
           <w:szCs w:val="24"/>
           <w:rtl w:val="0"/>
         </w:rPr>
+        <w:t>æ</w:t>
+      </w:r>
+      <w:r>
+        <w:rPr>
+          <w:sz w:val="24"/>
+          <w:szCs w:val="24"/>
+          <w:rtl w:val="0"/>
+        </w:rPr>
+        <w:t>re proppet fullt av reklame og forstyrrelser. Slik at</w:t>
+      </w:r>
+      <w:r>
+        <w:rPr>
+          <w:sz w:val="24"/>
+          <w:szCs w:val="24"/>
+          <w:rtl w:val="0"/>
+        </w:rPr>
+        <w:t xml:space="preserve"> om det er en voksen mann p</w:t>
+      </w:r>
+      <w:r>
+        <w:rPr>
+          <w:rFonts w:hAnsi="Times New Roman" w:hint="default"/>
+          <w:sz w:val="24"/>
+          <w:szCs w:val="24"/>
+          <w:rtl w:val="0"/>
+          <w:lang w:val="da-DK"/>
+        </w:rPr>
+        <w:t xml:space="preserve">å </w:t>
+      </w:r>
+      <w:r>
+        <w:rPr>
+          <w:sz w:val="24"/>
+          <w:szCs w:val="24"/>
+          <w:rtl w:val="0"/>
+        </w:rPr>
+        <w:t xml:space="preserve">60 </w:t>
+      </w:r>
+      <w:r>
+        <w:rPr>
+          <w:rFonts w:hAnsi="Times New Roman" w:hint="default"/>
+          <w:sz w:val="24"/>
+          <w:szCs w:val="24"/>
+          <w:rtl w:val="0"/>
+          <w:lang w:val="da-DK"/>
+        </w:rPr>
         <w:t>å</w:t>
       </w:r>
       <w:r>
@@ -17723,8 +18152,9 @@
           <w:sz w:val="24"/>
           <w:szCs w:val="24"/>
           <w:rtl w:val="0"/>
-        </w:rPr>
-        <w:t>r skal v</w:t>
+          <w:lang w:val="fr-FR"/>
+        </w:rPr>
+        <w:t>r eller en student p</w:t>
       </w:r>
       <w:r>
         <w:rPr>
@@ -17732,16 +18162,17 @@
           <w:sz w:val="24"/>
           <w:szCs w:val="24"/>
           <w:rtl w:val="0"/>
-        </w:rPr>
-        <w:t>æ</w:t>
-      </w:r>
-      <w:r>
-        <w:rPr>
-          <w:sz w:val="24"/>
-          <w:szCs w:val="24"/>
-          <w:rtl w:val="0"/>
-        </w:rPr>
-        <w:t xml:space="preserve">re enkel </w:t>
+          <w:lang w:val="da-DK"/>
+        </w:rPr>
+        <w:t xml:space="preserve">å </w:t>
+      </w:r>
+      <w:r>
+        <w:rPr>
+          <w:sz w:val="24"/>
+          <w:szCs w:val="24"/>
+          <w:rtl w:val="0"/>
+        </w:rPr>
+        <w:t xml:space="preserve">19 </w:t>
       </w:r>
       <w:r>
         <w:rPr>
@@ -17749,6 +18180,32 @@
           <w:sz w:val="24"/>
           <w:szCs w:val="24"/>
           <w:rtl w:val="0"/>
+          <w:lang w:val="da-DK"/>
+        </w:rPr>
+        <w:t>å</w:t>
+      </w:r>
+      <w:r>
+        <w:rPr>
+          <w:sz w:val="24"/>
+          <w:szCs w:val="24"/>
+          <w:rtl w:val="0"/>
+        </w:rPr>
+        <w:t>r</w:t>
+      </w:r>
+      <w:r>
+        <w:rPr>
+          <w:sz w:val="24"/>
+          <w:szCs w:val="24"/>
+          <w:rtl w:val="0"/>
+        </w:rPr>
+        <w:t>, s</w:t>
+      </w:r>
+      <w:r>
+        <w:rPr>
+          <w:rFonts w:hAnsi="Times New Roman" w:hint="default"/>
+          <w:sz w:val="24"/>
+          <w:szCs w:val="24"/>
+          <w:rtl w:val="0"/>
         </w:rPr>
         <w:t xml:space="preserve">å </w:t>
       </w:r>
@@ -17758,7 +18215,7 @@
           <w:szCs w:val="24"/>
           <w:rtl w:val="0"/>
         </w:rPr>
-        <w:t>bruke, det skal ikke foreg</w:t>
+        <w:t>vil alle brukere lett forst</w:t>
       </w:r>
       <w:r>
         <w:rPr>
@@ -17775,7 +18232,15 @@
           <w:szCs w:val="24"/>
           <w:rtl w:val="0"/>
         </w:rPr>
-        <w:t>alt for mye slik at alle brukere involvert, om det er en voksen mann p</w:t>
+        <w:t>hvordan siden fungerer</w:t>
+      </w:r>
+      <w:r>
+        <w:rPr>
+          <w:sz w:val="24"/>
+          <w:szCs w:val="24"/>
+          <w:rtl w:val="0"/>
+        </w:rPr>
+        <w:t>. Det er ikke en spesiall</w:t>
       </w:r>
       <w:r>
         <w:rPr>
@@ -17783,6 +18248,43 @@
           <w:sz w:val="24"/>
           <w:szCs w:val="24"/>
           <w:rtl w:val="0"/>
+          <w:lang w:val="da-DK"/>
+        </w:rPr>
+        <w:t>ø</w:t>
+      </w:r>
+      <w:r>
+        <w:rPr>
+          <w:sz w:val="24"/>
+          <w:szCs w:val="24"/>
+          <w:rtl w:val="0"/>
+        </w:rPr>
+        <w:t>sning for enkeltgrupper, men for alle, en felles l</w:t>
+      </w:r>
+      <w:r>
+        <w:rPr>
+          <w:rFonts w:hAnsi="Times New Roman" w:hint="default"/>
+          <w:sz w:val="24"/>
+          <w:szCs w:val="24"/>
+          <w:rtl w:val="0"/>
+          <w:lang w:val="da-DK"/>
+        </w:rPr>
+        <w:t>ø</w:t>
+      </w:r>
+      <w:r>
+        <w:rPr>
+          <w:sz w:val="24"/>
+          <w:szCs w:val="24"/>
+          <w:rtl w:val="0"/>
+        </w:rPr>
+        <w:t>sning som kan koble alle aldre sammen til ulike aktiviteter basert p</w:t>
+      </w:r>
+      <w:r>
+        <w:rPr>
+          <w:rFonts w:hAnsi="Times New Roman" w:hint="default"/>
+          <w:sz w:val="24"/>
+          <w:szCs w:val="24"/>
+          <w:rtl w:val="0"/>
+          <w:lang w:val="da-DK"/>
         </w:rPr>
         <w:t xml:space="preserve">å </w:t>
       </w:r>
@@ -17792,7 +18294,7 @@
           <w:szCs w:val="24"/>
           <w:rtl w:val="0"/>
         </w:rPr>
-        <w:t xml:space="preserve">60 </w:t>
+        <w:t xml:space="preserve">felles interesser og ikke samfunns-prefikser. Det eneste grunnlaget du trenger </w:t>
       </w:r>
       <w:r>
         <w:rPr>
@@ -17800,6 +18302,25 @@
           <w:sz w:val="24"/>
           <w:szCs w:val="24"/>
           <w:rtl w:val="0"/>
+          <w:lang w:val="da-DK"/>
+        </w:rPr>
+        <w:t xml:space="preserve">å </w:t>
+      </w:r>
+      <w:r>
+        <w:rPr>
+          <w:sz w:val="24"/>
+          <w:szCs w:val="24"/>
+          <w:rtl w:val="0"/>
+        </w:rPr>
+        <w:t>ha for bruk av v</w:t>
+      </w:r>
+      <w:r>
+        <w:rPr>
+          <w:rFonts w:hAnsi="Times New Roman" w:hint="default"/>
+          <w:sz w:val="24"/>
+          <w:szCs w:val="24"/>
+          <w:rtl w:val="0"/>
+          <w:lang w:val="da-DK"/>
         </w:rPr>
         <w:t>å</w:t>
       </w:r>
@@ -17809,7 +18330,7 @@
           <w:szCs w:val="24"/>
           <w:rtl w:val="0"/>
         </w:rPr>
-        <w:t>r eller en student p</w:t>
+        <w:t>r nettside, er at du har brukt internett f</w:t>
       </w:r>
       <w:r>
         <w:rPr>
@@ -17817,57 +18338,7 @@
           <w:sz w:val="24"/>
           <w:szCs w:val="24"/>
           <w:rtl w:val="0"/>
-        </w:rPr>
-        <w:t xml:space="preserve">å </w:t>
-      </w:r>
-      <w:r>
-        <w:rPr>
-          <w:sz w:val="24"/>
-          <w:szCs w:val="24"/>
-          <w:rtl w:val="0"/>
-        </w:rPr>
-        <w:t xml:space="preserve">19 </w:t>
-      </w:r>
-      <w:r>
-        <w:rPr>
-          <w:rFonts w:hAnsi="Times New Roman" w:hint="default"/>
-          <w:sz w:val="24"/>
-          <w:szCs w:val="24"/>
-          <w:rtl w:val="0"/>
-        </w:rPr>
-        <w:t>å</w:t>
-      </w:r>
-      <w:r>
-        <w:rPr>
-          <w:sz w:val="24"/>
-          <w:szCs w:val="24"/>
-          <w:rtl w:val="0"/>
-        </w:rPr>
-        <w:t>r. Alle som er involvert i Westerdals p</w:t>
-      </w:r>
-      <w:r>
-        <w:rPr>
-          <w:rFonts w:hAnsi="Times New Roman" w:hint="default"/>
-          <w:sz w:val="24"/>
-          <w:szCs w:val="24"/>
-          <w:rtl w:val="0"/>
-        </w:rPr>
-        <w:t xml:space="preserve">å </w:t>
-      </w:r>
-      <w:r>
-        <w:rPr>
-          <w:sz w:val="24"/>
-          <w:szCs w:val="24"/>
-          <w:rtl w:val="0"/>
-        </w:rPr>
-        <w:t>generell basis. Det er ikke en spesiall</w:t>
-      </w:r>
-      <w:r>
-        <w:rPr>
-          <w:rFonts w:hAnsi="Times New Roman" w:hint="default"/>
-          <w:sz w:val="24"/>
-          <w:szCs w:val="24"/>
-          <w:rtl w:val="0"/>
+          <w:lang w:val="da-DK"/>
         </w:rPr>
         <w:t>ø</w:t>
       </w:r>
@@ -17877,92 +18348,15 @@
           <w:szCs w:val="24"/>
           <w:rtl w:val="0"/>
         </w:rPr>
-        <w:t>sning for enkeltgrupper, men for alle, en felles l</w:t>
-      </w:r>
-      <w:r>
-        <w:rPr>
-          <w:rFonts w:hAnsi="Times New Roman" w:hint="default"/>
-          <w:sz w:val="24"/>
-          <w:szCs w:val="24"/>
-          <w:rtl w:val="0"/>
-        </w:rPr>
-        <w:t>ø</w:t>
-      </w:r>
-      <w:r>
-        <w:rPr>
-          <w:sz w:val="24"/>
-          <w:szCs w:val="24"/>
-          <w:rtl w:val="0"/>
-        </w:rPr>
-        <w:t>sning som kan koble alle aldre sammen til ulike aktiviteter basert p</w:t>
-      </w:r>
-      <w:r>
-        <w:rPr>
-          <w:rFonts w:hAnsi="Times New Roman" w:hint="default"/>
-          <w:sz w:val="24"/>
-          <w:szCs w:val="24"/>
-          <w:rtl w:val="0"/>
-        </w:rPr>
-        <w:t xml:space="preserve">å </w:t>
-      </w:r>
-      <w:r>
-        <w:rPr>
-          <w:sz w:val="24"/>
-          <w:szCs w:val="24"/>
-          <w:rtl w:val="0"/>
-        </w:rPr>
-        <w:t xml:space="preserve">felles interesser og ikke samfunns-prefikser. Det eneste grunnlaget du trenger </w:t>
-      </w:r>
-      <w:r>
-        <w:rPr>
-          <w:rFonts w:hAnsi="Times New Roman" w:hint="default"/>
-          <w:sz w:val="24"/>
-          <w:szCs w:val="24"/>
-          <w:rtl w:val="0"/>
-        </w:rPr>
-        <w:t xml:space="preserve">å </w:t>
-      </w:r>
-      <w:r>
-        <w:rPr>
-          <w:sz w:val="24"/>
-          <w:szCs w:val="24"/>
-          <w:rtl w:val="0"/>
-        </w:rPr>
-        <w:t>ha for bruk av v</w:t>
-      </w:r>
-      <w:r>
-        <w:rPr>
-          <w:rFonts w:hAnsi="Times New Roman" w:hint="default"/>
-          <w:sz w:val="24"/>
-          <w:szCs w:val="24"/>
-          <w:rtl w:val="0"/>
-        </w:rPr>
-        <w:t>å</w:t>
-      </w:r>
-      <w:r>
-        <w:rPr>
-          <w:sz w:val="24"/>
-          <w:szCs w:val="24"/>
-          <w:rtl w:val="0"/>
-        </w:rPr>
-        <w:t>r nettside, er at du har brukt internett f</w:t>
-      </w:r>
-      <w:r>
-        <w:rPr>
-          <w:rFonts w:hAnsi="Times New Roman" w:hint="default"/>
-          <w:sz w:val="24"/>
-          <w:szCs w:val="24"/>
-          <w:rtl w:val="0"/>
-        </w:rPr>
-        <w:t>ø</w:t>
-      </w:r>
-      <w:r>
-        <w:rPr>
-          <w:sz w:val="24"/>
-          <w:szCs w:val="24"/>
-          <w:rtl w:val="0"/>
-        </w:rPr>
-        <w:t xml:space="preserve">r. </w:t>
+        <w:t>r</w:t>
+      </w:r>
+      <w:r>
+        <w:rPr>
+          <w:sz w:val="24"/>
+          <w:szCs w:val="24"/>
+          <w:rtl w:val="0"/>
+        </w:rPr>
+        <w:t xml:space="preserve"> og har noen form for forhold til Westerdals Oslo ACT.</w:t>
       </w:r>
     </w:p>
     <w:p>
@@ -18575,7 +18969,15 @@
           <w:szCs w:val="24"/>
           <w:rtl w:val="0"/>
         </w:rPr>
-        <w:t>endringer, slik at det ikke blir store blokker med kode p</w:t>
+        <w:t xml:space="preserve">endringer, slik at det ikke blir </w:t>
+      </w:r>
+      <w:r>
+        <w:rPr>
+          <w:sz w:val="24"/>
+          <w:szCs w:val="24"/>
+          <w:rtl w:val="0"/>
+        </w:rPr>
+        <w:t>s</w:t>
       </w:r>
       <w:r>
         <w:rPr>
@@ -18583,7 +18985,6 @@
           <w:sz w:val="24"/>
           <w:szCs w:val="24"/>
           <w:rtl w:val="0"/>
-          <w:lang w:val="da-DK"/>
         </w:rPr>
         <w:t xml:space="preserve">å </w:t>
       </w:r>
@@ -18593,6 +18994,24 @@
           <w:szCs w:val="24"/>
           <w:rtl w:val="0"/>
         </w:rPr>
+        <w:t>store blokker med kode p</w:t>
+      </w:r>
+      <w:r>
+        <w:rPr>
+          <w:rFonts w:hAnsi="Times New Roman" w:hint="default"/>
+          <w:sz w:val="24"/>
+          <w:szCs w:val="24"/>
+          <w:rtl w:val="0"/>
+          <w:lang w:val="da-DK"/>
+        </w:rPr>
+        <w:t xml:space="preserve">å </w:t>
+      </w:r>
+      <w:r>
+        <w:rPr>
+          <w:sz w:val="24"/>
+          <w:szCs w:val="24"/>
+          <w:rtl w:val="0"/>
+        </w:rPr>
         <w:t>ulike filer som blir endret. Alle kunne v</w:t>
       </w:r>
       <w:r>
@@ -18721,7 +19140,25 @@
           <w:rtl w:val="0"/>
           <w:lang w:val="da-DK"/>
         </w:rPr>
-        <w:t xml:space="preserve">sning. </w:t>
+        <w:t>sning</w:t>
+      </w:r>
+      <w:r>
+        <w:rPr>
+          <w:sz w:val="24"/>
+          <w:szCs w:val="24"/>
+          <w:rtl w:val="0"/>
+          <w:lang w:val="da-DK"/>
+        </w:rPr>
+        <w:t>, i hvert fall nesten</w:t>
+      </w:r>
+      <w:r>
+        <w:rPr>
+          <w:sz w:val="24"/>
+          <w:szCs w:val="24"/>
+          <w:rtl w:val="0"/>
+          <w:lang w:val="da-DK"/>
+        </w:rPr>
+        <w:t xml:space="preserve">. </w:t>
       </w:r>
     </w:p>
     <w:p>
@@ -18814,7 +19251,25 @@
           <w:rtl w:val="0"/>
           <w:lang w:val="da-DK"/>
         </w:rPr>
-        <w:t>rt. Alle som skal eller jobber i prosjekter som regelmessig f</w:t>
+        <w:t>rt. Alle som skal eller</w:t>
+      </w:r>
+      <w:r>
+        <w:rPr>
+          <w:sz w:val="24"/>
+          <w:szCs w:val="24"/>
+          <w:rtl w:val="0"/>
+          <w:lang w:val="da-DK"/>
+        </w:rPr>
+        <w:t xml:space="preserve"> allerede</w:t>
+      </w:r>
+      <w:r>
+        <w:rPr>
+          <w:sz w:val="24"/>
+          <w:szCs w:val="24"/>
+          <w:rtl w:val="0"/>
+          <w:lang w:val="da-DK"/>
+        </w:rPr>
+        <w:t xml:space="preserve"> jobber i prosjekter som regelmessig f</w:t>
       </w:r>
       <w:r>
         <w:rPr>
@@ -18906,7 +19361,108 @@
           <w:szCs w:val="24"/>
           <w:rtl w:val="0"/>
         </w:rPr>
-        <w:t>. D</w:t>
+        <w:t xml:space="preserve">. </w:t>
+      </w:r>
+      <w:r>
+        <w:rPr>
+          <w:sz w:val="24"/>
+          <w:szCs w:val="24"/>
+          <w:rtl w:val="0"/>
+        </w:rPr>
+        <w:t>Git gir et mye bredere bilde av hva slags endringer som blir gjort, s</w:t>
+      </w:r>
+      <w:r>
+        <w:rPr>
+          <w:rFonts w:hAnsi="Times New Roman" w:hint="default"/>
+          <w:sz w:val="24"/>
+          <w:szCs w:val="24"/>
+          <w:rtl w:val="0"/>
+        </w:rPr>
+        <w:t xml:space="preserve">å </w:t>
+      </w:r>
+      <w:r>
+        <w:rPr>
+          <w:sz w:val="24"/>
+          <w:szCs w:val="24"/>
+          <w:rtl w:val="0"/>
+        </w:rPr>
+        <w:t>lenge man er flink p</w:t>
+      </w:r>
+      <w:r>
+        <w:rPr>
+          <w:rFonts w:hAnsi="Times New Roman" w:hint="default"/>
+          <w:sz w:val="24"/>
+          <w:szCs w:val="24"/>
+          <w:rtl w:val="0"/>
+        </w:rPr>
+        <w:t xml:space="preserve">å </w:t>
+      </w:r>
+      <w:r>
+        <w:rPr>
+          <w:sz w:val="24"/>
+          <w:szCs w:val="24"/>
+          <w:rtl w:val="0"/>
+        </w:rPr>
+        <w:t>defineringen. Hvis mot formodning, det skulle ende i at noen u</w:t>
+      </w:r>
+      <w:r>
+        <w:rPr>
+          <w:rFonts w:hAnsi="Times New Roman" w:hint="default"/>
+          <w:sz w:val="24"/>
+          <w:szCs w:val="24"/>
+          <w:rtl w:val="0"/>
+        </w:rPr>
+        <w:t>ø</w:t>
+      </w:r>
+      <w:r>
+        <w:rPr>
+          <w:sz w:val="24"/>
+          <w:szCs w:val="24"/>
+          <w:rtl w:val="0"/>
+        </w:rPr>
+        <w:t>nskede endringer kommer, s</w:t>
+      </w:r>
+      <w:r>
+        <w:rPr>
+          <w:rFonts w:hAnsi="Times New Roman" w:hint="default"/>
+          <w:sz w:val="24"/>
+          <w:szCs w:val="24"/>
+          <w:rtl w:val="0"/>
+        </w:rPr>
+        <w:t xml:space="preserve">å </w:t>
+      </w:r>
+      <w:r>
+        <w:rPr>
+          <w:sz w:val="24"/>
+          <w:szCs w:val="24"/>
+          <w:rtl w:val="0"/>
+        </w:rPr>
+        <w:t>kan man g</w:t>
+      </w:r>
+      <w:r>
+        <w:rPr>
+          <w:rFonts w:hAnsi="Times New Roman" w:hint="default"/>
+          <w:sz w:val="24"/>
+          <w:szCs w:val="24"/>
+          <w:rtl w:val="0"/>
+        </w:rPr>
+        <w:t xml:space="preserve">å </w:t>
+      </w:r>
+      <w:r>
+        <w:rPr>
+          <w:sz w:val="24"/>
+          <w:szCs w:val="24"/>
+          <w:rtl w:val="0"/>
+        </w:rPr>
+        <w:t xml:space="preserve">tilbake til tidligere commits og fikse de probleme underveis. </w:t>
+      </w:r>
+      <w:r>
+        <w:rPr>
+          <w:sz w:val="24"/>
+          <w:szCs w:val="24"/>
+          <w:rtl w:val="0"/>
+        </w:rPr>
+        <w:t>D</w:t>
       </w:r>
       <w:r>
         <w:rPr>
@@ -19021,6 +19577,7 @@
           <w:sz w:val="24"/>
           <w:szCs w:val="24"/>
           <w:rtl w:val="0"/>
+          <w:lang w:val="da-DK"/>
         </w:rPr>
         <w:t xml:space="preserve">google API </w:t>
       </w:r>
@@ -19084,6 +19641,7 @@
           <w:sz w:val="24"/>
           <w:szCs w:val="24"/>
           <w:rtl w:val="0"/>
+          <w:lang w:val="da-DK"/>
         </w:rPr>
         <w:t>ø</w:t>
       </w:r>
@@ -19146,6 +19704,7 @@
           <w:sz w:val="24"/>
           <w:szCs w:val="24"/>
           <w:rtl w:val="0"/>
+          <w:lang w:val="en-US"/>
         </w:rPr>
         <w:t>youtube - w3school - stackoverflow</w:t>
       </w:r>
@@ -19164,6 +19723,7 @@
           <w:sz w:val="24"/>
           <w:szCs w:val="24"/>
           <w:rtl w:val="0"/>
+          <w:lang w:val="da-DK"/>
         </w:rPr>
         <w:t>Ingen forh</w:t>
       </w:r>
@@ -19173,6 +19733,7 @@
           <w:sz w:val="24"/>
           <w:szCs w:val="24"/>
           <w:rtl w:val="0"/>
+          <w:lang w:val="da-DK"/>
         </w:rPr>
         <w:t>å</w:t>
       </w:r>
@@ -19226,7 +19787,6 @@
     <w:p>
       <w:pPr>
         <w:pStyle w:val="Brødtekst A"/>
-        <w:spacing w:line="259" w:lineRule="auto"/>
         <w:rPr>
           <w:sz w:val="24"/>
           <w:szCs w:val="24"/>
@@ -19237,7 +19797,6 @@
     <w:p>
       <w:pPr>
         <w:pStyle w:val="Brødtekst A"/>
-        <w:spacing w:line="259" w:lineRule="auto"/>
         <w:rPr>
           <w:b w:val="1"/>
           <w:bCs w:val="1"/>
@@ -19266,16 +19825,7 @@
           <w:szCs w:val="24"/>
           <w:rtl w:val="0"/>
         </w:rPr>
-        <w:t xml:space="preserve"> </w:t>
-      </w:r>
-      <w:r>
-        <w:rPr>
-          <w:rFonts w:ascii="Times"/>
-          <w:sz w:val="24"/>
-          <w:szCs w:val="24"/>
-          <w:rtl w:val="0"/>
-        </w:rPr>
-        <w:t>- Kanban</w:t>
+        <w:t xml:space="preserve"> - Kanban</w:t>
       </w:r>
     </w:p>
     <w:p>

</xml_diff>